<commit_message>
Reviewer 2 -- Major 9.
</commit_message>
<xml_diff>
--- a/S1.docx
+++ b/S1.docx
@@ -2679,6 +2679,389 @@
     <w:p>
       <w:pPr>
         <w:pStyle w:val="Heading2"/>
+        <w:rPr>
+          <w:rFonts w:ascii="Arial" w:hAnsi="Arial" w:cs="Arial"/>
+        </w:rPr>
+      </w:pPr>
+      <w:r>
+        <w:rPr>
+          <w:rFonts w:cs="Arial"/>
+        </w:rPr>
+        <w:t>Lumen diameter may be overestimated in larger arterioles</w:t>
+      </w:r>
+    </w:p>
+    <w:p>
+      <w:pPr>
+        <w:pStyle w:val="Normal"/>
+        <w:rPr>
+          <w:rFonts w:ascii="Arial" w:hAnsi="Arial" w:cs="Arial"/>
+        </w:rPr>
+      </w:pPr>
+      <w:r>
+        <w:rPr/>
+        <w:t xml:space="preserve">As reported by several studies, </w:t>
+      </w:r>
+      <w:r>
+        <w:rPr/>
+        <w:t>in larger retinal arterioles (with diameter larger than 100</w:t>
+      </w:r>
+      <w:r>
+        <w:rPr>
+          <w:rFonts w:eastAsia="Arial" w:cs="Arial" w:ascii="Arial" w:hAnsi="Arial"/>
+        </w:rPr>
+        <w:t>µm)</w:t>
+      </w:r>
+      <w:r>
+        <w:rPr/>
+        <w:t>, the vessel wall represents between 20 and 35% of the total vessel diameter [4-6]. In our model, we assumed that the diameters found in the literature were lumen diameter. The results of the haemodynamics simulation when reducing the diameter of larger arterioles by 20% is shown in Figure S1 and shows good agreement with experimental haemodynamics measurements.</w:t>
+      </w:r>
+    </w:p>
+    <w:p>
+      <w:pPr>
+        <w:pStyle w:val="Normal"/>
+        <w:rPr>
+          <w:rFonts w:ascii="Arial" w:hAnsi="Arial" w:cs="Arial"/>
+        </w:rPr>
+      </w:pPr>
+      <w:r>
+        <w:rPr/>
+      </w:r>
+      <w:r>
+        <mc:AlternateContent>
+          <mc:Choice Requires="wps">
+            <w:drawing>
+              <wp:anchor behindDoc="0" distT="0" distB="0" distL="0" distR="0" simplePos="0" locked="0" layoutInCell="0" allowOverlap="1" relativeHeight="66">
+                <wp:simplePos x="0" y="0"/>
+                <wp:positionH relativeFrom="column">
+                  <wp:align>center</wp:align>
+                </wp:positionH>
+                <wp:positionV relativeFrom="paragraph">
+                  <wp:posOffset>635</wp:posOffset>
+                </wp:positionV>
+                <wp:extent cx="5940425" cy="2502535"/>
+                <wp:effectExtent l="0" t="0" r="0" b="0"/>
+                <wp:wrapSquare wrapText="largest"/>
+                <wp:docPr id="1" name="Frame2"/>
+                <a:graphic xmlns:a="http://schemas.openxmlformats.org/drawingml/2006/main">
+                  <a:graphicData uri="http://schemas.microsoft.com/office/word/2010/wordprocessingShape">
+                    <wps:wsp>
+                      <wps:cNvSpPr txBox="1"/>
+                      <wps:spPr>
+                        <a:xfrm>
+                          <a:off x="0" y="0"/>
+                          <a:ext cx="5940425" cy="2502535"/>
+                        </a:xfrm>
+                        <a:prstGeom prst="rect"/>
+                        <a:solidFill>
+                          <a:srgbClr val="FFFFFF"/>
+                        </a:solidFill>
+                      </wps:spPr>
+                      <wps:txbx>
+                        <w:txbxContent>
+                          <w:p>
+                            <w:pPr>
+                              <w:pStyle w:val="Figure"/>
+                              <w:spacing w:before="120" w:after="120"/>
+                              <w:rPr>
+                                <w:b/>
+                                <w:b/>
+                                <w:bCs/>
+                                <w:i w:val="false"/>
+                                <w:i w:val="false"/>
+                                <w:iCs w:val="false"/>
+                                <w:color w:val="5B9BD5"/>
+                                <w:sz w:val="18"/>
+                                <w:szCs w:val="18"/>
+                              </w:rPr>
+                            </w:pPr>
+                            <w:r>
+                              <w:rPr>
+                                <w:b/>
+                                <w:bCs/>
+                                <w:i w:val="false"/>
+                                <w:iCs w:val="false"/>
+                                <w:color w:val="5B9BD5"/>
+                                <w:sz w:val="18"/>
+                                <w:szCs w:val="18"/>
+                              </w:rPr>
+                              <w:drawing>
+                                <wp:inline distT="0" distB="0" distL="0" distR="0">
+                                  <wp:extent cx="5940425" cy="2047875"/>
+                                  <wp:effectExtent l="0" t="0" r="0" b="0"/>
+                                  <wp:docPr id="2" name="Image1" descr=""/>
+                                  <wp:cNvGraphicFramePr>
+                                    <a:graphicFrameLocks xmlns:a="http://schemas.openxmlformats.org/drawingml/2006/main" noChangeAspect="1"/>
+                                  </wp:cNvGraphicFramePr>
+                                  <a:graphic xmlns:a="http://schemas.openxmlformats.org/drawingml/2006/main">
+                                    <a:graphicData uri="http://schemas.openxmlformats.org/drawingml/2006/picture">
+                                      <pic:pic xmlns:pic="http://schemas.openxmlformats.org/drawingml/2006/picture">
+                                        <pic:nvPicPr>
+                                          <pic:cNvPr id="2" name="Image1" descr=""/>
+                                          <pic:cNvPicPr>
+                                            <a:picLocks noChangeAspect="1" noChangeArrowheads="1"/>
+                                          </pic:cNvPicPr>
+                                        </pic:nvPicPr>
+                                        <pic:blipFill>
+                                          <a:blip r:embed="rId2"/>
+                                          <a:stretch>
+                                            <a:fillRect/>
+                                          </a:stretch>
+                                        </pic:blipFill>
+                                        <pic:spPr bwMode="auto">
+                                          <a:xfrm>
+                                            <a:off x="0" y="0"/>
+                                            <a:ext cx="5940425" cy="2047875"/>
+                                          </a:xfrm>
+                                          <a:prstGeom prst="rect">
+                                            <a:avLst/>
+                                          </a:prstGeom>
+                                        </pic:spPr>
+                                      </pic:pic>
+                                    </a:graphicData>
+                                  </a:graphic>
+                                </wp:inline>
+                              </w:drawing>
+                              <w:t xml:space="preserve">Figure </w:t>
+                            </w:r>
+                            <w:r>
+                              <w:rPr>
+                                <w:b/>
+                                <w:bCs/>
+                                <w:i w:val="false"/>
+                                <w:iCs w:val="false"/>
+                                <w:color w:val="5B9BD5"/>
+                                <w:sz w:val="18"/>
+                                <w:szCs w:val="18"/>
+                              </w:rPr>
+                              <w:fldChar w:fldCharType="begin"/>
+                            </w:r>
+                            <w:r>
+                              <w:rPr>
+                                <w:sz w:val="18"/>
+                                <w:i w:val="false"/>
+                                <w:b/>
+                                <w:szCs w:val="18"/>
+                                <w:iCs w:val="false"/>
+                                <w:bCs/>
+                                <w:color w:val="5B9BD5"/>
+                              </w:rPr>
+                              <w:instrText xml:space="preserve"> SEQ Figure \* ARABIC </w:instrText>
+                            </w:r>
+                            <w:r>
+                              <w:rPr>
+                                <w:sz w:val="18"/>
+                                <w:i w:val="false"/>
+                                <w:b/>
+                                <w:szCs w:val="18"/>
+                                <w:iCs w:val="false"/>
+                                <w:bCs/>
+                                <w:color w:val="5B9BD5"/>
+                              </w:rPr>
+                              <w:fldChar w:fldCharType="separate"/>
+                            </w:r>
+                            <w:r>
+                              <w:rPr>
+                                <w:sz w:val="18"/>
+                                <w:i w:val="false"/>
+                                <w:b/>
+                                <w:szCs w:val="18"/>
+                                <w:iCs w:val="false"/>
+                                <w:bCs/>
+                                <w:color w:val="5B9BD5"/>
+                              </w:rPr>
+                              <w:t>1</w:t>
+                            </w:r>
+                            <w:r>
+                              <w:rPr>
+                                <w:sz w:val="18"/>
+                                <w:i w:val="false"/>
+                                <w:b/>
+                                <w:szCs w:val="18"/>
+                                <w:iCs w:val="false"/>
+                                <w:bCs/>
+                                <w:color w:val="5B9BD5"/>
+                              </w:rPr>
+                              <w:fldChar w:fldCharType="end"/>
+                            </w:r>
+                            <w:r>
+                              <w:rPr>
+                                <w:b/>
+                                <w:bCs/>
+                                <w:i w:val="false"/>
+                                <w:iCs w:val="false"/>
+                                <w:color w:val="5B9BD5"/>
+                                <w:sz w:val="18"/>
+                                <w:szCs w:val="18"/>
+                              </w:rPr>
+                              <w:t>: Figure S1 - Blood velocity (A) and volumetric flow rates (B) distributions when accounting for a 20% overestimates of arteriole lumen.</w:t>
+                            </w:r>
+                          </w:p>
+                        </w:txbxContent>
+                      </wps:txbx>
+                      <wps:bodyPr anchor="t" lIns="0" tIns="0" rIns="0" bIns="0">
+                        <a:noAutofit/>
+                      </wps:bodyPr>
+                    </wps:wsp>
+                  </a:graphicData>
+                </a:graphic>
+              </wp:anchor>
+            </w:drawing>
+          </mc:Choice>
+          <mc:Fallback>
+            <w:pict>
+              <v:rect style="position:absolute;rotation:-0;width:467.75pt;height:197.05pt;mso-wrap-distance-left:0pt;mso-wrap-distance-right:0pt;mso-wrap-distance-top:0pt;mso-wrap-distance-bottom:0pt;margin-top:0pt;mso-position-vertical:top;mso-position-vertical-relative:text;margin-left:0pt;mso-position-horizontal:center;mso-position-horizontal-relative:text">
+                <v:textbox inset="0in,0in,0in,0in">
+                  <w:txbxContent>
+                    <w:p>
+                      <w:pPr>
+                        <w:pStyle w:val="Figure"/>
+                        <w:spacing w:before="120" w:after="120"/>
+                        <w:rPr>
+                          <w:b/>
+                          <w:b/>
+                          <w:bCs/>
+                          <w:i w:val="false"/>
+                          <w:i w:val="false"/>
+                          <w:iCs w:val="false"/>
+                          <w:color w:val="5B9BD5"/>
+                          <w:sz w:val="18"/>
+                          <w:szCs w:val="18"/>
+                        </w:rPr>
+                      </w:pPr>
+                      <w:r>
+                        <w:rPr>
+                          <w:b/>
+                          <w:bCs/>
+                          <w:i w:val="false"/>
+                          <w:iCs w:val="false"/>
+                          <w:color w:val="5B9BD5"/>
+                          <w:sz w:val="18"/>
+                          <w:szCs w:val="18"/>
+                        </w:rPr>
+                        <w:drawing>
+                          <wp:inline distT="0" distB="0" distL="0" distR="0">
+                            <wp:extent cx="5940425" cy="2047875"/>
+                            <wp:effectExtent l="0" t="0" r="0" b="0"/>
+                            <wp:docPr id="3" name="Image1" descr=""/>
+                            <wp:cNvGraphicFramePr>
+                              <a:graphicFrameLocks xmlns:a="http://schemas.openxmlformats.org/drawingml/2006/main" noChangeAspect="1"/>
+                            </wp:cNvGraphicFramePr>
+                            <a:graphic xmlns:a="http://schemas.openxmlformats.org/drawingml/2006/main">
+                              <a:graphicData uri="http://schemas.openxmlformats.org/drawingml/2006/picture">
+                                <pic:pic xmlns:pic="http://schemas.openxmlformats.org/drawingml/2006/picture">
+                                  <pic:nvPicPr>
+                                    <pic:cNvPr id="3" name="Image1" descr=""/>
+                                    <pic:cNvPicPr>
+                                      <a:picLocks noChangeAspect="1" noChangeArrowheads="1"/>
+                                    </pic:cNvPicPr>
+                                  </pic:nvPicPr>
+                                  <pic:blipFill>
+                                    <a:blip r:embed="rId3"/>
+                                    <a:stretch>
+                                      <a:fillRect/>
+                                    </a:stretch>
+                                  </pic:blipFill>
+                                  <pic:spPr bwMode="auto">
+                                    <a:xfrm>
+                                      <a:off x="0" y="0"/>
+                                      <a:ext cx="5940425" cy="2047875"/>
+                                    </a:xfrm>
+                                    <a:prstGeom prst="rect">
+                                      <a:avLst/>
+                                    </a:prstGeom>
+                                  </pic:spPr>
+                                </pic:pic>
+                              </a:graphicData>
+                            </a:graphic>
+                          </wp:inline>
+                        </w:drawing>
+                        <w:t xml:space="preserve">Figure </w:t>
+                      </w:r>
+                      <w:r>
+                        <w:rPr>
+                          <w:b/>
+                          <w:bCs/>
+                          <w:i w:val="false"/>
+                          <w:iCs w:val="false"/>
+                          <w:color w:val="5B9BD5"/>
+                          <w:sz w:val="18"/>
+                          <w:szCs w:val="18"/>
+                        </w:rPr>
+                        <w:fldChar w:fldCharType="begin"/>
+                      </w:r>
+                      <w:r>
+                        <w:rPr>
+                          <w:sz w:val="18"/>
+                          <w:i w:val="false"/>
+                          <w:b/>
+                          <w:szCs w:val="18"/>
+                          <w:iCs w:val="false"/>
+                          <w:bCs/>
+                          <w:color w:val="5B9BD5"/>
+                        </w:rPr>
+                        <w:instrText xml:space="preserve"> SEQ Figure \* ARABIC </w:instrText>
+                      </w:r>
+                      <w:r>
+                        <w:rPr>
+                          <w:sz w:val="18"/>
+                          <w:i w:val="false"/>
+                          <w:b/>
+                          <w:szCs w:val="18"/>
+                          <w:iCs w:val="false"/>
+                          <w:bCs/>
+                          <w:color w:val="5B9BD5"/>
+                        </w:rPr>
+                        <w:fldChar w:fldCharType="separate"/>
+                      </w:r>
+                      <w:r>
+                        <w:rPr>
+                          <w:sz w:val="18"/>
+                          <w:i w:val="false"/>
+                          <w:b/>
+                          <w:szCs w:val="18"/>
+                          <w:iCs w:val="false"/>
+                          <w:bCs/>
+                          <w:color w:val="5B9BD5"/>
+                        </w:rPr>
+                        <w:t>1</w:t>
+                      </w:r>
+                      <w:r>
+                        <w:rPr>
+                          <w:sz w:val="18"/>
+                          <w:i w:val="false"/>
+                          <w:b/>
+                          <w:szCs w:val="18"/>
+                          <w:iCs w:val="false"/>
+                          <w:bCs/>
+                          <w:color w:val="5B9BD5"/>
+                        </w:rPr>
+                        <w:fldChar w:fldCharType="end"/>
+                      </w:r>
+                      <w:r>
+                        <w:rPr>
+                          <w:b/>
+                          <w:bCs/>
+                          <w:i w:val="false"/>
+                          <w:iCs w:val="false"/>
+                          <w:color w:val="5B9BD5"/>
+                          <w:sz w:val="18"/>
+                          <w:szCs w:val="18"/>
+                        </w:rPr>
+                        <w:t>: Figure S1 - Blood velocity (A) and volumetric flow rates (B) distributions when accounting for a 20% overestimates of arteriole lumen.</w:t>
+                      </w:r>
+                    </w:p>
+                  </w:txbxContent>
+                </v:textbox>
+                <w10:wrap type="square" side="largest"/>
+              </v:rect>
+            </w:pict>
+          </mc:Fallback>
+        </mc:AlternateContent>
+      </w:r>
+    </w:p>
+    <w:p>
+      <w:pPr>
+        <w:pStyle w:val="Heading2"/>
         <w:rPr/>
       </w:pPr>
       <w:r>
@@ -2718,7 +3101,17 @@
       </w:r>
       <w:r>
         <w:rPr/>
-        <w:t xml:space="preserve"> - Results from the 9 scenarios tested for uncertainty quantification.</w:t>
+        <w:t xml:space="preserve"> - Results from the 9 scenarios tested for </w:t>
+      </w:r>
+      <w:r>
+        <w:rPr>
+          <w:color w:val="5B9BD5"/>
+        </w:rPr>
+        <w:t>uncertainty</w:t>
+      </w:r>
+      <w:r>
+        <w:rPr/>
+        <w:t xml:space="preserve"> quantification.</w:t>
       </w:r>
     </w:p>
     <w:tbl>
@@ -5554,8 +5947,8 @@
         <w:gridCol w:w="1276"/>
         <w:gridCol w:w="1377"/>
         <w:gridCol w:w="1336"/>
-        <w:gridCol w:w="1337"/>
-        <w:gridCol w:w="1335"/>
+        <w:gridCol w:w="1338"/>
+        <w:gridCol w:w="1334"/>
       </w:tblGrid>
       <w:tr>
         <w:trPr>
@@ -6008,7 +6401,7 @@
         </w:tc>
         <w:tc>
           <w:tcPr>
-            <w:tcW w:w="1337" w:type="dxa"/>
+            <w:tcW w:w="1338" w:type="dxa"/>
             <w:tcBorders>
               <w:top w:val="single" w:sz="4" w:space="0" w:color="000000"/>
               <w:left w:val="single" w:sz="4" w:space="0" w:color="000000"/>
@@ -6090,7 +6483,7 @@
         </w:tc>
         <w:tc>
           <w:tcPr>
-            <w:tcW w:w="1335" w:type="dxa"/>
+            <w:tcW w:w="1334" w:type="dxa"/>
             <w:tcBorders>
               <w:top w:val="single" w:sz="4" w:space="0" w:color="000000"/>
               <w:left w:val="single" w:sz="4" w:space="0" w:color="000000"/>
@@ -6358,7 +6751,7 @@
         </w:tc>
         <w:tc>
           <w:tcPr>
-            <w:tcW w:w="1337" w:type="dxa"/>
+            <w:tcW w:w="1338" w:type="dxa"/>
             <w:tcBorders>
               <w:top w:val="single" w:sz="4" w:space="0" w:color="000000"/>
               <w:left w:val="single" w:sz="4" w:space="0" w:color="000000"/>
@@ -6396,7 +6789,7 @@
         </w:tc>
         <w:tc>
           <w:tcPr>
-            <w:tcW w:w="1335" w:type="dxa"/>
+            <w:tcW w:w="1334" w:type="dxa"/>
             <w:tcBorders>
               <w:top w:val="single" w:sz="4" w:space="0" w:color="000000"/>
               <w:left w:val="single" w:sz="4" w:space="0" w:color="000000"/>
@@ -6647,7 +7040,7 @@
         </w:tc>
         <w:tc>
           <w:tcPr>
-            <w:tcW w:w="1337" w:type="dxa"/>
+            <w:tcW w:w="1338" w:type="dxa"/>
             <w:tcBorders>
               <w:top w:val="single" w:sz="4" w:space="0" w:color="000000"/>
               <w:left w:val="single" w:sz="4" w:space="0" w:color="000000"/>
@@ -6688,7 +7081,7 @@
         </w:tc>
         <w:tc>
           <w:tcPr>
-            <w:tcW w:w="1335" w:type="dxa"/>
+            <w:tcW w:w="1334" w:type="dxa"/>
             <w:tcBorders>
               <w:top w:val="single" w:sz="4" w:space="0" w:color="000000"/>
               <w:left w:val="single" w:sz="4" w:space="0" w:color="000000"/>
@@ -6749,7 +7142,7 @@
         <mc:AlternateContent>
           <mc:Choice Requires="wps">
             <w:drawing>
-              <wp:anchor behindDoc="0" distT="0" distB="0" distL="112395" distR="114300" simplePos="0" locked="0" layoutInCell="0" allowOverlap="1" relativeHeight="4">
+              <wp:anchor behindDoc="0" distT="0" distB="0" distL="111760" distR="114300" simplePos="0" locked="0" layoutInCell="0" allowOverlap="1" relativeHeight="4">
                 <wp:simplePos x="0" y="0"/>
                 <wp:positionH relativeFrom="column">
                   <wp:posOffset>240665</wp:posOffset>
@@ -6760,7 +7153,7 @@
                 <wp:extent cx="6238875" cy="167005"/>
                 <wp:effectExtent l="0" t="0" r="0" b="0"/>
                 <wp:wrapTopAndBottom/>
-                <wp:docPr id="1" name="Text Box 1"/>
+                <wp:docPr id="4" name="Text Box 1"/>
                 <a:graphic xmlns:a="http://schemas.openxmlformats.org/drawingml/2006/main">
                   <a:graphicData uri="http://schemas.microsoft.com/office/word/2010/wordprocessingShape">
                     <wps:wsp>
@@ -6805,7 +7198,7 @@
                             </w:r>
                             <w:r>
                               <w:rPr/>
-                              <w:t>1</w:t>
+                              <w:t>2</w:t>
                             </w:r>
                             <w:r>
                               <w:rPr/>
@@ -6863,7 +7256,7 @@
                       </w:r>
                       <w:r>
                         <w:rPr/>
-                        <w:t>1</w:t>
+                        <w:t>2</w:t>
                       </w:r>
                       <w:r>
                         <w:rPr/>
@@ -6907,7 +7300,7 @@
             <wp:extent cx="6238875" cy="2273300"/>
             <wp:effectExtent l="0" t="0" r="0" b="0"/>
             <wp:wrapTopAndBottom/>
-            <wp:docPr id="3" name="Picture 3" descr=""/>
+            <wp:docPr id="6" name="Picture 3" descr=""/>
             <wp:cNvGraphicFramePr>
               <a:graphicFrameLocks xmlns:a="http://schemas.openxmlformats.org/drawingml/2006/main" noChangeAspect="1"/>
             </wp:cNvGraphicFramePr>
@@ -6915,13 +7308,13 @@
               <a:graphicData uri="http://schemas.openxmlformats.org/drawingml/2006/picture">
                 <pic:pic xmlns:pic="http://schemas.openxmlformats.org/drawingml/2006/picture">
                   <pic:nvPicPr>
-                    <pic:cNvPr id="3" name="Picture 3" descr=""/>
+                    <pic:cNvPr id="6" name="Picture 3" descr=""/>
                     <pic:cNvPicPr>
                       <a:picLocks noChangeAspect="1" noChangeArrowheads="1"/>
                     </pic:cNvPicPr>
                   </pic:nvPicPr>
                   <pic:blipFill>
-                    <a:blip r:embed="rId2"/>
+                    <a:blip r:embed="rId4"/>
                     <a:stretch>
                       <a:fillRect/>
                     </a:stretch>
@@ -6947,7 +7340,7 @@
           <wp:inline distT="0" distB="0" distL="0" distR="0">
             <wp:extent cx="6100445" cy="5040630"/>
             <wp:effectExtent l="0" t="0" r="0" b="0"/>
-            <wp:docPr id="4" name="Picture 4" descr=""/>
+            <wp:docPr id="7" name="Picture 4" descr=""/>
             <wp:cNvGraphicFramePr>
               <a:graphicFrameLocks xmlns:a="http://schemas.openxmlformats.org/drawingml/2006/main" noChangeAspect="1"/>
             </wp:cNvGraphicFramePr>
@@ -6955,13 +7348,13 @@
               <a:graphicData uri="http://schemas.openxmlformats.org/drawingml/2006/picture">
                 <pic:pic xmlns:pic="http://schemas.openxmlformats.org/drawingml/2006/picture">
                   <pic:nvPicPr>
-                    <pic:cNvPr id="4" name="Picture 4" descr=""/>
+                    <pic:cNvPr id="7" name="Picture 4" descr=""/>
                     <pic:cNvPicPr>
                       <a:picLocks noChangeAspect="1" noChangeArrowheads="1"/>
                     </pic:cNvPicPr>
                   </pic:nvPicPr>
                   <pic:blipFill>
-                    <a:blip r:embed="rId3"/>
+                    <a:blip r:embed="rId5"/>
                     <a:stretch>
                       <a:fillRect/>
                     </a:stretch>
@@ -6993,7 +7386,7 @@
       </w:r>
       <w:r>
         <w:rPr/>
-        <w:t>2</w:t>
+        <w:t>3</w:t>
       </w:r>
       <w:r>
         <w:rPr/>
@@ -7091,11 +7484,53 @@
         <w:rPr/>
         <w:t>[3] A. Saltelli, Global sensitivity analysis: the primer. Wiley, Chichester, West Sussex, 2008.</w:t>
       </w:r>
+    </w:p>
+    <w:p>
+      <w:pPr>
+        <w:pStyle w:val="Normal"/>
+        <w:widowControl/>
+        <w:bidi w:val="0"/>
+        <w:spacing w:lineRule="auto" w:line="276" w:before="0" w:after="200"/>
+        <w:jc w:val="left"/>
+        <w:rPr/>
+      </w:pPr>
       <w:bookmarkStart w:id="0" w:name="_GoBack"/>
       <w:bookmarkEnd w:id="0"/>
+      <w:r>
+        <w:rPr/>
+        <w:t>[4] S. Arichika et al. Correlation of retinal arterial wall thickness with artherosclerosis predictors in type 2 diabetes without clinical retinopathy. Br J Opthalmol, 2016; 101(1):69–74.</w:t>
+      </w:r>
+    </w:p>
+    <w:p>
+      <w:pPr>
+        <w:pStyle w:val="Normal"/>
+        <w:widowControl/>
+        <w:bidi w:val="0"/>
+        <w:spacing w:lineRule="auto" w:line="276" w:before="0" w:after="200"/>
+        <w:jc w:val="left"/>
+        <w:rPr/>
+      </w:pPr>
+      <w:r>
+        <w:rPr/>
+        <w:t>[5]  I. Damian, S. D. Nicoară. Correlations between retinal arterial morphometric parameters and neurodegeneration in patients with type 2 diabetes mellitus with no or mild diabetic retinopathy. Medicina, 2021; 57(3):244.</w:t>
+      </w:r>
+    </w:p>
+    <w:p>
+      <w:pPr>
+        <w:pStyle w:val="Normal"/>
+        <w:widowControl/>
+        <w:bidi w:val="0"/>
+        <w:spacing w:lineRule="auto" w:line="276" w:before="0" w:after="200"/>
+        <w:jc w:val="left"/>
+        <w:rPr/>
+      </w:pPr>
+      <w:r>
+        <w:rPr/>
+        <w:t>[6] E. Meixner, G. Michelson. Measurement of retinal wall-to-lumen ratio by adaptive optics retinal camera: a clinical research. Graefes Arch Clin Exp Ophthalmol, 2015; 253(11):1985–1995.</w:t>
+      </w:r>
     </w:p>
     <w:sectPr>
-      <w:footerReference w:type="default" r:id="rId4"/>
+      <w:footerReference w:type="default" r:id="rId6"/>
       <w:type w:val="nextPage"/>
       <w:pgSz w:orient="landscape" w:w="11906" w:h="16838"/>
       <w:pgMar w:left="1701" w:right="850" w:gutter="0" w:header="0" w:top="1134" w:footer="709" w:bottom="1134"/>
@@ -8354,6 +8789,23 @@
     <w:pPr/>
     <w:rPr/>
   </w:style>
+  <w:style w:type="paragraph" w:styleId="TableContents">
+    <w:name w:val="Table Contents"/>
+    <w:basedOn w:val="Normal"/>
+    <w:qFormat/>
+    <w:pPr>
+      <w:widowControl w:val="false"/>
+      <w:suppressLineNumbers/>
+    </w:pPr>
+    <w:rPr/>
+  </w:style>
+  <w:style w:type="paragraph" w:styleId="Figure">
+    <w:name w:val="Figure"/>
+    <w:basedOn w:val="Caption"/>
+    <w:qFormat/>
+    <w:pPr/>
+    <w:rPr/>
+  </w:style>
   <w:style w:type="numbering" w:styleId="NoList" w:default="1">
     <w:name w:val="No List"/>
     <w:uiPriority w:val="99"/>

</xml_diff>

<commit_message>
Reviewer 2 -- Images for UQ of alpha.
</commit_message>
<xml_diff>
--- a/S1.docx
+++ b/S1.docx
@@ -2699,15 +2699,11 @@
       </w:pPr>
       <w:r>
         <w:rPr/>
-        <w:t xml:space="preserve">As reported by several studies, </w:t>
-      </w:r>
-      <w:r>
-        <w:rPr/>
-        <w:t>in larger retinal arterioles (with diameter larger than 100</w:t>
+        <w:t>As reported by several studies, in larger retinal arterioles (with diameter larger than 100</w:t>
       </w:r>
       <w:r>
         <w:rPr>
-          <w:rFonts w:eastAsia="Arial" w:cs="Arial" w:ascii="Arial" w:hAnsi="Arial"/>
+          <w:rFonts w:eastAsia="Arial" w:cs="Arial"/>
         </w:rPr>
         <w:t>µm)</w:t>
       </w:r>
@@ -2724,13 +2720,13 @@
         </w:rPr>
       </w:pPr>
       <w:r>
-        <w:rPr/>
-      </w:r>
-      <w:r>
+        <w:rPr>
+          <w:rFonts w:cs="Arial"/>
+        </w:rPr>
         <mc:AlternateContent>
           <mc:Choice Requires="wps">
             <w:drawing>
-              <wp:anchor behindDoc="0" distT="0" distB="0" distL="0" distR="0" simplePos="0" locked="0" layoutInCell="0" allowOverlap="1" relativeHeight="66">
+              <wp:anchor behindDoc="0" distT="0" distB="0" distL="0" distR="0" simplePos="0" locked="0" layoutInCell="0" allowOverlap="1" relativeHeight="2">
                 <wp:simplePos x="0" y="0"/>
                 <wp:positionH relativeFrom="column">
                   <wp:align>center</wp:align>
@@ -2745,17 +2741,28 @@
                 <a:graphic xmlns:a="http://schemas.openxmlformats.org/drawingml/2006/main">
                   <a:graphicData uri="http://schemas.microsoft.com/office/word/2010/wordprocessingShape">
                     <wps:wsp>
-                      <wps:cNvSpPr txBox="1"/>
+                      <wps:cNvSpPr/>
                       <wps:spPr>
                         <a:xfrm>
                           <a:off x="0" y="0"/>
-                          <a:ext cx="5940425" cy="2502535"/>
+                          <a:ext cx="5940360" cy="2502360"/>
                         </a:xfrm>
-                        <a:prstGeom prst="rect"/>
+                        <a:prstGeom prst="rect">
+                          <a:avLst/>
+                        </a:prstGeom>
                         <a:solidFill>
-                          <a:srgbClr val="FFFFFF"/>
+                          <a:srgbClr val="ffffff"/>
                         </a:solidFill>
+                        <a:ln w="0">
+                          <a:noFill/>
+                        </a:ln>
                       </wps:spPr>
+                      <wps:style>
+                        <a:lnRef idx="0"/>
+                        <a:fillRef idx="0"/>
+                        <a:effectRef idx="0"/>
+                        <a:fontRef idx="minor"/>
+                      </wps:style>
                       <wps:txbx>
                         <w:txbxContent>
                           <w:p>
@@ -2775,20 +2782,12 @@
                               </w:rPr>
                             </w:pPr>
                             <w:r>
-                              <w:rPr>
-                                <w:b/>
-                                <w:bCs/>
-                                <w:i w:val="false"/>
-                                <w:iCs w:val="false"/>
-                                <w:color w:val="5B9BD5"/>
-                                <w:sz w:val="18"/>
-                                <w:szCs w:val="18"/>
-                              </w:rPr>
+                              <w:rPr/>
                               <w:drawing>
                                 <wp:inline distT="0" distB="0" distL="0" distR="0">
                                   <wp:extent cx="5940425" cy="2047875"/>
                                   <wp:effectExtent l="0" t="0" r="0" b="0"/>
-                                  <wp:docPr id="2" name="Image1" descr=""/>
+                                  <wp:docPr id="3" name="Image1" descr=""/>
                                   <wp:cNvGraphicFramePr>
                                     <a:graphicFrameLocks xmlns:a="http://schemas.openxmlformats.org/drawingml/2006/main" noChangeAspect="1"/>
                                   </wp:cNvGraphicFramePr>
@@ -2796,7 +2795,7 @@
                                     <a:graphicData uri="http://schemas.openxmlformats.org/drawingml/2006/picture">
                                       <pic:pic xmlns:pic="http://schemas.openxmlformats.org/drawingml/2006/picture">
                                         <pic:nvPicPr>
-                                          <pic:cNvPr id="2" name="Image1" descr=""/>
+                                          <pic:cNvPr id="3" name="Image1" descr=""/>
                                           <pic:cNvPicPr>
                                             <a:picLocks noChangeAspect="1" noChangeArrowheads="1"/>
                                           </pic:cNvPicPr>
@@ -2821,6 +2820,17 @@
                                   </a:graphic>
                                 </wp:inline>
                               </w:drawing>
+                            </w:r>
+                            <w:r>
+                              <w:rPr>
+                                <w:b/>
+                                <w:bCs/>
+                                <w:i w:val="false"/>
+                                <w:iCs w:val="false"/>
+                                <w:color w:val="5B9BD5"/>
+                                <w:sz w:val="18"/>
+                                <w:szCs w:val="18"/>
+                              </w:rPr>
                               <w:t xml:space="preserve">Figure </w:t>
                             </w:r>
                             <w:r>
@@ -2898,7 +2908,7 @@
                           </w:p>
                         </w:txbxContent>
                       </wps:txbx>
-                      <wps:bodyPr anchor="t" lIns="0" tIns="0" rIns="0" bIns="0">
+                      <wps:bodyPr lIns="0" rIns="0" tIns="0" bIns="0" anchor="t">
                         <a:noAutofit/>
                       </wps:bodyPr>
                     </wps:wsp>
@@ -2909,8 +2919,10 @@
           </mc:Choice>
           <mc:Fallback>
             <w:pict>
-              <v:rect style="position:absolute;rotation:-0;width:467.75pt;height:197.05pt;mso-wrap-distance-left:0pt;mso-wrap-distance-right:0pt;mso-wrap-distance-top:0pt;mso-wrap-distance-bottom:0pt;margin-top:0pt;mso-position-vertical:top;mso-position-vertical-relative:text;margin-left:0pt;mso-position-horizontal:center;mso-position-horizontal-relative:text">
-                <v:textbox inset="0in,0in,0in,0in">
+              <v:rect id="shape_0" ID="Frame2" path="m0,0l-2147483645,0l-2147483645,-2147483646l0,-2147483646xe" fillcolor="white" stroked="f" o:allowincell="f" style="position:absolute;margin-left:-0.05pt;margin-top:0.05pt;width:467.7pt;height:197pt;mso-wrap-style:square;v-text-anchor:top;mso-position-horizontal:center">
+                <v:fill o:detectmouseclick="t" type="solid" color2="black"/>
+                <v:stroke color="#3465a4" joinstyle="round" endcap="flat"/>
+                <v:textbox>
                   <w:txbxContent>
                     <w:p>
                       <w:pPr>
@@ -2929,20 +2941,12 @@
                         </w:rPr>
                       </w:pPr>
                       <w:r>
-                        <w:rPr>
-                          <w:b/>
-                          <w:bCs/>
-                          <w:i w:val="false"/>
-                          <w:iCs w:val="false"/>
-                          <w:color w:val="5B9BD5"/>
-                          <w:sz w:val="18"/>
-                          <w:szCs w:val="18"/>
-                        </w:rPr>
+                        <w:rPr/>
                         <w:drawing>
                           <wp:inline distT="0" distB="0" distL="0" distR="0">
                             <wp:extent cx="5940425" cy="2047875"/>
                             <wp:effectExtent l="0" t="0" r="0" b="0"/>
-                            <wp:docPr id="3" name="Image1" descr=""/>
+                            <wp:docPr id="4" name="Image1" descr=""/>
                             <wp:cNvGraphicFramePr>
                               <a:graphicFrameLocks xmlns:a="http://schemas.openxmlformats.org/drawingml/2006/main" noChangeAspect="1"/>
                             </wp:cNvGraphicFramePr>
@@ -2950,7 +2954,7 @@
                               <a:graphicData uri="http://schemas.openxmlformats.org/drawingml/2006/picture">
                                 <pic:pic xmlns:pic="http://schemas.openxmlformats.org/drawingml/2006/picture">
                                   <pic:nvPicPr>
-                                    <pic:cNvPr id="3" name="Image1" descr=""/>
+                                    <pic:cNvPr id="4" name="Image1" descr=""/>
                                     <pic:cNvPicPr>
                                       <a:picLocks noChangeAspect="1" noChangeArrowheads="1"/>
                                     </pic:cNvPicPr>
@@ -2975,6 +2979,17 @@
                             </a:graphic>
                           </wp:inline>
                         </w:drawing>
+                      </w:r>
+                      <w:r>
+                        <w:rPr>
+                          <w:b/>
+                          <w:bCs/>
+                          <w:i w:val="false"/>
+                          <w:iCs w:val="false"/>
+                          <w:color w:val="5B9BD5"/>
+                          <w:sz w:val="18"/>
+                          <w:szCs w:val="18"/>
+                        </w:rPr>
                         <w:t xml:space="preserve">Figure </w:t>
                       </w:r>
                       <w:r>
@@ -3158,6 +3173,7 @@
           <w:p>
             <w:pPr>
               <w:pStyle w:val="Normal"/>
+              <w:keepNext w:val="true"/>
               <w:widowControl w:val="false"/>
               <w:suppressAutoHyphens w:val="true"/>
               <w:spacing w:lineRule="auto" w:line="240" w:before="0" w:after="0"/>
@@ -3389,6 +3405,7 @@
           <w:p>
             <w:pPr>
               <w:pStyle w:val="Normal"/>
+              <w:keepNext w:val="true"/>
               <w:widowControl w:val="false"/>
               <w:suppressAutoHyphens w:val="true"/>
               <w:spacing w:lineRule="auto" w:line="240" w:before="0" w:after="0"/>
@@ -3633,6 +3650,7 @@
           <w:p>
             <w:pPr>
               <w:pStyle w:val="Normal"/>
+              <w:keepNext w:val="true"/>
               <w:widowControl w:val="false"/>
               <w:suppressAutoHyphens w:val="true"/>
               <w:spacing w:lineRule="auto" w:line="240" w:before="0" w:after="0"/>
@@ -3892,6 +3910,7 @@
           <w:p>
             <w:pPr>
               <w:pStyle w:val="Normal"/>
+              <w:keepNext w:val="true"/>
               <w:widowControl w:val="false"/>
               <w:suppressAutoHyphens w:val="true"/>
               <w:spacing w:lineRule="auto" w:line="240" w:before="0" w:after="0"/>
@@ -4135,6 +4154,7 @@
           <w:p>
             <w:pPr>
               <w:pStyle w:val="Normal"/>
+              <w:keepNext w:val="true"/>
               <w:widowControl w:val="false"/>
               <w:suppressAutoHyphens w:val="true"/>
               <w:spacing w:lineRule="auto" w:line="240" w:before="0" w:after="0"/>
@@ -4375,6 +4395,7 @@
           <w:p>
             <w:pPr>
               <w:pStyle w:val="Normal"/>
+              <w:keepNext w:val="true"/>
               <w:widowControl w:val="false"/>
               <w:suppressAutoHyphens w:val="true"/>
               <w:spacing w:lineRule="auto" w:line="240" w:before="0" w:after="0"/>
@@ -4649,6 +4670,7 @@
           <w:p>
             <w:pPr>
               <w:pStyle w:val="Normal"/>
+              <w:keepNext w:val="true"/>
               <w:widowControl w:val="false"/>
               <w:suppressAutoHyphens w:val="true"/>
               <w:spacing w:lineRule="auto" w:line="240" w:before="0" w:after="0"/>
@@ -4889,6 +4911,7 @@
           <w:p>
             <w:pPr>
               <w:pStyle w:val="Normal"/>
+              <w:keepNext w:val="true"/>
               <w:widowControl w:val="false"/>
               <w:suppressAutoHyphens w:val="true"/>
               <w:spacing w:lineRule="auto" w:line="240" w:before="0" w:after="0"/>
@@ -5132,6 +5155,7 @@
           <w:p>
             <w:pPr>
               <w:pStyle w:val="Normal"/>
+              <w:keepNext w:val="true"/>
               <w:widowControl w:val="false"/>
               <w:suppressAutoHyphens w:val="true"/>
               <w:spacing w:lineRule="auto" w:line="240" w:before="0" w:after="0"/>
@@ -5391,6 +5415,7 @@
           <w:p>
             <w:pPr>
               <w:pStyle w:val="Normal"/>
+              <w:keepNext w:val="true"/>
               <w:widowControl w:val="false"/>
               <w:suppressAutoHyphens w:val="true"/>
               <w:spacing w:lineRule="auto" w:line="240" w:before="0" w:after="0"/>
@@ -7134,97 +7159,178 @@
     <w:p>
       <w:pPr>
         <w:pStyle w:val="Normal"/>
-        <w:keepNext w:val="true"/>
         <w:rPr/>
       </w:pPr>
       <w:r>
         <w:rPr/>
+      </w:r>
+      <w:r>
         <mc:AlternateContent>
           <mc:Choice Requires="wps">
             <w:drawing>
-              <wp:anchor behindDoc="0" distT="0" distB="0" distL="111760" distR="114300" simplePos="0" locked="0" layoutInCell="0" allowOverlap="1" relativeHeight="4">
+              <wp:anchor behindDoc="0" distT="0" distB="0" distL="0" distR="0" simplePos="0" locked="0" layoutInCell="0" allowOverlap="1" relativeHeight="67">
                 <wp:simplePos x="0" y="0"/>
                 <wp:positionH relativeFrom="column">
-                  <wp:posOffset>240665</wp:posOffset>
+                  <wp:align>center</wp:align>
                 </wp:positionH>
                 <wp:positionV relativeFrom="paragraph">
-                  <wp:posOffset>2207260</wp:posOffset>
+                  <wp:posOffset>635</wp:posOffset>
                 </wp:positionV>
-                <wp:extent cx="6238875" cy="167005"/>
+                <wp:extent cx="5940425" cy="3711575"/>
                 <wp:effectExtent l="0" t="0" r="0" b="0"/>
                 <wp:wrapTopAndBottom/>
-                <wp:docPr id="4" name="Text Box 1"/>
+                <wp:docPr id="5" name="Frame2"/>
                 <a:graphic xmlns:a="http://schemas.openxmlformats.org/drawingml/2006/main">
                   <a:graphicData uri="http://schemas.microsoft.com/office/word/2010/wordprocessingShape">
                     <wps:wsp>
-                      <wps:cNvSpPr/>
+                      <wps:cNvSpPr txBox="1"/>
                       <wps:spPr>
                         <a:xfrm>
                           <a:off x="0" y="0"/>
-                          <a:ext cx="6238800" cy="167040"/>
+                          <a:ext cx="5940425" cy="3711575"/>
                         </a:xfrm>
-                        <a:prstGeom prst="rect">
-                          <a:avLst/>
-                        </a:prstGeom>
+                        <a:prstGeom prst="rect"/>
                         <a:solidFill>
-                          <a:srgbClr val="ffffff"/>
+                          <a:srgbClr val="FFFFFF"/>
                         </a:solidFill>
-                        <a:ln w="0">
-                          <a:noFill/>
-                        </a:ln>
                       </wps:spPr>
-                      <wps:style>
-                        <a:lnRef idx="0"/>
-                        <a:fillRef idx="0"/>
-                        <a:effectRef idx="0"/>
-                        <a:fontRef idx="minor"/>
-                      </wps:style>
                       <wps:txbx>
                         <w:txbxContent>
                           <w:p>
                             <w:pPr>
-                              <w:pStyle w:val="Caption1"/>
-                              <w:spacing w:before="0" w:after="200"/>
+                              <w:pStyle w:val="Figure"/>
+                              <w:spacing w:before="120" w:after="120"/>
                               <w:rPr>
-                                <w:rFonts w:ascii="Arial" w:hAnsi="Arial" w:eastAsia="Arial" w:cs="Arial"/>
-                                <w:color w:val="auto"/>
-                                <w:sz w:val="34"/>
-                                <w:szCs w:val="22"/>
+                                <w:b/>
+                                <w:b/>
+                                <w:bCs/>
+                                <w:color w:val="5983B0"/>
+                                <w:sz w:val="20"/>
+                                <w:szCs w:val="24"/>
                               </w:rPr>
                             </w:pPr>
                             <w:r>
-                              <w:rPr/>
-                              <w:t>Figure S</w:t>
+                              <w:rPr>
+                                <w:b/>
+                                <w:bCs/>
+                                <w:color w:val="5983B0"/>
+                                <w:sz w:val="20"/>
+                                <w:szCs w:val="24"/>
+                              </w:rPr>
+                              <w:drawing>
+                                <wp:inline distT="0" distB="0" distL="0" distR="0">
+                                  <wp:extent cx="5940425" cy="3391535"/>
+                                  <wp:effectExtent l="0" t="0" r="0" b="0"/>
+                                  <wp:docPr id="6" name="Image4" descr=""/>
+                                  <wp:cNvGraphicFramePr>
+                                    <a:graphicFrameLocks xmlns:a="http://schemas.openxmlformats.org/drawingml/2006/main" noChangeAspect="1"/>
+                                  </wp:cNvGraphicFramePr>
+                                  <a:graphic xmlns:a="http://schemas.openxmlformats.org/drawingml/2006/main">
+                                    <a:graphicData uri="http://schemas.openxmlformats.org/drawingml/2006/picture">
+                                      <pic:pic xmlns:pic="http://schemas.openxmlformats.org/drawingml/2006/picture">
+                                        <pic:nvPicPr>
+                                          <pic:cNvPr id="6" name="Image4" descr=""/>
+                                          <pic:cNvPicPr>
+                                            <a:picLocks noChangeAspect="1" noChangeArrowheads="1"/>
+                                          </pic:cNvPicPr>
+                                        </pic:nvPicPr>
+                                        <pic:blipFill>
+                                          <a:blip r:embed="rId4"/>
+                                          <a:stretch>
+                                            <a:fillRect/>
+                                          </a:stretch>
+                                        </pic:blipFill>
+                                        <pic:spPr bwMode="auto">
+                                          <a:xfrm>
+                                            <a:off x="0" y="0"/>
+                                            <a:ext cx="5940425" cy="3391535"/>
+                                          </a:xfrm>
+                                          <a:prstGeom prst="rect">
+                                            <a:avLst/>
+                                          </a:prstGeom>
+                                        </pic:spPr>
+                                      </pic:pic>
+                                    </a:graphicData>
+                                  </a:graphic>
+                                </wp:inline>
+                              </w:drawing>
+                              <w:t xml:space="preserve">Figure </w:t>
                             </w:r>
                             <w:r>
-                              <w:rPr/>
+                              <w:rPr>
+                                <w:b/>
+                                <w:bCs/>
+                                <w:color w:val="5983B0"/>
+                                <w:sz w:val="20"/>
+                                <w:szCs w:val="24"/>
+                              </w:rPr>
+                              <w:t>S</w:t>
+                            </w:r>
+                            <w:r>
+                              <w:rPr>
+                                <w:b/>
+                                <w:bCs/>
+                                <w:color w:val="5983B0"/>
+                                <w:sz w:val="20"/>
+                                <w:szCs w:val="24"/>
+                              </w:rPr>
+                              <w:fldChar w:fldCharType="begin"/>
+                            </w:r>
+                            <w:r>
+                              <w:rPr>
+                                <w:sz w:val="20"/>
+                                <w:b/>
+                                <w:szCs w:val="24"/>
+                                <w:bCs/>
+                                <w:color w:val="5983B0"/>
+                              </w:rPr>
+                              <w:instrText xml:space="preserve"> SEQ Figure \* ARABIC </w:instrText>
+                            </w:r>
+                            <w:r>
+                              <w:rPr>
+                                <w:sz w:val="20"/>
+                                <w:b/>
+                                <w:szCs w:val="24"/>
+                                <w:bCs/>
+                                <w:color w:val="5983B0"/>
+                              </w:rPr>
+                              <w:fldChar w:fldCharType="separate"/>
+                            </w:r>
+                            <w:r>
+                              <w:rPr>
+                                <w:sz w:val="20"/>
+                                <w:b/>
+                                <w:szCs w:val="24"/>
+                                <w:bCs/>
+                                <w:color w:val="5983B0"/>
+                              </w:rPr>
                               <w:t>2</w:t>
                             </w:r>
                             <w:r>
-                              <w:rPr/>
-                              <w:t xml:space="preserve"> - Effects of varying OPP and </w:t>
+                              <w:rPr>
+                                <w:sz w:val="20"/>
+                                <w:b/>
+                                <w:szCs w:val="24"/>
+                                <w:bCs/>
+                                <w:color w:val="5983B0"/>
+                              </w:rPr>
+                              <w:fldChar w:fldCharType="end"/>
                             </w:r>
                             <w:r>
-                              <w:rPr/>
-                            </w:r>
-                            <m:oMath xmlns:m="http://schemas.openxmlformats.org/officeDocument/2006/math">
-                              <m:r>
-                                <w:rPr>
-                                  <w:rFonts w:ascii="Cambria Math" w:hAnsi="Cambria Math"/>
-                                </w:rPr>
-                                <m:t xml:space="preserve">R</m:t>
-                              </m:r>
-                            </m:oMath>
-                            <w:r>
-                              <w:rPr/>
-                              <w:t xml:space="preserve"> on the haemodynamics outcomes.</w:t>
+                              <w:rPr>
+                                <w:b/>
+                                <w:bCs/>
+                                <w:color w:val="5983B0"/>
+                                <w:sz w:val="20"/>
+                                <w:szCs w:val="24"/>
+                              </w:rPr>
+                              <w:t>: Effects of varying OPP, R and alpha on the haemodynamics outcomes.</w:t>
                             </w:r>
                           </w:p>
                         </w:txbxContent>
                       </wps:txbx>
-                      <wps:bodyPr lIns="0" rIns="0" tIns="0" bIns="0" anchor="t">
-                        <a:prstTxWarp prst="textNoShape"/>
-                        <a:spAutoFit/>
+                      <wps:bodyPr anchor="t" lIns="0" tIns="0" rIns="0" bIns="0">
+                        <a:noAutofit/>
                       </wps:bodyPr>
                     </wps:wsp>
                   </a:graphicData>
@@ -7234,48 +7340,138 @@
           </mc:Choice>
           <mc:Fallback>
             <w:pict>
-              <v:rect id="shape_0" ID="Text Box 1" path="m0,0l-2147483645,0l-2147483645,-2147483646l0,-2147483646xe" fillcolor="white" stroked="f" o:allowincell="f" style="position:absolute;margin-left:18.95pt;margin-top:173.8pt;width:491.2pt;height:13.1pt;mso-wrap-style:square;v-text-anchor:top">
-                <v:fill o:detectmouseclick="t" type="solid" color2="black"/>
-                <v:stroke color="#3465a4" joinstyle="round" endcap="flat"/>
-                <v:textbox>
+              <v:rect style="position:absolute;rotation:-0;width:467.75pt;height:292.25pt;mso-wrap-distance-left:0pt;mso-wrap-distance-right:0pt;mso-wrap-distance-top:0pt;mso-wrap-distance-bottom:0pt;margin-top:0pt;mso-position-vertical:top;mso-position-vertical-relative:text;margin-left:0pt;mso-position-horizontal:center;mso-position-horizontal-relative:text">
+                <v:textbox inset="0in,0in,0in,0in">
                   <w:txbxContent>
                     <w:p>
                       <w:pPr>
-                        <w:pStyle w:val="Caption1"/>
-                        <w:spacing w:before="0" w:after="200"/>
+                        <w:pStyle w:val="Figure"/>
+                        <w:spacing w:before="120" w:after="120"/>
                         <w:rPr>
-                          <w:rFonts w:ascii="Arial" w:hAnsi="Arial" w:eastAsia="Arial" w:cs="Arial"/>
-                          <w:color w:val="auto"/>
-                          <w:sz w:val="34"/>
-                          <w:szCs w:val="22"/>
+                          <w:b/>
+                          <w:b/>
+                          <w:bCs/>
+                          <w:color w:val="5983B0"/>
+                          <w:sz w:val="20"/>
+                          <w:szCs w:val="24"/>
                         </w:rPr>
                       </w:pPr>
                       <w:r>
-                        <w:rPr/>
-                        <w:t>Figure S</w:t>
+                        <w:rPr>
+                          <w:b/>
+                          <w:bCs/>
+                          <w:color w:val="5983B0"/>
+                          <w:sz w:val="20"/>
+                          <w:szCs w:val="24"/>
+                        </w:rPr>
+                        <w:drawing>
+                          <wp:inline distT="0" distB="0" distL="0" distR="0">
+                            <wp:extent cx="5940425" cy="3391535"/>
+                            <wp:effectExtent l="0" t="0" r="0" b="0"/>
+                            <wp:docPr id="7" name="Image4" descr=""/>
+                            <wp:cNvGraphicFramePr>
+                              <a:graphicFrameLocks xmlns:a="http://schemas.openxmlformats.org/drawingml/2006/main" noChangeAspect="1"/>
+                            </wp:cNvGraphicFramePr>
+                            <a:graphic xmlns:a="http://schemas.openxmlformats.org/drawingml/2006/main">
+                              <a:graphicData uri="http://schemas.openxmlformats.org/drawingml/2006/picture">
+                                <pic:pic xmlns:pic="http://schemas.openxmlformats.org/drawingml/2006/picture">
+                                  <pic:nvPicPr>
+                                    <pic:cNvPr id="7" name="Image4" descr=""/>
+                                    <pic:cNvPicPr>
+                                      <a:picLocks noChangeAspect="1" noChangeArrowheads="1"/>
+                                    </pic:cNvPicPr>
+                                  </pic:nvPicPr>
+                                  <pic:blipFill>
+                                    <a:blip r:embed="rId5"/>
+                                    <a:stretch>
+                                      <a:fillRect/>
+                                    </a:stretch>
+                                  </pic:blipFill>
+                                  <pic:spPr bwMode="auto">
+                                    <a:xfrm>
+                                      <a:off x="0" y="0"/>
+                                      <a:ext cx="5940425" cy="3391535"/>
+                                    </a:xfrm>
+                                    <a:prstGeom prst="rect">
+                                      <a:avLst/>
+                                    </a:prstGeom>
+                                  </pic:spPr>
+                                </pic:pic>
+                              </a:graphicData>
+                            </a:graphic>
+                          </wp:inline>
+                        </w:drawing>
+                        <w:t xml:space="preserve">Figure </w:t>
                       </w:r>
                       <w:r>
-                        <w:rPr/>
+                        <w:rPr>
+                          <w:b/>
+                          <w:bCs/>
+                          <w:color w:val="5983B0"/>
+                          <w:sz w:val="20"/>
+                          <w:szCs w:val="24"/>
+                        </w:rPr>
+                        <w:t>S</w:t>
+                      </w:r>
+                      <w:r>
+                        <w:rPr>
+                          <w:b/>
+                          <w:bCs/>
+                          <w:color w:val="5983B0"/>
+                          <w:sz w:val="20"/>
+                          <w:szCs w:val="24"/>
+                        </w:rPr>
+                        <w:fldChar w:fldCharType="begin"/>
+                      </w:r>
+                      <w:r>
+                        <w:rPr>
+                          <w:sz w:val="20"/>
+                          <w:b/>
+                          <w:szCs w:val="24"/>
+                          <w:bCs/>
+                          <w:color w:val="5983B0"/>
+                        </w:rPr>
+                        <w:instrText xml:space="preserve"> SEQ Figure \* ARABIC </w:instrText>
+                      </w:r>
+                      <w:r>
+                        <w:rPr>
+                          <w:sz w:val="20"/>
+                          <w:b/>
+                          <w:szCs w:val="24"/>
+                          <w:bCs/>
+                          <w:color w:val="5983B0"/>
+                        </w:rPr>
+                        <w:fldChar w:fldCharType="separate"/>
+                      </w:r>
+                      <w:r>
+                        <w:rPr>
+                          <w:sz w:val="20"/>
+                          <w:b/>
+                          <w:szCs w:val="24"/>
+                          <w:bCs/>
+                          <w:color w:val="5983B0"/>
+                        </w:rPr>
                         <w:t>2</w:t>
                       </w:r>
                       <w:r>
-                        <w:rPr/>
-                        <w:t xml:space="preserve"> - Effects of varying OPP and </w:t>
+                        <w:rPr>
+                          <w:sz w:val="20"/>
+                          <w:b/>
+                          <w:szCs w:val="24"/>
+                          <w:bCs/>
+                          <w:color w:val="5983B0"/>
+                        </w:rPr>
+                        <w:fldChar w:fldCharType="end"/>
                       </w:r>
                       <w:r>
-                        <w:rPr/>
-                      </w:r>
-                      <m:oMath xmlns:m="http://schemas.openxmlformats.org/officeDocument/2006/math">
-                        <m:r>
-                          <w:rPr>
-                            <w:rFonts w:ascii="Cambria Math" w:hAnsi="Cambria Math"/>
-                          </w:rPr>
-                          <m:t xml:space="preserve">R</m:t>
-                        </m:r>
-                      </m:oMath>
-                      <w:r>
-                        <w:rPr/>
-                        <w:t xml:space="preserve"> on the haemodynamics outcomes.</w:t>
+                        <w:rPr>
+                          <w:b/>
+                          <w:bCs/>
+                          <w:color w:val="5983B0"/>
+                          <w:sz w:val="20"/>
+                          <w:szCs w:val="24"/>
+                        </w:rPr>
+                        <w:t>: Effects of varying OPP, R and alpha on the haemodynamics outcomes.</w:t>
                       </w:r>
                     </w:p>
                   </w:txbxContent>
@@ -7285,133 +7481,424 @@
             </w:pict>
           </mc:Fallback>
         </mc:AlternateContent>
-        <w:t>.</w:t>
-      </w:r>
-      <w:r>
-        <w:drawing>
-          <wp:anchor behindDoc="0" distT="0" distB="0" distL="114300" distR="114300" simplePos="0" locked="0" layoutInCell="0" allowOverlap="1" relativeHeight="3">
-            <wp:simplePos x="0" y="0"/>
-            <wp:positionH relativeFrom="column">
-              <wp:posOffset>145415</wp:posOffset>
-            </wp:positionH>
-            <wp:positionV relativeFrom="paragraph">
-              <wp:posOffset>-65405</wp:posOffset>
-            </wp:positionV>
-            <wp:extent cx="6238875" cy="2273300"/>
-            <wp:effectExtent l="0" t="0" r="0" b="0"/>
-            <wp:wrapTopAndBottom/>
-            <wp:docPr id="6" name="Picture 3" descr=""/>
-            <wp:cNvGraphicFramePr>
-              <a:graphicFrameLocks xmlns:a="http://schemas.openxmlformats.org/drawingml/2006/main" noChangeAspect="1"/>
-            </wp:cNvGraphicFramePr>
-            <a:graphic xmlns:a="http://schemas.openxmlformats.org/drawingml/2006/main">
-              <a:graphicData uri="http://schemas.openxmlformats.org/drawingml/2006/picture">
-                <pic:pic xmlns:pic="http://schemas.openxmlformats.org/drawingml/2006/picture">
-                  <pic:nvPicPr>
-                    <pic:cNvPr id="6" name="Picture 3" descr=""/>
-                    <pic:cNvPicPr>
-                      <a:picLocks noChangeAspect="1" noChangeArrowheads="1"/>
-                    </pic:cNvPicPr>
-                  </pic:nvPicPr>
-                  <pic:blipFill>
-                    <a:blip r:embed="rId4"/>
-                    <a:stretch>
-                      <a:fillRect/>
-                    </a:stretch>
-                  </pic:blipFill>
-                  <pic:spPr bwMode="auto">
-                    <a:xfrm>
-                      <a:off x="0" y="0"/>
-                      <a:ext cx="6238875" cy="2273300"/>
-                    </a:xfrm>
-                    <a:prstGeom prst="rect">
-                      <a:avLst/>
-                    </a:prstGeom>
-                  </pic:spPr>
-                </pic:pic>
-              </a:graphicData>
-            </a:graphic>
-          </wp:anchor>
-        </w:drawing>
-      </w:r>
-      <w:r>
-        <w:rPr/>
-        <w:drawing>
-          <wp:inline distT="0" distB="0" distL="0" distR="0">
-            <wp:extent cx="6100445" cy="5040630"/>
-            <wp:effectExtent l="0" t="0" r="0" b="0"/>
-            <wp:docPr id="7" name="Picture 4" descr=""/>
-            <wp:cNvGraphicFramePr>
-              <a:graphicFrameLocks xmlns:a="http://schemas.openxmlformats.org/drawingml/2006/main" noChangeAspect="1"/>
-            </wp:cNvGraphicFramePr>
-            <a:graphic xmlns:a="http://schemas.openxmlformats.org/drawingml/2006/main">
-              <a:graphicData uri="http://schemas.openxmlformats.org/drawingml/2006/picture">
-                <pic:pic xmlns:pic="http://schemas.openxmlformats.org/drawingml/2006/picture">
-                  <pic:nvPicPr>
-                    <pic:cNvPr id="7" name="Picture 4" descr=""/>
-                    <pic:cNvPicPr>
-                      <a:picLocks noChangeAspect="1" noChangeArrowheads="1"/>
-                    </pic:cNvPicPr>
-                  </pic:nvPicPr>
-                  <pic:blipFill>
-                    <a:blip r:embed="rId5"/>
-                    <a:stretch>
-                      <a:fillRect/>
-                    </a:stretch>
-                  </pic:blipFill>
-                  <pic:spPr bwMode="auto">
-                    <a:xfrm>
-                      <a:off x="0" y="0"/>
-                      <a:ext cx="6100445" cy="5040630"/>
-                    </a:xfrm>
-                    <a:prstGeom prst="rect">
-                      <a:avLst/>
-                    </a:prstGeom>
-                  </pic:spPr>
-                </pic:pic>
-              </a:graphicData>
-            </a:graphic>
-          </wp:inline>
-        </w:drawing>
       </w:r>
     </w:p>
     <w:p>
       <w:pPr>
-        <w:pStyle w:val="Caption1"/>
+        <w:pStyle w:val="Normal"/>
+        <w:keepNext w:val="true"/>
         <w:rPr/>
       </w:pPr>
       <w:r>
         <w:rPr/>
-        <w:t>Figure S</w:t>
       </w:r>
       <w:r>
-        <w:rPr/>
-        <w:t>3</w:t>
-      </w:r>
-      <w:r>
-        <w:rPr/>
-        <w:t xml:space="preserve"> - Effect of varying OPP and </w:t>
-      </w:r>
-      <w:r>
-        <w:rPr/>
-      </w:r>
-      <m:oMath xmlns:m="http://schemas.openxmlformats.org/officeDocument/2006/math">
-        <m:r>
-          <w:rPr>
-            <w:rFonts w:ascii="Cambria Math" w:hAnsi="Cambria Math"/>
-          </w:rPr>
-          <m:t xml:space="preserve">R</m:t>
-        </m:r>
-      </m:oMath>
-      <w:r>
-        <w:rPr/>
-        <w:t xml:space="preserve"> on the associations between structural and haemodynamics outcomes.</w:t>
+        <mc:AlternateContent>
+          <mc:Choice Requires="wps">
+            <w:drawing>
+              <wp:anchor behindDoc="0" distT="0" distB="0" distL="0" distR="0" simplePos="0" locked="0" layoutInCell="0" allowOverlap="1" relativeHeight="63">
+                <wp:simplePos x="0" y="0"/>
+                <wp:positionH relativeFrom="column">
+                  <wp:align>center</wp:align>
+                </wp:positionH>
+                <wp:positionV relativeFrom="paragraph">
+                  <wp:posOffset>635</wp:posOffset>
+                </wp:positionV>
+                <wp:extent cx="6591300" cy="5405120"/>
+                <wp:effectExtent l="0" t="0" r="0" b="0"/>
+                <wp:wrapSquare wrapText="largest"/>
+                <wp:docPr id="8" name="Frame3"/>
+                <a:graphic xmlns:a="http://schemas.openxmlformats.org/drawingml/2006/main">
+                  <a:graphicData uri="http://schemas.microsoft.com/office/word/2010/wordprocessingShape">
+                    <wps:wsp>
+                      <wps:cNvSpPr txBox="1"/>
+                      <wps:spPr>
+                        <a:xfrm>
+                          <a:off x="0" y="0"/>
+                          <a:ext cx="6591300" cy="5405120"/>
+                        </a:xfrm>
+                        <a:prstGeom prst="rect"/>
+                        <a:solidFill>
+                          <a:srgbClr val="FFFFFF"/>
+                        </a:solidFill>
+                      </wps:spPr>
+                      <wps:txbx>
+                        <w:txbxContent>
+                          <w:p>
+                            <w:pPr>
+                              <w:pStyle w:val="Figure"/>
+                              <w:spacing w:before="120" w:after="120"/>
+                              <w:rPr>
+                                <w:b/>
+                                <w:b/>
+                                <w:bCs/>
+                                <w:color w:val="5983B0"/>
+                                <w:sz w:val="18"/>
+                                <w:szCs w:val="18"/>
+                              </w:rPr>
+                            </w:pPr>
+                            <w:r>
+                              <w:rPr>
+                                <w:b/>
+                                <w:bCs/>
+                                <w:color w:val="5983B0"/>
+                                <w:sz w:val="18"/>
+                                <w:szCs w:val="18"/>
+                              </w:rPr>
+                              <w:t xml:space="preserve">Figure </w:t>
+                            </w:r>
+                            <w:r>
+                              <w:rPr>
+                                <w:b/>
+                                <w:bCs/>
+                                <w:color w:val="5983B0"/>
+                                <w:sz w:val="18"/>
+                                <w:szCs w:val="18"/>
+                              </w:rPr>
+                              <w:t>S</w:t>
+                            </w:r>
+                            <w:r>
+                              <w:rPr>
+                                <w:b/>
+                                <w:bCs/>
+                                <w:color w:val="5983B0"/>
+                                <w:sz w:val="18"/>
+                                <w:szCs w:val="18"/>
+                              </w:rPr>
+                              <w:fldChar w:fldCharType="begin"/>
+                            </w:r>
+                            <w:r>
+                              <w:rPr>
+                                <w:sz w:val="18"/>
+                                <w:b/>
+                                <w:szCs w:val="18"/>
+                                <w:bCs/>
+                                <w:color w:val="5983B0"/>
+                              </w:rPr>
+                              <w:instrText xml:space="preserve"> SEQ Figure \* ARABIC </w:instrText>
+                            </w:r>
+                            <w:r>
+                              <w:rPr>
+                                <w:sz w:val="18"/>
+                                <w:b/>
+                                <w:szCs w:val="18"/>
+                                <w:bCs/>
+                                <w:color w:val="5983B0"/>
+                              </w:rPr>
+                              <w:fldChar w:fldCharType="separate"/>
+                            </w:r>
+                            <w:r>
+                              <w:rPr>
+                                <w:sz w:val="18"/>
+                                <w:b/>
+                                <w:szCs w:val="18"/>
+                                <w:bCs/>
+                                <w:color w:val="5983B0"/>
+                              </w:rPr>
+                              <w:t>3</w:t>
+                            </w:r>
+                            <w:r>
+                              <w:rPr>
+                                <w:sz w:val="18"/>
+                                <w:b/>
+                                <w:szCs w:val="18"/>
+                                <w:bCs/>
+                                <w:color w:val="5983B0"/>
+                              </w:rPr>
+                              <w:fldChar w:fldCharType="end"/>
+                            </w:r>
+                            <w:r>
+                              <w:rPr>
+                                <w:b/>
+                                <w:bCs/>
+                                <w:color w:val="5983B0"/>
+                                <w:sz w:val="18"/>
+                                <w:szCs w:val="18"/>
+                              </w:rPr>
+                              <w:t xml:space="preserve">: Effect of varying OPP, R and </w:t>
+                            </w:r>
+                            <w:r>
+                              <w:rPr>
+                                <w:rFonts w:eastAsia="Arial" w:cs="Lohit Devanagari" w:ascii="Arial" w:hAnsi="Arial"/>
+                                <w:b/>
+                                <w:bCs/>
+                                <w:color w:val="5983B0"/>
+                                <w:sz w:val="18"/>
+                                <w:szCs w:val="18"/>
+                              </w:rPr>
+                              <w:t>α</w:t>
+                            </w:r>
+                            <w:r>
+                              <w:rPr>
+                                <w:b/>
+                                <w:bCs/>
+                                <w:color w:val="5983B0"/>
+                                <w:sz w:val="18"/>
+                                <w:szCs w:val="18"/>
+                              </w:rPr>
+                              <w:t xml:space="preserve"> on the associations between vascular structure and </w:t>
+                            </w:r>
+                            <w:r>
+                              <w:rPr>
+                                <w:b/>
+                                <w:bCs/>
+                                <w:color w:val="5983B0"/>
+                                <w:sz w:val="18"/>
+                                <w:szCs w:val="18"/>
+                              </w:rPr>
+                              <w:t>total retinal blood flow</w:t>
+                            </w:r>
+                            <w:r>
+                              <w:rPr>
+                                <w:b/>
+                                <w:bCs/>
+                                <w:color w:val="5983B0"/>
+                                <w:sz w:val="18"/>
+                                <w:szCs w:val="18"/>
+                              </w:rPr>
+                              <w:t>.</w:t>
+                              <w:drawing>
+                                <wp:inline distT="0" distB="0" distL="0" distR="0">
+                                  <wp:extent cx="6591300" cy="5177790"/>
+                                  <wp:effectExtent l="0" t="0" r="0" b="0"/>
+                                  <wp:docPr id="9" name="Image2" descr=""/>
+                                  <wp:cNvGraphicFramePr>
+                                    <a:graphicFrameLocks xmlns:a="http://schemas.openxmlformats.org/drawingml/2006/main" noChangeAspect="1"/>
+                                  </wp:cNvGraphicFramePr>
+                                  <a:graphic xmlns:a="http://schemas.openxmlformats.org/drawingml/2006/main">
+                                    <a:graphicData uri="http://schemas.openxmlformats.org/drawingml/2006/picture">
+                                      <pic:pic xmlns:pic="http://schemas.openxmlformats.org/drawingml/2006/picture">
+                                        <pic:nvPicPr>
+                                          <pic:cNvPr id="9" name="Image2" descr=""/>
+                                          <pic:cNvPicPr>
+                                            <a:picLocks noChangeAspect="1" noChangeArrowheads="1"/>
+                                          </pic:cNvPicPr>
+                                        </pic:nvPicPr>
+                                        <pic:blipFill>
+                                          <a:blip r:embed="rId6"/>
+                                          <a:stretch>
+                                            <a:fillRect/>
+                                          </a:stretch>
+                                        </pic:blipFill>
+                                        <pic:spPr bwMode="auto">
+                                          <a:xfrm>
+                                            <a:off x="0" y="0"/>
+                                            <a:ext cx="6591300" cy="5177790"/>
+                                          </a:xfrm>
+                                          <a:prstGeom prst="rect">
+                                            <a:avLst/>
+                                          </a:prstGeom>
+                                        </pic:spPr>
+                                      </pic:pic>
+                                    </a:graphicData>
+                                  </a:graphic>
+                                </wp:inline>
+                              </w:drawing>
+                            </w:r>
+                          </w:p>
+                        </w:txbxContent>
+                      </wps:txbx>
+                      <wps:bodyPr anchor="t" lIns="0" tIns="0" rIns="0" bIns="0">
+                        <a:noAutofit/>
+                      </wps:bodyPr>
+                    </wps:wsp>
+                  </a:graphicData>
+                </a:graphic>
+              </wp:anchor>
+            </w:drawing>
+          </mc:Choice>
+          <mc:Fallback>
+            <w:pict>
+              <v:rect style="position:absolute;rotation:-0;width:519pt;height:425.6pt;mso-wrap-distance-left:0pt;mso-wrap-distance-right:0pt;mso-wrap-distance-top:0pt;mso-wrap-distance-bottom:0pt;margin-top:0pt;mso-position-vertical:top;mso-position-vertical-relative:text;margin-left:-25.65pt;mso-position-horizontal:center;mso-position-horizontal-relative:text">
+                <v:textbox inset="0in,0in,0in,0in">
+                  <w:txbxContent>
+                    <w:p>
+                      <w:pPr>
+                        <w:pStyle w:val="Figure"/>
+                        <w:spacing w:before="120" w:after="120"/>
+                        <w:rPr>
+                          <w:b/>
+                          <w:b/>
+                          <w:bCs/>
+                          <w:color w:val="5983B0"/>
+                          <w:sz w:val="18"/>
+                          <w:szCs w:val="18"/>
+                        </w:rPr>
+                      </w:pPr>
+                      <w:r>
+                        <w:rPr>
+                          <w:b/>
+                          <w:bCs/>
+                          <w:color w:val="5983B0"/>
+                          <w:sz w:val="18"/>
+                          <w:szCs w:val="18"/>
+                        </w:rPr>
+                        <w:t xml:space="preserve">Figure </w:t>
+                      </w:r>
+                      <w:r>
+                        <w:rPr>
+                          <w:b/>
+                          <w:bCs/>
+                          <w:color w:val="5983B0"/>
+                          <w:sz w:val="18"/>
+                          <w:szCs w:val="18"/>
+                        </w:rPr>
+                        <w:t>S</w:t>
+                      </w:r>
+                      <w:r>
+                        <w:rPr>
+                          <w:b/>
+                          <w:bCs/>
+                          <w:color w:val="5983B0"/>
+                          <w:sz w:val="18"/>
+                          <w:szCs w:val="18"/>
+                        </w:rPr>
+                        <w:fldChar w:fldCharType="begin"/>
+                      </w:r>
+                      <w:r>
+                        <w:rPr>
+                          <w:sz w:val="18"/>
+                          <w:b/>
+                          <w:szCs w:val="18"/>
+                          <w:bCs/>
+                          <w:color w:val="5983B0"/>
+                        </w:rPr>
+                        <w:instrText xml:space="preserve"> SEQ Figure \* ARABIC </w:instrText>
+                      </w:r>
+                      <w:r>
+                        <w:rPr>
+                          <w:sz w:val="18"/>
+                          <w:b/>
+                          <w:szCs w:val="18"/>
+                          <w:bCs/>
+                          <w:color w:val="5983B0"/>
+                        </w:rPr>
+                        <w:fldChar w:fldCharType="separate"/>
+                      </w:r>
+                      <w:r>
+                        <w:rPr>
+                          <w:sz w:val="18"/>
+                          <w:b/>
+                          <w:szCs w:val="18"/>
+                          <w:bCs/>
+                          <w:color w:val="5983B0"/>
+                        </w:rPr>
+                        <w:t>3</w:t>
+                      </w:r>
+                      <w:r>
+                        <w:rPr>
+                          <w:sz w:val="18"/>
+                          <w:b/>
+                          <w:szCs w:val="18"/>
+                          <w:bCs/>
+                          <w:color w:val="5983B0"/>
+                        </w:rPr>
+                        <w:fldChar w:fldCharType="end"/>
+                      </w:r>
+                      <w:r>
+                        <w:rPr>
+                          <w:b/>
+                          <w:bCs/>
+                          <w:color w:val="5983B0"/>
+                          <w:sz w:val="18"/>
+                          <w:szCs w:val="18"/>
+                        </w:rPr>
+                        <w:t xml:space="preserve">: Effect of varying OPP, R and </w:t>
+                      </w:r>
+                      <w:r>
+                        <w:rPr>
+                          <w:rFonts w:eastAsia="Arial" w:cs="Lohit Devanagari" w:ascii="Arial" w:hAnsi="Arial"/>
+                          <w:b/>
+                          <w:bCs/>
+                          <w:color w:val="5983B0"/>
+                          <w:sz w:val="18"/>
+                          <w:szCs w:val="18"/>
+                        </w:rPr>
+                        <w:t>α</w:t>
+                      </w:r>
+                      <w:r>
+                        <w:rPr>
+                          <w:b/>
+                          <w:bCs/>
+                          <w:color w:val="5983B0"/>
+                          <w:sz w:val="18"/>
+                          <w:szCs w:val="18"/>
+                        </w:rPr>
+                        <w:t xml:space="preserve"> on the associations between vascular structure and </w:t>
+                      </w:r>
+                      <w:r>
+                        <w:rPr>
+                          <w:b/>
+                          <w:bCs/>
+                          <w:color w:val="5983B0"/>
+                          <w:sz w:val="18"/>
+                          <w:szCs w:val="18"/>
+                        </w:rPr>
+                        <w:t>total retinal blood flow</w:t>
+                      </w:r>
+                      <w:r>
+                        <w:rPr>
+                          <w:b/>
+                          <w:bCs/>
+                          <w:color w:val="5983B0"/>
+                          <w:sz w:val="18"/>
+                          <w:szCs w:val="18"/>
+                        </w:rPr>
+                        <w:t>.</w:t>
+                        <w:drawing>
+                          <wp:inline distT="0" distB="0" distL="0" distR="0">
+                            <wp:extent cx="6591300" cy="5177790"/>
+                            <wp:effectExtent l="0" t="0" r="0" b="0"/>
+                            <wp:docPr id="10" name="Image2" descr=""/>
+                            <wp:cNvGraphicFramePr>
+                              <a:graphicFrameLocks xmlns:a="http://schemas.openxmlformats.org/drawingml/2006/main" noChangeAspect="1"/>
+                            </wp:cNvGraphicFramePr>
+                            <a:graphic xmlns:a="http://schemas.openxmlformats.org/drawingml/2006/main">
+                              <a:graphicData uri="http://schemas.openxmlformats.org/drawingml/2006/picture">
+                                <pic:pic xmlns:pic="http://schemas.openxmlformats.org/drawingml/2006/picture">
+                                  <pic:nvPicPr>
+                                    <pic:cNvPr id="10" name="Image2" descr=""/>
+                                    <pic:cNvPicPr>
+                                      <a:picLocks noChangeAspect="1" noChangeArrowheads="1"/>
+                                    </pic:cNvPicPr>
+                                  </pic:nvPicPr>
+                                  <pic:blipFill>
+                                    <a:blip r:embed="rId7"/>
+                                    <a:stretch>
+                                      <a:fillRect/>
+                                    </a:stretch>
+                                  </pic:blipFill>
+                                  <pic:spPr bwMode="auto">
+                                    <a:xfrm>
+                                      <a:off x="0" y="0"/>
+                                      <a:ext cx="6591300" cy="5177790"/>
+                                    </a:xfrm>
+                                    <a:prstGeom prst="rect">
+                                      <a:avLst/>
+                                    </a:prstGeom>
+                                  </pic:spPr>
+                                </pic:pic>
+                              </a:graphicData>
+                            </a:graphic>
+                          </wp:inline>
+                        </w:drawing>
+                      </w:r>
+                    </w:p>
+                  </w:txbxContent>
+                </v:textbox>
+                <w10:wrap type="square" side="largest"/>
+              </v:rect>
+            </w:pict>
+          </mc:Fallback>
+        </mc:AlternateContent>
       </w:r>
     </w:p>
     <w:p>
       <w:pPr>
         <w:pStyle w:val="Heading2"/>
-        <w:rPr/>
+        <w:rPr>
+          <w:rFonts w:ascii="Cambria Math" w:hAnsi="Cambria Math" w:eastAsia="Cambria Math" w:cs="Cambria Math"/>
+        </w:rPr>
       </w:pPr>
       <w:r>
         <w:rPr/>
@@ -7426,7 +7913,396 @@
       </w:pPr>
       <w:r>
         <w:rPr/>
-        <w:t>References</w:t>
+      </w:r>
+      <w:r>
+        <mc:AlternateContent>
+          <mc:Choice Requires="wps">
+            <w:drawing>
+              <wp:anchor behindDoc="0" distT="0" distB="0" distL="0" distR="0" simplePos="0" locked="0" layoutInCell="0" allowOverlap="1" relativeHeight="65">
+                <wp:simplePos x="0" y="0"/>
+                <wp:positionH relativeFrom="column">
+                  <wp:posOffset>-86995</wp:posOffset>
+                </wp:positionH>
+                <wp:positionV relativeFrom="paragraph">
+                  <wp:posOffset>-193675</wp:posOffset>
+                </wp:positionV>
+                <wp:extent cx="5940425" cy="5121275"/>
+                <wp:effectExtent l="0" t="0" r="0" b="0"/>
+                <wp:wrapTopAndBottom/>
+                <wp:docPr id="11" name="Frame4"/>
+                <a:graphic xmlns:a="http://schemas.openxmlformats.org/drawingml/2006/main">
+                  <a:graphicData uri="http://schemas.microsoft.com/office/word/2010/wordprocessingShape">
+                    <wps:wsp>
+                      <wps:cNvSpPr txBox="1"/>
+                      <wps:spPr>
+                        <a:xfrm>
+                          <a:off x="0" y="0"/>
+                          <a:ext cx="5940425" cy="5121275"/>
+                        </a:xfrm>
+                        <a:prstGeom prst="rect"/>
+                        <a:solidFill>
+                          <a:srgbClr val="FFFFFF"/>
+                        </a:solidFill>
+                      </wps:spPr>
+                      <wps:txbx>
+                        <w:txbxContent>
+                          <w:p>
+                            <w:pPr>
+                              <w:pStyle w:val="Figure"/>
+                              <w:spacing w:before="120" w:after="120"/>
+                              <w:rPr>
+                                <w:b/>
+                                <w:b/>
+                                <w:bCs/>
+                                <w:color w:val="5983B0"/>
+                                <w:sz w:val="18"/>
+                                <w:szCs w:val="18"/>
+                              </w:rPr>
+                            </w:pPr>
+                            <w:r>
+                              <w:rPr>
+                                <w:b/>
+                                <w:bCs/>
+                                <w:color w:val="5983B0"/>
+                                <w:sz w:val="18"/>
+                                <w:szCs w:val="18"/>
+                              </w:rPr>
+                              <w:drawing>
+                                <wp:inline distT="0" distB="0" distL="0" distR="0">
+                                  <wp:extent cx="5940425" cy="4666615"/>
+                                  <wp:effectExtent l="0" t="0" r="0" b="0"/>
+                                  <wp:docPr id="12" name="Image3" descr=""/>
+                                  <wp:cNvGraphicFramePr>
+                                    <a:graphicFrameLocks xmlns:a="http://schemas.openxmlformats.org/drawingml/2006/main" noChangeAspect="1"/>
+                                  </wp:cNvGraphicFramePr>
+                                  <a:graphic xmlns:a="http://schemas.openxmlformats.org/drawingml/2006/main">
+                                    <a:graphicData uri="http://schemas.openxmlformats.org/drawingml/2006/picture">
+                                      <pic:pic xmlns:pic="http://schemas.openxmlformats.org/drawingml/2006/picture">
+                                        <pic:nvPicPr>
+                                          <pic:cNvPr id="12" name="Image3" descr=""/>
+                                          <pic:cNvPicPr>
+                                            <a:picLocks noChangeAspect="1" noChangeArrowheads="1"/>
+                                          </pic:cNvPicPr>
+                                        </pic:nvPicPr>
+                                        <pic:blipFill>
+                                          <a:blip r:embed="rId8"/>
+                                          <a:stretch>
+                                            <a:fillRect/>
+                                          </a:stretch>
+                                        </pic:blipFill>
+                                        <pic:spPr bwMode="auto">
+                                          <a:xfrm>
+                                            <a:off x="0" y="0"/>
+                                            <a:ext cx="5940425" cy="4666615"/>
+                                          </a:xfrm>
+                                          <a:prstGeom prst="rect">
+                                            <a:avLst/>
+                                          </a:prstGeom>
+                                        </pic:spPr>
+                                      </pic:pic>
+                                    </a:graphicData>
+                                  </a:graphic>
+                                </wp:inline>
+                              </w:drawing>
+                              <w:t xml:space="preserve">Figure </w:t>
+                            </w:r>
+                            <w:r>
+                              <w:rPr>
+                                <w:b/>
+                                <w:bCs/>
+                                <w:color w:val="5983B0"/>
+                                <w:sz w:val="18"/>
+                                <w:szCs w:val="18"/>
+                              </w:rPr>
+                              <w:t>S</w:t>
+                            </w:r>
+                            <w:r>
+                              <w:rPr>
+                                <w:b/>
+                                <w:bCs/>
+                                <w:color w:val="5983B0"/>
+                                <w:sz w:val="18"/>
+                                <w:szCs w:val="18"/>
+                              </w:rPr>
+                              <w:fldChar w:fldCharType="begin"/>
+                            </w:r>
+                            <w:r>
+                              <w:rPr>
+                                <w:sz w:val="18"/>
+                                <w:b/>
+                                <w:szCs w:val="18"/>
+                                <w:bCs/>
+                                <w:color w:val="5983B0"/>
+                              </w:rPr>
+                              <w:instrText xml:space="preserve"> SEQ Figure \* ARABIC </w:instrText>
+                            </w:r>
+                            <w:r>
+                              <w:rPr>
+                                <w:sz w:val="18"/>
+                                <w:b/>
+                                <w:szCs w:val="18"/>
+                                <w:bCs/>
+                                <w:color w:val="5983B0"/>
+                              </w:rPr>
+                              <w:fldChar w:fldCharType="separate"/>
+                            </w:r>
+                            <w:r>
+                              <w:rPr>
+                                <w:sz w:val="18"/>
+                                <w:b/>
+                                <w:szCs w:val="18"/>
+                                <w:bCs/>
+                                <w:color w:val="5983B0"/>
+                              </w:rPr>
+                              <w:t>4</w:t>
+                            </w:r>
+                            <w:r>
+                              <w:rPr>
+                                <w:sz w:val="18"/>
+                                <w:b/>
+                                <w:szCs w:val="18"/>
+                                <w:bCs/>
+                                <w:color w:val="5983B0"/>
+                              </w:rPr>
+                              <w:fldChar w:fldCharType="end"/>
+                            </w:r>
+                            <w:r>
+                              <w:rPr>
+                                <w:b/>
+                                <w:bCs/>
+                                <w:color w:val="5983B0"/>
+                                <w:sz w:val="18"/>
+                                <w:szCs w:val="18"/>
+                              </w:rPr>
+                              <w:t xml:space="preserve">: Effect of varying OPP, R and </w:t>
+                            </w:r>
+                            <w:r>
+                              <w:rPr>
+                                <w:rFonts w:eastAsia="Arial" w:cs="Lohit Devanagari" w:ascii="Arial" w:hAnsi="Arial"/>
+                                <w:b/>
+                                <w:bCs/>
+                                <w:color w:val="5983B0"/>
+                                <w:sz w:val="18"/>
+                                <w:szCs w:val="18"/>
+                              </w:rPr>
+                              <w:t>α</w:t>
+                            </w:r>
+                            <w:r>
+                              <w:rPr>
+                                <w:b/>
+                                <w:bCs/>
+                                <w:color w:val="5983B0"/>
+                                <w:sz w:val="18"/>
+                                <w:szCs w:val="18"/>
+                              </w:rPr>
+                              <w:t xml:space="preserve"> on the associations between vascular structure and macular flow ratio.</w:t>
+                            </w:r>
+                          </w:p>
+                        </w:txbxContent>
+                      </wps:txbx>
+                      <wps:bodyPr anchor="t" lIns="0" tIns="0" rIns="0" bIns="0">
+                        <a:noAutofit/>
+                      </wps:bodyPr>
+                    </wps:wsp>
+                  </a:graphicData>
+                </a:graphic>
+              </wp:anchor>
+            </w:drawing>
+          </mc:Choice>
+          <mc:Fallback>
+            <w:pict>
+              <v:rect style="position:absolute;rotation:-0;width:467.75pt;height:403.25pt;mso-wrap-distance-left:0pt;mso-wrap-distance-right:0pt;mso-wrap-distance-top:0pt;mso-wrap-distance-bottom:0pt;margin-top:-15.25pt;mso-position-vertical-relative:text;margin-left:-6.85pt;mso-position-horizontal-relative:text">
+                <v:textbox inset="0in,0in,0in,0in">
+                  <w:txbxContent>
+                    <w:p>
+                      <w:pPr>
+                        <w:pStyle w:val="Figure"/>
+                        <w:spacing w:before="120" w:after="120"/>
+                        <w:rPr>
+                          <w:b/>
+                          <w:b/>
+                          <w:bCs/>
+                          <w:color w:val="5983B0"/>
+                          <w:sz w:val="18"/>
+                          <w:szCs w:val="18"/>
+                        </w:rPr>
+                      </w:pPr>
+                      <w:r>
+                        <w:rPr>
+                          <w:b/>
+                          <w:bCs/>
+                          <w:color w:val="5983B0"/>
+                          <w:sz w:val="18"/>
+                          <w:szCs w:val="18"/>
+                        </w:rPr>
+                        <w:drawing>
+                          <wp:inline distT="0" distB="0" distL="0" distR="0">
+                            <wp:extent cx="5940425" cy="4666615"/>
+                            <wp:effectExtent l="0" t="0" r="0" b="0"/>
+                            <wp:docPr id="13" name="Image3" descr=""/>
+                            <wp:cNvGraphicFramePr>
+                              <a:graphicFrameLocks xmlns:a="http://schemas.openxmlformats.org/drawingml/2006/main" noChangeAspect="1"/>
+                            </wp:cNvGraphicFramePr>
+                            <a:graphic xmlns:a="http://schemas.openxmlformats.org/drawingml/2006/main">
+                              <a:graphicData uri="http://schemas.openxmlformats.org/drawingml/2006/picture">
+                                <pic:pic xmlns:pic="http://schemas.openxmlformats.org/drawingml/2006/picture">
+                                  <pic:nvPicPr>
+                                    <pic:cNvPr id="13" name="Image3" descr=""/>
+                                    <pic:cNvPicPr>
+                                      <a:picLocks noChangeAspect="1" noChangeArrowheads="1"/>
+                                    </pic:cNvPicPr>
+                                  </pic:nvPicPr>
+                                  <pic:blipFill>
+                                    <a:blip r:embed="rId9"/>
+                                    <a:stretch>
+                                      <a:fillRect/>
+                                    </a:stretch>
+                                  </pic:blipFill>
+                                  <pic:spPr bwMode="auto">
+                                    <a:xfrm>
+                                      <a:off x="0" y="0"/>
+                                      <a:ext cx="5940425" cy="4666615"/>
+                                    </a:xfrm>
+                                    <a:prstGeom prst="rect">
+                                      <a:avLst/>
+                                    </a:prstGeom>
+                                  </pic:spPr>
+                                </pic:pic>
+                              </a:graphicData>
+                            </a:graphic>
+                          </wp:inline>
+                        </w:drawing>
+                        <w:t xml:space="preserve">Figure </w:t>
+                      </w:r>
+                      <w:r>
+                        <w:rPr>
+                          <w:b/>
+                          <w:bCs/>
+                          <w:color w:val="5983B0"/>
+                          <w:sz w:val="18"/>
+                          <w:szCs w:val="18"/>
+                        </w:rPr>
+                        <w:t>S</w:t>
+                      </w:r>
+                      <w:r>
+                        <w:rPr>
+                          <w:b/>
+                          <w:bCs/>
+                          <w:color w:val="5983B0"/>
+                          <w:sz w:val="18"/>
+                          <w:szCs w:val="18"/>
+                        </w:rPr>
+                        <w:fldChar w:fldCharType="begin"/>
+                      </w:r>
+                      <w:r>
+                        <w:rPr>
+                          <w:sz w:val="18"/>
+                          <w:b/>
+                          <w:szCs w:val="18"/>
+                          <w:bCs/>
+                          <w:color w:val="5983B0"/>
+                        </w:rPr>
+                        <w:instrText xml:space="preserve"> SEQ Figure \* ARABIC </w:instrText>
+                      </w:r>
+                      <w:r>
+                        <w:rPr>
+                          <w:sz w:val="18"/>
+                          <w:b/>
+                          <w:szCs w:val="18"/>
+                          <w:bCs/>
+                          <w:color w:val="5983B0"/>
+                        </w:rPr>
+                        <w:fldChar w:fldCharType="separate"/>
+                      </w:r>
+                      <w:r>
+                        <w:rPr>
+                          <w:sz w:val="18"/>
+                          <w:b/>
+                          <w:szCs w:val="18"/>
+                          <w:bCs/>
+                          <w:color w:val="5983B0"/>
+                        </w:rPr>
+                        <w:t>4</w:t>
+                      </w:r>
+                      <w:r>
+                        <w:rPr>
+                          <w:sz w:val="18"/>
+                          <w:b/>
+                          <w:szCs w:val="18"/>
+                          <w:bCs/>
+                          <w:color w:val="5983B0"/>
+                        </w:rPr>
+                        <w:fldChar w:fldCharType="end"/>
+                      </w:r>
+                      <w:r>
+                        <w:rPr>
+                          <w:b/>
+                          <w:bCs/>
+                          <w:color w:val="5983B0"/>
+                          <w:sz w:val="18"/>
+                          <w:szCs w:val="18"/>
+                        </w:rPr>
+                        <w:t xml:space="preserve">: Effect of varying OPP, R and </w:t>
+                      </w:r>
+                      <w:r>
+                        <w:rPr>
+                          <w:rFonts w:eastAsia="Arial" w:cs="Lohit Devanagari" w:ascii="Arial" w:hAnsi="Arial"/>
+                          <w:b/>
+                          <w:bCs/>
+                          <w:color w:val="5983B0"/>
+                          <w:sz w:val="18"/>
+                          <w:szCs w:val="18"/>
+                        </w:rPr>
+                        <w:t>α</w:t>
+                      </w:r>
+                      <w:r>
+                        <w:rPr>
+                          <w:b/>
+                          <w:bCs/>
+                          <w:color w:val="5983B0"/>
+                          <w:sz w:val="18"/>
+                          <w:szCs w:val="18"/>
+                        </w:rPr>
+                        <w:t xml:space="preserve"> on the associations between vascular structure and macular flow ratio.</w:t>
+                      </w:r>
+                    </w:p>
+                  </w:txbxContent>
+                </v:textbox>
+                <w10:wrap type="topAndBottom"/>
+              </v:rect>
+            </w:pict>
+          </mc:Fallback>
+        </mc:AlternateContent>
+      </w:r>
+    </w:p>
+    <w:p>
+      <w:pPr>
+        <w:pStyle w:val="Normal"/>
+        <w:rPr>
+          <w:rFonts w:ascii="Cambria Math" w:hAnsi="Cambria Math" w:eastAsia="Cambria Math" w:cs="Cambria Math"/>
+        </w:rPr>
+      </w:pPr>
+      <w:r>
+        <w:rPr/>
+      </w:r>
+      <w:r>
+        <w:br w:type="page"/>
+      </w:r>
+    </w:p>
+    <w:p>
+      <w:pPr>
+        <w:pStyle w:val="Heading2"/>
+        <w:rPr>
+          <w:rFonts w:ascii="Cambria Math" w:hAnsi="Cambria Math" w:eastAsia="Cambria Math" w:cs="Cambria Math"/>
+        </w:rPr>
+      </w:pPr>
+      <w:r>
+        <w:rPr/>
+        <w:t>R</w:t>
+      </w:r>
+      <w:r>
+        <w:rPr/>
+        <w:t>eferences</w:t>
       </w:r>
     </w:p>
     <w:p>
@@ -7530,7 +8406,7 @@
       </w:r>
     </w:p>
     <w:sectPr>
-      <w:footerReference w:type="default" r:id="rId6"/>
+      <w:footerReference w:type="default" r:id="rId10"/>
       <w:type w:val="nextPage"/>
       <w:pgSz w:orient="landscape" w:w="11906" w:h="16838"/>
       <w:pgMar w:left="1701" w:right="850" w:gutter="0" w:header="0" w:top="1134" w:footer="709" w:bottom="1134"/>
@@ -8806,6 +9682,12 @@
     <w:pPr/>
     <w:rPr/>
   </w:style>
+  <w:style w:type="paragraph" w:styleId="Drawing">
+    <w:name w:val="Table of Figures"/>
+    <w:basedOn w:val="Caption"/>
+    <w:pPr/>
+    <w:rPr/>
+  </w:style>
   <w:style w:type="numbering" w:styleId="NoList" w:default="1">
     <w:name w:val="No List"/>
     <w:uiPriority w:val="99"/>

</xml_diff>

<commit_message>
Fixed figures in supplementary material to have 0.2<=alpha<=0.6.
</commit_message>
<xml_diff>
--- a/S1.docx
+++ b/S1.docx
@@ -6,6 +6,8 @@
       <w:pPr>
         <w:pStyle w:val="Heading1"/>
       </w:pPr>
+      <w:bookmarkStart w:id="0" w:name="_GoBack"/>
+      <w:bookmarkEnd w:id="0"/>
       <w:r>
         <w:t>Supplementary material S1</w:t>
       </w:r>
@@ -88,13 +90,7 @@
               <w:rPr>
                 <w:rFonts w:ascii="Cambria Math" w:hAnsi="Cambria Math"/>
               </w:rPr>
-              <m:t>,</m:t>
-            </m:r>
-            <m:r>
-              <w:rPr>
-                <w:rFonts w:ascii="Cambria Math" w:hAnsi="Cambria Math"/>
-              </w:rPr>
-              <m:t>y</m:t>
+              <m:t>,y</m:t>
             </m:r>
             <m:d>
               <m:dPr>
@@ -149,25 +145,7 @@
           <w:rPr>
             <w:rFonts w:ascii="Cambria Math" w:hAnsi="Cambria Math"/>
           </w:rPr>
-          <m:t>,</m:t>
-        </m:r>
-        <m:r>
-          <w:rPr>
-            <w:rFonts w:ascii="Cambria Math" w:hAnsi="Cambria Math"/>
-          </w:rPr>
-          <m:t>i</m:t>
-        </m:r>
-        <m:r>
-          <w:rPr>
-            <w:rFonts w:ascii="Cambria Math" w:hAnsi="Cambria Math"/>
-          </w:rPr>
-          <m:t>=1,...,</m:t>
-        </m:r>
-        <m:r>
-          <w:rPr>
-            <w:rFonts w:ascii="Cambria Math" w:hAnsi="Cambria Math"/>
-          </w:rPr>
-          <m:t>k</m:t>
+          <m:t>,i=1,...,k</m:t>
         </m:r>
       </m:oMath>
       <w:r>
@@ -231,19 +209,7 @@
           <w:rPr>
             <w:rFonts w:ascii="Cambria Math" w:hAnsi="Cambria Math"/>
           </w:rPr>
-          <m:t>=</m:t>
-        </m:r>
-        <m:r>
-          <w:rPr>
-            <w:rFonts w:ascii="Cambria Math" w:hAnsi="Cambria Math"/>
-          </w:rPr>
-          <m:t>x</m:t>
-        </m:r>
-        <m:r>
-          <w:rPr>
-            <w:rFonts w:ascii="Cambria Math" w:hAnsi="Cambria Math"/>
-          </w:rPr>
-          <m:t>'</m:t>
+          <m:t>=x'</m:t>
         </m:r>
         <m:d>
           <m:dPr>
@@ -266,13 +232,7 @@
           <w:rPr>
             <w:rFonts w:ascii="Cambria Math" w:hAnsi="Cambria Math"/>
           </w:rPr>
-          <m:t>y</m:t>
-        </m:r>
-        <m:r>
-          <w:rPr>
-            <w:rFonts w:ascii="Cambria Math" w:hAnsi="Cambria Math"/>
-          </w:rPr>
-          <m:t>''</m:t>
+          <m:t>y''</m:t>
         </m:r>
         <m:d>
           <m:dPr>
@@ -295,19 +255,7 @@
           <w:rPr>
             <w:rFonts w:ascii="Cambria Math" w:hAnsi="Cambria Math"/>
           </w:rPr>
-          <m:t>-</m:t>
-        </m:r>
-        <m:r>
-          <w:rPr>
-            <w:rFonts w:ascii="Cambria Math" w:hAnsi="Cambria Math"/>
-          </w:rPr>
-          <m:t>x</m:t>
-        </m:r>
-        <m:r>
-          <w:rPr>
-            <w:rFonts w:ascii="Cambria Math" w:hAnsi="Cambria Math"/>
-          </w:rPr>
-          <m:t>''</m:t>
+          <m:t>-x''</m:t>
         </m:r>
         <m:d>
           <m:dPr>
@@ -330,13 +278,7 @@
           <w:rPr>
             <w:rFonts w:ascii="Cambria Math" w:hAnsi="Cambria Math"/>
           </w:rPr>
-          <m:t>y</m:t>
-        </m:r>
-        <m:r>
-          <w:rPr>
-            <w:rFonts w:ascii="Cambria Math" w:hAnsi="Cambria Math"/>
-          </w:rPr>
-          <m:t>'</m:t>
+          <m:t>y'</m:t>
         </m:r>
         <m:d>
           <m:dPr>
@@ -411,19 +353,7 @@
                       <w:rPr>
                         <w:rFonts w:ascii="Cambria Math" w:hAnsi="Cambria Math"/>
                       </w:rPr>
-                      <m:t>i</m:t>
-                    </m:r>
-                    <m:r>
-                      <w:rPr>
-                        <w:rFonts w:ascii="Cambria Math" w:hAnsi="Cambria Math"/>
-                      </w:rPr>
-                      <m:t>-</m:t>
-                    </m:r>
-                    <m:r>
-                      <w:rPr>
-                        <w:rFonts w:ascii="Cambria Math" w:hAnsi="Cambria Math"/>
-                      </w:rPr>
-                      <m:t>1</m:t>
+                      <m:t>i-1</m:t>
                     </m:r>
                   </m:sub>
                 </m:sSub>
@@ -435,13 +365,7 @@
           <w:rPr>
             <w:rFonts w:ascii="Cambria Math" w:hAnsi="Cambria Math"/>
           </w:rPr>
-          <m:t>-</m:t>
-        </m:r>
-        <m:r>
-          <w:rPr>
-            <w:rFonts w:ascii="Cambria Math" w:hAnsi="Cambria Math"/>
-          </w:rPr>
-          <m:t>sign</m:t>
+          <m:t>-sign</m:t>
         </m:r>
         <m:d>
           <m:dPr>
@@ -511,13 +435,7 @@
           <w:rPr>
             <w:rFonts w:ascii="Cambria Math" w:hAnsi="Cambria Math"/>
           </w:rPr>
-          <m:t>k</m:t>
-        </m:r>
-        <m:r>
-          <w:rPr>
-            <w:rFonts w:ascii="Cambria Math" w:hAnsi="Cambria Math"/>
-          </w:rPr>
-          <m:t>=30</m:t>
+          <m:t>k=30</m:t>
         </m:r>
       </m:oMath>
       <w:r>
@@ -553,19 +471,7 @@
           <w:rPr>
             <w:rFonts w:ascii="Cambria Math" w:hAnsi="Cambria Math"/>
           </w:rPr>
-          <m:t>=</m:t>
-        </m:r>
-        <m:r>
-          <w:rPr>
-            <w:rFonts w:ascii="Cambria Math" w:hAnsi="Cambria Math"/>
-          </w:rPr>
-          <m:t>i</m:t>
-        </m:r>
-        <m:r>
-          <w:rPr>
-            <w:rFonts w:ascii="Cambria Math" w:hAnsi="Cambria Math"/>
-          </w:rPr>
-          <m:t>×</m:t>
+          <m:t>=i×</m:t>
         </m:r>
         <m:sSup>
           <m:sSupPr>
@@ -588,30 +494,13 @@
               <w:rPr>
                 <w:rFonts w:ascii="Cambria Math" w:hAnsi="Cambria Math"/>
               </w:rPr>
-              <m:t>-</m:t>
-            </m:r>
-            <m:r>
-              <w:rPr>
-                <w:rFonts w:ascii="Cambria Math" w:hAnsi="Cambria Math"/>
-              </w:rPr>
-              <m:t>1</m:t>
+              <m:t>-1</m:t>
             </m:r>
           </m:sup>
         </m:sSup>
       </m:oMath>
       <w:r>
-        <w:t xml:space="preserve"> to compute the inflection points. Higher sampling rates lead to more inflections p</w:t>
-      </w:r>
-      <w:proofErr w:type="spellStart"/>
-      <w:r>
-        <w:t>oints</w:t>
-      </w:r>
-      <w:proofErr w:type="spellEnd"/>
-      <w:r>
-        <w:t>. The start and end points of the curves along with the inflection points form the primary training data-set for the statistical shape model. Because not all segmented curves yield the same amount of inflection points, we up sample the curves by split</w:t>
-      </w:r>
-      <w:r>
-        <w:t xml:space="preserve">ting the longest vessel segments in half, repeating as necessary. This results in </w:t>
+        <w:t xml:space="preserve"> to compute the inflection points. Higher sampling rates lead to more inflections points. The start and end points of the curves along with the inflection points form the primary training data-set for the statistical shape model. Because not all segmented curves yield the same amount of inflection points, we up sample the curves by splitting the longest vessel segments in half, repeating as necessary. This results in </w:t>
       </w:r>
       <m:oMath>
         <m:r>
@@ -622,15 +511,7 @@
         </m:r>
       </m:oMath>
       <w:r>
-        <w:t xml:space="preserve"> training sets, one for each arcade, with varying number of training points between sets. All shape in a training sets are aligned using the Kabsch-Umeyama algorithm [1]. Ef</w:t>
-      </w:r>
-      <w:proofErr w:type="spellStart"/>
-      <w:r>
-        <w:t>fectively</w:t>
-      </w:r>
-      <w:proofErr w:type="spellEnd"/>
-      <w:r>
-        <w:t xml:space="preserve">, all shapes are rotated, translated and scaled as to </w:t>
+        <w:t xml:space="preserve"> training sets, one for each arcade, with varying number of training points between sets. All shape in a training sets are aligned using the Kabsch-Umeyama algorithm [1]. Effectively, all shapes are rotated, translated and scaled as to </w:t>
       </w:r>
       <w:proofErr w:type="spellStart"/>
       <w:r>
@@ -762,13 +643,7 @@
                   <w:rPr>
                     <w:rFonts w:ascii="Cambria Math" w:hAnsi="Cambria Math"/>
                   </w:rPr>
-                  <m:t>2</m:t>
-                </m:r>
-                <m:r>
-                  <w:rPr>
-                    <w:rFonts w:ascii="Cambria Math" w:hAnsi="Cambria Math"/>
-                  </w:rPr>
-                  <m:t>m</m:t>
+                  <m:t>2m</m:t>
                 </m:r>
               </m:e>
               <m:sub>
@@ -784,13 +659,7 @@
               <w:rPr>
                 <w:rFonts w:ascii="Cambria Math" w:hAnsi="Cambria Math"/>
               </w:rPr>
-              <m:t>,</m:t>
-            </m:r>
-            <m:r>
-              <w:rPr>
-                <w:rFonts w:ascii="Cambria Math" w:hAnsi="Cambria Math"/>
-              </w:rPr>
-              <m:t>n</m:t>
+              <m:t>,n</m:t>
             </m:r>
           </m:sup>
         </m:sSup>
@@ -799,13 +668,7 @@
         <w:rPr>
           <w:rFonts w:eastAsia="Arial" w:cs="Arial"/>
         </w:rPr>
-        <w:t xml:space="preserve"> is assembled by stackin</w:t>
-      </w:r>
-      <w:r>
-        <w:rPr>
-          <w:rFonts w:eastAsia="Arial" w:cs="Arial"/>
-        </w:rPr>
-        <w:t xml:space="preserve">g the curves row-wise. Denoting </w:t>
+        <w:t xml:space="preserve"> is assembled by stacking the curves row-wise. Denoting </w:t>
       </w:r>
       <m:oMath>
         <m:d>
@@ -829,19 +692,7 @@
               <w:rPr>
                 <w:rFonts w:ascii="Cambria Math" w:hAnsi="Cambria Math"/>
               </w:rPr>
-              <m:t>j</m:t>
-            </m:r>
-            <m:r>
-              <w:rPr>
-                <w:rFonts w:ascii="Cambria Math" w:hAnsi="Cambria Math"/>
-              </w:rPr>
-              <m:t>,</m:t>
-            </m:r>
-            <m:r>
-              <w:rPr>
-                <w:rFonts w:ascii="Cambria Math" w:hAnsi="Cambria Math"/>
-              </w:rPr>
-              <m:t>i</m:t>
+              <m:t>j,i</m:t>
             </m:r>
             <m:sSub>
               <m:sSubPr>
@@ -856,13 +707,7 @@
                   <w:rPr>
                     <w:rFonts w:ascii="Cambria Math" w:hAnsi="Cambria Math"/>
                   </w:rPr>
-                  <m:t>,</m:t>
-                </m:r>
-                <m:r>
-                  <w:rPr>
-                    <w:rFonts w:ascii="Cambria Math" w:hAnsi="Cambria Math"/>
-                  </w:rPr>
-                  <m:t>λ</m:t>
+                  <m:t>,λ</m:t>
                 </m:r>
               </m:e>
               <m:sub>
@@ -870,19 +715,7 @@
                   <w:rPr>
                     <w:rFonts w:ascii="Cambria Math" w:hAnsi="Cambria Math"/>
                   </w:rPr>
-                  <m:t>j</m:t>
-                </m:r>
-                <m:r>
-                  <w:rPr>
-                    <w:rFonts w:ascii="Cambria Math" w:hAnsi="Cambria Math"/>
-                  </w:rPr>
-                  <m:t>,</m:t>
-                </m:r>
-                <m:r>
-                  <w:rPr>
-                    <w:rFonts w:ascii="Cambria Math" w:hAnsi="Cambria Math"/>
-                  </w:rPr>
-                  <m:t>i</m:t>
+                  <m:t>j,i</m:t>
                 </m:r>
               </m:sub>
             </m:sSub>
@@ -990,13 +823,7 @@
                   <w:rPr>
                     <w:rFonts w:ascii="Cambria Math" w:hAnsi="Cambria Math"/>
                   </w:rPr>
-                  <m:t>2</m:t>
-                </m:r>
-                <m:r>
-                  <w:rPr>
-                    <w:rFonts w:ascii="Cambria Math" w:hAnsi="Cambria Math"/>
-                  </w:rPr>
-                  <m:t>m</m:t>
+                  <m:t>2m</m:t>
                 </m:r>
               </m:e>
               <m:sub>
@@ -1021,13 +848,7 @@
                   <w:rPr>
                     <w:rFonts w:ascii="Cambria Math" w:hAnsi="Cambria Math"/>
                   </w:rPr>
-                  <m:t>,</m:t>
-                </m:r>
-                <m:r>
-                  <w:rPr>
-                    <w:rFonts w:ascii="Cambria Math" w:hAnsi="Cambria Math"/>
-                  </w:rPr>
-                  <m:t>l</m:t>
+                  <m:t>,l</m:t>
                 </m:r>
               </m:e>
               <m:sub>
@@ -1093,13 +914,7 @@
         <w:rPr>
           <w:rFonts w:eastAsia="Arial" w:cs="Arial"/>
         </w:rPr>
-        <w:t xml:space="preserve"> column-wise. The number of mode</w:t>
-      </w:r>
-      <w:r>
-        <w:rPr>
-          <w:rFonts w:eastAsia="Arial" w:cs="Arial"/>
-        </w:rPr>
-        <w:t xml:space="preserve">s of variations </w:t>
+        <w:t xml:space="preserve"> column-wise. The number of modes of variations </w:t>
       </w:r>
       <m:oMath>
         <m:sSub>
@@ -1222,13 +1037,7 @@
           <w:rPr>
             <w:rFonts w:ascii="Cambria Math" w:hAnsi="Cambria Math"/>
           </w:rPr>
-          <m:t>x</m:t>
-        </m:r>
-        <m:r>
-          <w:rPr>
-            <w:rFonts w:ascii="Cambria Math" w:hAnsi="Cambria Math"/>
-          </w:rPr>
-          <m:t>=</m:t>
+          <m:t>x=</m:t>
         </m:r>
         <m:bar>
           <m:barPr>
@@ -1356,21 +1165,7 @@
         <w:rPr>
           <w:rFonts w:eastAsia="Arial" w:cs="Arial"/>
         </w:rPr>
-        <w:t>-dimensional, centered normal distribution wi</w:t>
-      </w:r>
-      <w:proofErr w:type="spellStart"/>
-      <w:r>
-        <w:rPr>
-          <w:rFonts w:eastAsia="Arial" w:cs="Arial"/>
-        </w:rPr>
-        <w:t>th</w:t>
-      </w:r>
-      <w:proofErr w:type="spellEnd"/>
-      <w:r>
-        <w:rPr>
-          <w:rFonts w:eastAsia="Arial" w:cs="Arial"/>
-        </w:rPr>
-        <w:t xml:space="preserve"> standard deviation </w:t>
+        <w:t xml:space="preserve">-dimensional, centered normal distribution with standard deviation </w:t>
       </w:r>
       <m:oMath>
         <m:r>
@@ -1409,19 +1204,7 @@
                   <w:rPr>
                     <w:rFonts w:ascii="Cambria Math" w:hAnsi="Cambria Math"/>
                   </w:rPr>
-                  <m:t>j</m:t>
-                </m:r>
-                <m:r>
-                  <w:rPr>
-                    <w:rFonts w:ascii="Cambria Math" w:hAnsi="Cambria Math"/>
-                  </w:rPr>
-                  <m:t>,</m:t>
-                </m:r>
-                <m:r>
-                  <w:rPr>
-                    <w:rFonts w:ascii="Cambria Math" w:hAnsi="Cambria Math"/>
-                  </w:rPr>
-                  <m:t>i</m:t>
+                  <m:t>j,i</m:t>
                 </m:r>
               </m:sub>
             </m:sSub>
@@ -1431,19 +1214,7 @@
           <w:rPr>
             <w:rFonts w:ascii="Cambria Math" w:hAnsi="Cambria Math"/>
           </w:rPr>
-          <m:t>,</m:t>
-        </m:r>
-        <m:r>
-          <w:rPr>
-            <w:rFonts w:ascii="Cambria Math" w:hAnsi="Cambria Math"/>
-          </w:rPr>
-          <m:t>i</m:t>
-        </m:r>
-        <m:r>
-          <w:rPr>
-            <w:rFonts w:ascii="Cambria Math" w:hAnsi="Cambria Math"/>
-          </w:rPr>
-          <m:t>=</m:t>
+          <m:t>,i=</m:t>
         </m:r>
         <m:sSub>
           <m:sSubPr>
@@ -1458,13 +1229,7 @@
               <w:rPr>
                 <w:rFonts w:ascii="Cambria Math" w:hAnsi="Cambria Math"/>
               </w:rPr>
-              <m:t>1,...,</m:t>
-            </m:r>
-            <m:r>
-              <w:rPr>
-                <w:rFonts w:ascii="Cambria Math" w:hAnsi="Cambria Math"/>
-              </w:rPr>
-              <m:t>l</m:t>
+              <m:t>1,...,l</m:t>
             </m:r>
           </m:e>
           <m:sub>
@@ -1580,32 +1345,14 @@
           <w:rPr>
             <w:rFonts w:ascii="Cambria Math" w:hAnsi="Cambria Math"/>
           </w:rPr>
-          <m:t>d</m:t>
-        </m:r>
-        <m:r>
-          <w:rPr>
-            <w:rFonts w:ascii="Cambria Math" w:hAnsi="Cambria Math"/>
-          </w:rPr>
-          <m:t>∈</m:t>
-        </m:r>
-        <m:r>
-          <w:rPr>
-            <w:rFonts w:ascii="Cambria Math" w:hAnsi="Cambria Math"/>
-          </w:rPr>
-          <m:t>N</m:t>
+          <m:t>d∈N</m:t>
         </m:r>
       </m:oMath>
       <w:r>
         <w:rPr>
           <w:rFonts w:cs="Arial"/>
         </w:rPr>
-        <w:t xml:space="preserve"> inpu</w:t>
-      </w:r>
-      <w:r>
-        <w:rPr>
-          <w:rFonts w:cs="Arial"/>
-        </w:rPr>
-        <w:t xml:space="preserve">t parameters, </w:t>
+        <w:t xml:space="preserve"> input parameters, </w:t>
       </w:r>
       <m:oMath>
         <m:r>
@@ -1760,13 +1507,7 @@
               <w:rPr>
                 <w:rFonts w:ascii="Cambria Math" w:hAnsi="Cambria Math"/>
               </w:rPr>
-              <m:t>i</m:t>
-            </m:r>
-            <m:r>
-              <w:rPr>
-                <w:rFonts w:ascii="Cambria Math" w:hAnsi="Cambria Math"/>
-              </w:rPr>
-              <m:t>=1</m:t>
+              <m:t>i=1</m:t>
             </m:r>
           </m:sub>
           <m:sup>
@@ -1826,37 +1567,7 @@
               <w:rPr>
                 <w:rFonts w:ascii="Cambria Math" w:hAnsi="Cambria Math"/>
               </w:rPr>
-              <m:t>1≤</m:t>
-            </m:r>
-            <m:r>
-              <w:rPr>
-                <w:rFonts w:ascii="Cambria Math" w:hAnsi="Cambria Math"/>
-              </w:rPr>
-              <m:t>i</m:t>
-            </m:r>
-            <m:r>
-              <w:rPr>
-                <w:rFonts w:ascii="Cambria Math" w:hAnsi="Cambria Math"/>
-              </w:rPr>
-              <m:t>&lt;</m:t>
-            </m:r>
-            <m:r>
-              <w:rPr>
-                <w:rFonts w:ascii="Cambria Math" w:hAnsi="Cambria Math"/>
-              </w:rPr>
-              <m:t>j</m:t>
-            </m:r>
-            <m:r>
-              <w:rPr>
-                <w:rFonts w:ascii="Cambria Math" w:hAnsi="Cambria Math"/>
-              </w:rPr>
-              <m:t>≤</m:t>
-            </m:r>
-            <m:r>
-              <w:rPr>
-                <w:rFonts w:ascii="Cambria Math" w:hAnsi="Cambria Math"/>
-              </w:rPr>
-              <m:t>d</m:t>
+              <m:t>1≤i&lt;j≤d</m:t>
             </m:r>
           </m:sub>
           <m:sup/>
@@ -1882,19 +1593,7 @@
                   <w:rPr>
                     <w:rFonts w:ascii="Cambria Math" w:hAnsi="Cambria Math"/>
                   </w:rPr>
-                  <m:t>i</m:t>
-                </m:r>
-                <m:r>
-                  <w:rPr>
-                    <w:rFonts w:ascii="Cambria Math" w:hAnsi="Cambria Math"/>
-                  </w:rPr>
-                  <m:t>,</m:t>
-                </m:r>
-                <m:r>
-                  <w:rPr>
-                    <w:rFonts w:ascii="Cambria Math" w:hAnsi="Cambria Math"/>
-                  </w:rPr>
-                  <m:t>j</m:t>
+                  <m:t>i,j</m:t>
                 </m:r>
               </m:sub>
             </m:sSub>
@@ -1927,13 +1626,7 @@
               <w:rPr>
                 <w:rFonts w:ascii="Cambria Math" w:hAnsi="Cambria Math"/>
               </w:rPr>
-              <m:t>1,2,...,</m:t>
-            </m:r>
-            <m:r>
-              <w:rPr>
-                <w:rFonts w:ascii="Cambria Math" w:hAnsi="Cambria Math"/>
-              </w:rPr>
-              <m:t>d</m:t>
+              <m:t>1,2,...,d</m:t>
             </m:r>
           </m:sub>
         </m:sSub>
@@ -1999,13 +1692,7 @@
             <w:rPr>
               <w:rFonts w:ascii="Cambria Math" w:hAnsi="Cambria Math"/>
             </w:rPr>
-            <m:t>=</m:t>
-          </m:r>
-          <m:r>
-            <w:rPr>
-              <w:rFonts w:ascii="Cambria Math" w:hAnsi="Cambria Math"/>
-            </w:rPr>
-            <m:t>Var</m:t>
+            <m:t>=Var</m:t>
           </m:r>
           <m:d>
             <m:dPr>
@@ -2037,13 +1724,7 @@
                     <w:rPr>
                       <w:rFonts w:ascii="Cambria Math" w:hAnsi="Cambria Math"/>
                     </w:rPr>
-                    <m:t>Y</m:t>
-                  </m:r>
-                  <m:r>
-                    <w:rPr>
-                      <w:rFonts w:ascii="Cambria Math" w:hAnsi="Cambria Math"/>
-                    </w:rPr>
-                    <m:t>∨</m:t>
+                    <m:t>Y∨</m:t>
                   </m:r>
                   <m:sSub>
                     <m:sSubPr>
@@ -2191,19 +1872,7 @@
               <w:rPr>
                 <w:rFonts w:ascii="Cambria Math" w:hAnsi="Cambria Math"/>
               </w:rPr>
-              <m:t>i</m:t>
-            </m:r>
-            <m:r>
-              <w:rPr>
-                <w:rFonts w:ascii="Cambria Math" w:hAnsi="Cambria Math"/>
-              </w:rPr>
-              <m:t>,</m:t>
-            </m:r>
-            <m:r>
-              <w:rPr>
-                <w:rFonts w:ascii="Cambria Math" w:hAnsi="Cambria Math"/>
-              </w:rPr>
-              <m:t>j</m:t>
+              <m:t>i,j</m:t>
             </m:r>
           </m:sub>
         </m:sSub>
@@ -2211,13 +1880,7 @@
           <w:rPr>
             <w:rFonts w:ascii="Cambria Math" w:hAnsi="Cambria Math"/>
           </w:rPr>
-          <m:t>=</m:t>
-        </m:r>
-        <m:r>
-          <w:rPr>
-            <w:rFonts w:ascii="Cambria Math" w:hAnsi="Cambria Math"/>
-          </w:rPr>
-          <m:t>Var</m:t>
+          <m:t>=Var</m:t>
         </m:r>
         <m:d>
           <m:dPr>
@@ -2249,13 +1912,7 @@
                   <w:rPr>
                     <w:rFonts w:ascii="Cambria Math" w:hAnsi="Cambria Math"/>
                   </w:rPr>
-                  <m:t>Y</m:t>
-                </m:r>
-                <m:r>
-                  <w:rPr>
-                    <w:rFonts w:ascii="Cambria Math" w:hAnsi="Cambria Math"/>
-                  </w:rPr>
-                  <m:t>∨</m:t>
+                  <m:t>Y∨</m:t>
                 </m:r>
                 <m:sSub>
                   <m:sSubPr>
@@ -2456,31 +2113,7 @@
               <w:rPr>
                 <w:rFonts w:ascii="Cambria Math" w:hAnsi="Cambria Math"/>
               </w:rPr>
-              <m:t>i</m:t>
-            </m:r>
-            <m:r>
-              <w:rPr>
-                <w:rFonts w:ascii="Cambria Math" w:hAnsi="Cambria Math"/>
-              </w:rPr>
-              <m:t>,</m:t>
-            </m:r>
-            <m:r>
-              <w:rPr>
-                <w:rFonts w:ascii="Cambria Math" w:hAnsi="Cambria Math"/>
-              </w:rPr>
-              <m:t>j</m:t>
-            </m:r>
-            <m:r>
-              <w:rPr>
-                <w:rFonts w:ascii="Cambria Math" w:hAnsi="Cambria Math"/>
-              </w:rPr>
-              <m:t>,</m:t>
-            </m:r>
-            <m:r>
-              <w:rPr>
-                <w:rFonts w:ascii="Cambria Math" w:hAnsi="Cambria Math"/>
-              </w:rPr>
-              <m:t>k</m:t>
+              <m:t>i,j,k</m:t>
             </m:r>
           </m:sub>
         </m:sSub>
@@ -2673,13 +2306,7 @@
                 <w:rPr>
                   <w:rFonts w:ascii="Cambria Math" w:hAnsi="Cambria Math"/>
                 </w:rPr>
-                <m:t>V</m:t>
-              </m:r>
-              <m:r>
-                <w:rPr>
-                  <w:rFonts w:ascii="Cambria Math" w:hAnsi="Cambria Math"/>
-                </w:rPr>
-                <m:t>ar</m:t>
+                <m:t>Var</m:t>
               </m:r>
               <m:d>
                 <m:dPr>
@@ -2764,13 +2391,7 @@
           <w:rPr>
             <w:rFonts w:ascii="Cambria Math" w:hAnsi="Cambria Math"/>
           </w:rPr>
-          <m:t>=</m:t>
-        </m:r>
-        <m:r>
-          <w:rPr>
-            <w:rFonts w:ascii="Cambria Math" w:hAnsi="Cambria Math"/>
-          </w:rPr>
-          <m:t>E</m:t>
+          <m:t>=E</m:t>
         </m:r>
       </m:oMath>
       <w:r>
@@ -2972,10 +2593,7 @@
         </w:rPr>
       </w:pPr>
       <w:r>
-        <w:t xml:space="preserve">As reported by several studies, in larger </w:t>
-      </w:r>
-      <w:r>
-        <w:t>retinal arterioles (with diameter larger than 100</w:t>
+        <w:t>As reported by several studies, in larger retinal arterioles (with diameter larger than 100</w:t>
       </w:r>
       <w:r>
         <w:rPr>
@@ -2984,10 +2602,7 @@
         <w:t>µm)</w:t>
       </w:r>
       <w:r>
-        <w:t>, the vessel wall represents between 20 and 35% of the total vessel diameter [4-6]. In our model, we assumed that the diameters found in the literature were lumen diameter. The results of the haemodynamic</w:t>
-      </w:r>
-      <w:r>
-        <w:t>s simulation when reducing the diameter of larger arterioles by 20% is shown in Figure S1 and shows good agreement with experimental haemodynamics measurements.</w:t>
+        <w:t>, the vessel wall represents between 20 and 35% of the total vessel diameter [4-6]. In our model, we assumed that the diameters found in the literature were lumen diameter. The results of the haemodynamics simulation when reducing the diameter of larger arterioles by 20% is shown in Figure S1 and shows good agreement with experimental haemodynamics measurements.</w:t>
       </w:r>
     </w:p>
     <w:p>
@@ -3004,7 +2619,7 @@
         <mc:AlternateContent>
           <mc:Choice Requires="wps">
             <w:drawing>
-              <wp:anchor distT="0" distB="0" distL="0" distR="0" simplePos="0" relativeHeight="2" behindDoc="0" locked="0" layoutInCell="0" allowOverlap="1">
+              <wp:anchor distT="0" distB="0" distL="0" distR="0" simplePos="0" relativeHeight="2" behindDoc="0" locked="0" layoutInCell="0" allowOverlap="1" wp14:anchorId="7B538CAD" wp14:editId="4F48D1F7">
                 <wp:simplePos x="0" y="0"/>
                 <wp:positionH relativeFrom="column">
                   <wp:align>center</wp:align>
@@ -3063,7 +2678,7 @@
                                 <w:noProof/>
                               </w:rPr>
                               <w:drawing>
-                                <wp:inline distT="0" distB="0" distL="0" distR="0">
+                                <wp:inline distT="0" distB="0" distL="0" distR="0" wp14:anchorId="35481359" wp14:editId="291B0916">
                                   <wp:extent cx="5940425" cy="2047875"/>
                                   <wp:effectExtent l="0" t="0" r="0" b="0"/>
                                   <wp:docPr id="3" name="Image1"/>
@@ -3126,6 +2741,7 @@
                             </w:r>
                             <w:r>
                               <w:rPr>
+                                <w:noProof/>
                                 <w:color w:val="5B9BD5"/>
                               </w:rPr>
                               <w:t>1</w:t>
@@ -3140,13 +2756,7 @@
                               <w:rPr>
                                 <w:color w:val="5B9BD5"/>
                               </w:rPr>
-                              <w:t>: Blood velocity (A) and volumetric flow rates (B) distri</w:t>
-                            </w:r>
-                            <w:r>
-                              <w:rPr>
-                                <w:color w:val="5B9BD5"/>
-                              </w:rPr>
-                              <w:t>butions when accounting for a 20% overestimates of arteriole lumen.</w:t>
+                              <w:t>: Blood velocity (A) and volumetric flow rates (B) distributions when accounting for a 20% overestimates of arteriole lumen.</w:t>
                             </w:r>
                           </w:p>
                         </w:txbxContent>
@@ -3162,7 +2772,7 @@
           </mc:Choice>
           <mc:Fallback>
             <w:pict>
-              <v:rect id="Frame2" o:spid="_x0000_s1026" style="position:absolute;margin-left:0;margin-top:.05pt;width:467.75pt;height:197.05pt;z-index:2;visibility:visible;mso-wrap-style:square;mso-wrap-distance-left:0;mso-wrap-distance-top:0;mso-wrap-distance-right:0;mso-wrap-distance-bottom:0;mso-position-horizontal:center;mso-position-horizontal-relative:text;mso-position-vertical:absolute;mso-position-vertical-relative:text;v-text-anchor:top" o:gfxdata="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" o:allowincell="f" stroked="f" strokeweight="0">
+              <v:rect w14:anchorId="7B538CAD" id="Frame2" o:spid="_x0000_s1026" style="position:absolute;margin-left:0;margin-top:.05pt;width:467.75pt;height:197.05pt;z-index:2;visibility:visible;mso-wrap-style:square;mso-wrap-distance-left:0;mso-wrap-distance-top:0;mso-wrap-distance-right:0;mso-wrap-distance-bottom:0;mso-position-horizontal:center;mso-position-horizontal-relative:text;mso-position-vertical:absolute;mso-position-vertical-relative:text;v-text-anchor:top" o:gfxdata="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" o:allowincell="f" stroked="f" strokeweight="0">
                 <v:textbox inset="0,0,0,0">
                   <w:txbxContent>
                     <w:p>
@@ -3178,7 +2788,7 @@
                           <w:noProof/>
                         </w:rPr>
                         <w:drawing>
-                          <wp:inline distT="0" distB="0" distL="0" distR="0">
+                          <wp:inline distT="0" distB="0" distL="0" distR="0" wp14:anchorId="35481359" wp14:editId="291B0916">
                             <wp:extent cx="5940425" cy="2047875"/>
                             <wp:effectExtent l="0" t="0" r="0" b="0"/>
                             <wp:docPr id="3" name="Image1"/>
@@ -3241,6 +2851,7 @@
                       </w:r>
                       <w:r>
                         <w:rPr>
+                          <w:noProof/>
                           <w:color w:val="5B9BD5"/>
                         </w:rPr>
                         <w:t>1</w:t>
@@ -3255,13 +2866,7 @@
                         <w:rPr>
                           <w:color w:val="5B9BD5"/>
                         </w:rPr>
-                        <w:t>: Blood velocity (A) and volumetric flow rates (B) distri</w:t>
-                      </w:r>
-                      <w:r>
-                        <w:rPr>
-                          <w:color w:val="5B9BD5"/>
-                        </w:rPr>
-                        <w:t>butions when accounting for a 20% overestimates of arteriole lumen.</w:t>
+                        <w:t>: Blood velocity (A) and volumetric flow rates (B) distributions when accounting for a 20% overestimates of arteriole lumen.</w:t>
                       </w:r>
                     </w:p>
                   </w:txbxContent>
@@ -3299,9 +2904,15 @@
         <w:fldChar w:fldCharType="separate"/>
       </w:r>
       <w:r>
+        <w:rPr>
+          <w:noProof/>
+        </w:rPr>
         <w:t>1</w:t>
       </w:r>
       <w:r>
+        <w:rPr>
+          <w:noProof/>
+        </w:rPr>
         <w:fldChar w:fldCharType="end"/>
       </w:r>
       <w:r>
@@ -3314,7 +2925,22 @@
         <w:t>uncertainty</w:t>
       </w:r>
       <w:r>
-        <w:t xml:space="preserve"> quantification.</w:t>
+        <w:t xml:space="preserve"> quantification</w:t>
+      </w:r>
+      <w:r>
+        <w:t xml:space="preserve"> where </w:t>
+      </w:r>
+      <w:r>
+        <w:rPr>
+          <w:rFonts w:cstheme="minorHAnsi"/>
+        </w:rPr>
+        <w:t>α</w:t>
+      </w:r>
+      <w:r>
+        <w:t xml:space="preserve"> is at baseline value</w:t>
+      </w:r>
+      <w:r>
+        <w:t>.</w:t>
       </w:r>
     </w:p>
     <w:tbl>
@@ -3499,15 +3125,7 @@
                 <w:color w:val="000000"/>
                 <w:sz w:val="24"/>
               </w:rPr>
-              <w:t xml:space="preserve">Macular flow </w:t>
-            </w:r>
-            <w:r>
-              <w:rPr>
-                <w:rFonts w:ascii="Times New Roman" w:eastAsia="Times New Roman" w:hAnsi="Times New Roman" w:cs="Times New Roman"/>
-                <w:color w:val="000000"/>
-                <w:sz w:val="24"/>
-              </w:rPr>
-              <w:t>fraction (</w:t>
+              <w:t>Macular flow fraction (</w:t>
             </w:r>
             <m:oMath>
               <m:r>
@@ -3557,13 +3175,11 @@
               <w:spacing w:after="0" w:line="240" w:lineRule="auto"/>
               <w:rPr>
                 <w:rFonts w:ascii="Arial" w:eastAsia="Arial" w:hAnsi="Arial" w:cs="Arial"/>
-                <w:color w:val="404040"/>
               </w:rPr>
             </w:pPr>
             <w:r>
               <w:rPr>
                 <w:rFonts w:eastAsia="Arial" w:cs="Arial"/>
-                <w:color w:val="404040"/>
               </w:rPr>
               <w:t>ℛ</w:t>
             </w:r>
@@ -3734,7 +3350,6 @@
               <w:jc w:val="center"/>
               <w:rPr>
                 <w:rFonts w:ascii="Arial" w:eastAsia="Arial" w:hAnsi="Arial" w:cs="Arial"/>
-                <w:color w:val="404040"/>
               </w:rPr>
             </w:pPr>
             <m:oMathPara>
@@ -3938,7 +3553,6 @@
               <w:spacing w:after="0" w:line="240" w:lineRule="auto"/>
               <w:rPr>
                 <w:rFonts w:ascii="Arial" w:eastAsia="Arial" w:hAnsi="Arial" w:cs="Arial"/>
-                <w:color w:val="404040"/>
               </w:rPr>
             </w:pPr>
           </w:p>
@@ -4107,7 +3721,6 @@
               <w:spacing w:after="0" w:line="240" w:lineRule="auto"/>
               <w:rPr>
                 <w:rFonts w:ascii="Arial" w:eastAsia="Arial" w:hAnsi="Arial" w:cs="Arial"/>
-                <w:color w:val="404040"/>
               </w:rPr>
             </w:pPr>
           </w:p>
@@ -4274,7 +3887,6 @@
               <w:jc w:val="center"/>
               <w:rPr>
                 <w:rFonts w:ascii="Arial" w:eastAsia="Arial" w:hAnsi="Arial" w:cs="Arial"/>
-                <w:color w:val="404040"/>
               </w:rPr>
             </w:pPr>
             <m:oMathPara>
@@ -4481,7 +4093,6 @@
               <w:spacing w:after="0" w:line="240" w:lineRule="auto"/>
               <w:rPr>
                 <w:rFonts w:ascii="Arial" w:eastAsia="Arial" w:hAnsi="Arial" w:cs="Arial"/>
-                <w:color w:val="404040"/>
               </w:rPr>
             </w:pPr>
           </w:p>
@@ -4647,7 +4258,6 @@
               <w:spacing w:after="0" w:line="240" w:lineRule="auto"/>
               <w:rPr>
                 <w:rFonts w:ascii="Arial" w:eastAsia="Arial" w:hAnsi="Arial" w:cs="Arial"/>
-                <w:color w:val="404040"/>
               </w:rPr>
             </w:pPr>
           </w:p>
@@ -4817,7 +4427,6 @@
               <w:jc w:val="center"/>
               <w:rPr>
                 <w:rFonts w:ascii="Arial" w:eastAsia="Arial" w:hAnsi="Arial" w:cs="Arial"/>
-                <w:color w:val="404040"/>
               </w:rPr>
             </w:pPr>
             <m:oMathPara>
@@ -5021,7 +4630,6 @@
               <w:spacing w:after="0" w:line="240" w:lineRule="auto"/>
               <w:rPr>
                 <w:rFonts w:ascii="Arial" w:eastAsia="Arial" w:hAnsi="Arial" w:cs="Arial"/>
-                <w:color w:val="404040"/>
               </w:rPr>
             </w:pPr>
           </w:p>
@@ -5189,7 +4797,6 @@
               <w:spacing w:after="0" w:line="240" w:lineRule="auto"/>
               <w:rPr>
                 <w:rFonts w:ascii="Arial" w:eastAsia="Arial" w:hAnsi="Arial" w:cs="Arial"/>
-                <w:color w:val="404040"/>
               </w:rPr>
             </w:pPr>
           </w:p>
@@ -5350,9 +4957,15 @@
         <w:fldChar w:fldCharType="separate"/>
       </w:r>
       <w:r>
+        <w:rPr>
+          <w:noProof/>
+        </w:rPr>
         <w:t>2</w:t>
       </w:r>
       <w:r>
+        <w:rPr>
+          <w:noProof/>
+        </w:rPr>
         <w:fldChar w:fldCharType="end"/>
       </w:r>
       <w:r>
@@ -5401,7 +5014,22 @@
         <w:t>ℛ</w:t>
       </w:r>
       <w:r>
-        <w:t xml:space="preserve"> and OPP for the 9 scenarios tested for uncertainty quantification.</w:t>
+        <w:t xml:space="preserve"> and OPP for the 9 scenarios tested for uncertainty quantification</w:t>
+      </w:r>
+      <w:r>
+        <w:t xml:space="preserve"> where </w:t>
+      </w:r>
+      <w:r>
+        <w:rPr>
+          <w:rFonts w:cstheme="minorHAnsi"/>
+        </w:rPr>
+        <w:t>α</w:t>
+      </w:r>
+      <w:r>
+        <w:t xml:space="preserve"> is at baseline value</w:t>
+      </w:r>
+      <w:r>
+        <w:t>.</w:t>
       </w:r>
     </w:p>
     <w:tbl>
@@ -5441,13 +5069,11 @@
               <w:spacing w:after="0" w:line="240" w:lineRule="auto"/>
               <w:rPr>
                 <w:rFonts w:ascii="Arial" w:eastAsia="Arial" w:hAnsi="Arial" w:cs="Arial"/>
-                <w:color w:val="404040"/>
               </w:rPr>
             </w:pPr>
             <w:r>
               <w:rPr>
                 <w:rFonts w:eastAsia="Arial" w:cs="Arial"/>
-                <w:color w:val="404040"/>
               </w:rPr>
               <w:t>Dependent variable</w:t>
             </w:r>
@@ -5472,13 +5098,11 @@
               <w:cnfStyle w:val="100000000000" w:firstRow="1" w:lastRow="0" w:firstColumn="0" w:lastColumn="0" w:oddVBand="0" w:evenVBand="0" w:oddHBand="0" w:evenHBand="0" w:firstRowFirstColumn="0" w:firstRowLastColumn="0" w:lastRowFirstColumn="0" w:lastRowLastColumn="0"/>
               <w:rPr>
                 <w:rFonts w:ascii="Arial" w:eastAsia="Arial" w:hAnsi="Arial" w:cs="Arial"/>
-                <w:color w:val="404040"/>
               </w:rPr>
             </w:pPr>
             <w:r>
               <w:rPr>
                 <w:rFonts w:eastAsia="Arial" w:cs="Arial"/>
-                <w:color w:val="404040"/>
               </w:rPr>
               <w:t>ℛ</w:t>
             </w:r>
@@ -5506,9 +5130,6 @@
               </w:rPr>
             </w:pPr>
             <w:r>
-              <w:rPr>
-                <w:color w:val="404040"/>
-              </w:rPr>
               <w:t>OPP</w:t>
             </w:r>
           </w:p>
@@ -5519,7 +5140,6 @@
               <w:cnfStyle w:val="100000000000" w:firstRow="1" w:lastRow="0" w:firstColumn="0" w:lastColumn="0" w:oddVBand="0" w:evenVBand="0" w:oddHBand="0" w:evenHBand="0" w:firstRowFirstColumn="0" w:firstRowLastColumn="0" w:lastRowFirstColumn="0" w:lastRowLastColumn="0"/>
               <w:rPr>
                 <w:rFonts w:ascii="Arial" w:eastAsia="Arial" w:hAnsi="Arial" w:cs="Arial"/>
-                <w:color w:val="404040"/>
               </w:rPr>
             </w:pPr>
           </w:p>
@@ -5547,13 +5167,11 @@
               <w:spacing w:after="0" w:line="240" w:lineRule="auto"/>
               <w:rPr>
                 <w:rFonts w:ascii="Arial" w:eastAsia="Arial" w:hAnsi="Arial" w:cs="Arial"/>
-                <w:color w:val="404040"/>
               </w:rPr>
             </w:pPr>
             <w:r>
               <w:rPr>
                 <w:rFonts w:eastAsia="Arial" w:cs="Arial"/>
-                <w:color w:val="404040"/>
               </w:rPr>
               <w:t>Group</w:t>
             </w:r>
@@ -5577,7 +5195,6 @@
               <w:cnfStyle w:val="000000100000" w:firstRow="0" w:lastRow="0" w:firstColumn="0" w:lastColumn="0" w:oddVBand="0" w:evenVBand="0" w:oddHBand="1" w:evenHBand="0" w:firstRowFirstColumn="0" w:firstRowLastColumn="0" w:lastRowFirstColumn="0" w:lastRowLastColumn="0"/>
               <w:rPr>
                 <w:rFonts w:ascii="Arial" w:eastAsia="Arial" w:hAnsi="Arial" w:cs="Arial"/>
-                <w:color w:val="404040"/>
               </w:rPr>
             </w:pPr>
             <m:oMathPara>
@@ -5589,13 +5206,7 @@
                   <w:rPr>
                     <w:rFonts w:ascii="Cambria Math" w:hAnsi="Cambria Math"/>
                   </w:rPr>
-                  <m:t>OPP</m:t>
-                </m:r>
-                <m:r>
-                  <w:rPr>
-                    <w:rFonts w:ascii="Cambria Math" w:hAnsi="Cambria Math"/>
-                  </w:rPr>
-                  <m:t>=80</m:t>
+                  <m:t>OPP=80</m:t>
                 </m:r>
               </m:oMath>
             </m:oMathPara>
@@ -5631,13 +5242,7 @@
                   <w:rPr>
                     <w:rFonts w:ascii="Cambria Math" w:hAnsi="Cambria Math"/>
                   </w:rPr>
-                  <m:t>OPP</m:t>
-                </m:r>
-                <m:r>
-                  <w:rPr>
-                    <w:rFonts w:ascii="Cambria Math" w:hAnsi="Cambria Math"/>
-                  </w:rPr>
-                  <m:t>=100</m:t>
+                  <m:t>OPP=100</m:t>
                 </m:r>
               </m:oMath>
             </m:oMathPara>
@@ -5662,7 +5267,6 @@
               <w:cnfStyle w:val="000000100000" w:firstRow="0" w:lastRow="0" w:firstColumn="0" w:lastColumn="0" w:oddVBand="0" w:evenVBand="0" w:oddHBand="1" w:evenHBand="0" w:firstRowFirstColumn="0" w:firstRowLastColumn="0" w:lastRowFirstColumn="0" w:lastRowLastColumn="0"/>
               <w:rPr>
                 <w:rFonts w:ascii="Arial" w:eastAsia="Arial" w:hAnsi="Arial" w:cs="Arial"/>
-                <w:color w:val="404040"/>
               </w:rPr>
             </w:pPr>
             <m:oMathPara>
@@ -5674,13 +5278,7 @@
                   <w:rPr>
                     <w:rFonts w:ascii="Cambria Math" w:hAnsi="Cambria Math"/>
                   </w:rPr>
-                  <m:t>OPP</m:t>
-                </m:r>
-                <m:r>
-                  <w:rPr>
-                    <w:rFonts w:ascii="Cambria Math" w:hAnsi="Cambria Math"/>
-                  </w:rPr>
-                  <m:t>=120</m:t>
+                  <m:t>OPP=120</m:t>
                 </m:r>
               </m:oMath>
             </m:oMathPara>
@@ -5705,7 +5303,6 @@
               <w:cnfStyle w:val="000000100000" w:firstRow="0" w:lastRow="0" w:firstColumn="0" w:lastColumn="0" w:oddVBand="0" w:evenVBand="0" w:oddHBand="1" w:evenHBand="0" w:firstRowFirstColumn="0" w:firstRowLastColumn="0" w:lastRowFirstColumn="0" w:lastRowLastColumn="0"/>
               <w:rPr>
                 <w:rFonts w:ascii="Arial" w:eastAsia="Arial" w:hAnsi="Arial" w:cs="Arial"/>
-                <w:color w:val="404040"/>
               </w:rPr>
             </w:pPr>
             <m:oMathPara>
@@ -5717,13 +5314,7 @@
                   <w:rPr>
                     <w:rFonts w:ascii="Cambria Math" w:hAnsi="Cambria Math"/>
                   </w:rPr>
-                  <m:t>R</m:t>
-                </m:r>
-                <m:r>
-                  <w:rPr>
-                    <w:rFonts w:ascii="Cambria Math" w:hAnsi="Cambria Math"/>
-                  </w:rPr>
-                  <m:t>=</m:t>
+                  <m:t>R=</m:t>
                 </m:r>
                 <m:sSup>
                   <m:sSupPr>
@@ -5773,7 +5364,6 @@
               <w:cnfStyle w:val="000000100000" w:firstRow="0" w:lastRow="0" w:firstColumn="0" w:lastColumn="0" w:oddVBand="0" w:evenVBand="0" w:oddHBand="1" w:evenHBand="0" w:firstRowFirstColumn="0" w:firstRowLastColumn="0" w:lastRowFirstColumn="0" w:lastRowLastColumn="0"/>
               <w:rPr>
                 <w:rFonts w:ascii="Arial" w:eastAsia="Arial" w:hAnsi="Arial" w:cs="Arial"/>
-                <w:color w:val="404040"/>
               </w:rPr>
             </w:pPr>
             <m:oMathPara>
@@ -5785,13 +5375,7 @@
                   <w:rPr>
                     <w:rFonts w:ascii="Cambria Math" w:hAnsi="Cambria Math"/>
                   </w:rPr>
-                  <m:t>R</m:t>
-                </m:r>
-                <m:r>
-                  <w:rPr>
-                    <w:rFonts w:ascii="Cambria Math" w:hAnsi="Cambria Math"/>
-                  </w:rPr>
-                  <m:t>=5×</m:t>
+                  <m:t>R=5×</m:t>
                 </m:r>
                 <m:sSup>
                   <m:sSupPr>
@@ -5841,7 +5425,6 @@
               <w:cnfStyle w:val="000000100000" w:firstRow="0" w:lastRow="0" w:firstColumn="0" w:lastColumn="0" w:oddVBand="0" w:evenVBand="0" w:oddHBand="1" w:evenHBand="0" w:firstRowFirstColumn="0" w:firstRowLastColumn="0" w:lastRowFirstColumn="0" w:lastRowLastColumn="0"/>
               <w:rPr>
                 <w:rFonts w:ascii="Arial" w:eastAsia="Arial" w:hAnsi="Arial" w:cs="Arial"/>
-                <w:color w:val="404040"/>
               </w:rPr>
             </w:pPr>
             <m:oMathPara>
@@ -5853,13 +5436,7 @@
                   <w:rPr>
                     <w:rFonts w:ascii="Cambria Math" w:hAnsi="Cambria Math"/>
                   </w:rPr>
-                  <m:t>R</m:t>
-                </m:r>
-                <m:r>
-                  <w:rPr>
-                    <w:rFonts w:ascii="Cambria Math" w:hAnsi="Cambria Math"/>
-                  </w:rPr>
-                  <m:t>=</m:t>
+                  <m:t>R=</m:t>
                 </m:r>
                 <m:sSup>
                   <m:sSupPr>
@@ -5909,22 +5486,13 @@
               <w:spacing w:after="0" w:line="240" w:lineRule="auto"/>
               <w:rPr>
                 <w:rFonts w:ascii="Arial" w:eastAsia="Arial" w:hAnsi="Arial" w:cs="Arial"/>
-                <w:color w:val="404040"/>
               </w:rPr>
             </w:pPr>
             <w:r>
               <w:rPr>
                 <w:rFonts w:eastAsia="Arial" w:cs="Arial"/>
-                <w:color w:val="404040"/>
-              </w:rPr>
-              <w:t xml:space="preserve">Total </w:t>
-            </w:r>
-            <w:r>
-              <w:rPr>
-                <w:rFonts w:eastAsia="Arial" w:cs="Arial"/>
-                <w:color w:val="404040"/>
-              </w:rPr>
-              <w:t>retinal blood flow</w:t>
+              </w:rPr>
+              <w:t>Total retinal blood flow</w:t>
             </w:r>
           </w:p>
         </w:tc>
@@ -6113,13 +5681,11 @@
               <w:spacing w:after="0" w:line="240" w:lineRule="auto"/>
               <w:rPr>
                 <w:rFonts w:ascii="Arial" w:eastAsia="Arial" w:hAnsi="Arial" w:cs="Arial"/>
-                <w:color w:val="404040"/>
               </w:rPr>
             </w:pPr>
             <w:r>
               <w:rPr>
                 <w:rFonts w:eastAsia="Arial" w:cs="Arial"/>
-                <w:color w:val="404040"/>
               </w:rPr>
               <w:t>Macular flow fraction</w:t>
             </w:r>
@@ -6143,13 +5709,11 @@
               <w:cnfStyle w:val="000000100000" w:firstRow="0" w:lastRow="0" w:firstColumn="0" w:lastColumn="0" w:oddVBand="0" w:evenVBand="0" w:oddHBand="1" w:evenHBand="0" w:firstRowFirstColumn="0" w:firstRowLastColumn="0" w:lastRowFirstColumn="0" w:lastRowLastColumn="0"/>
               <w:rPr>
                 <w:rFonts w:ascii="Arial" w:eastAsia="Arial" w:hAnsi="Arial" w:cs="Arial"/>
-                <w:color w:val="404040"/>
               </w:rPr>
             </w:pPr>
             <w:r>
               <w:rPr>
                 <w:rFonts w:eastAsia="Arial" w:cs="Arial"/>
-                <w:color w:val="404040"/>
               </w:rPr>
               <w:t>0.93</w:t>
             </w:r>
@@ -6173,13 +5737,11 @@
               <w:cnfStyle w:val="000000100000" w:firstRow="0" w:lastRow="0" w:firstColumn="0" w:lastColumn="0" w:oddVBand="0" w:evenVBand="0" w:oddHBand="1" w:evenHBand="0" w:firstRowFirstColumn="0" w:firstRowLastColumn="0" w:lastRowFirstColumn="0" w:lastRowLastColumn="0"/>
               <w:rPr>
                 <w:rFonts w:ascii="Arial" w:eastAsia="Arial" w:hAnsi="Arial" w:cs="Arial"/>
-                <w:color w:val="404040"/>
               </w:rPr>
             </w:pPr>
             <w:r>
               <w:rPr>
                 <w:rFonts w:eastAsia="Arial" w:cs="Arial"/>
-                <w:color w:val="404040"/>
               </w:rPr>
               <w:t>0.93</w:t>
             </w:r>
@@ -6203,13 +5765,11 @@
               <w:cnfStyle w:val="000000100000" w:firstRow="0" w:lastRow="0" w:firstColumn="0" w:lastColumn="0" w:oddVBand="0" w:evenVBand="0" w:oddHBand="1" w:evenHBand="0" w:firstRowFirstColumn="0" w:firstRowLastColumn="0" w:lastRowFirstColumn="0" w:lastRowLastColumn="0"/>
               <w:rPr>
                 <w:rFonts w:ascii="Arial" w:eastAsia="Arial" w:hAnsi="Arial" w:cs="Arial"/>
-                <w:color w:val="404040"/>
               </w:rPr>
             </w:pPr>
             <w:r>
               <w:rPr>
                 <w:rFonts w:eastAsia="Arial" w:cs="Arial"/>
-                <w:color w:val="404040"/>
               </w:rPr>
               <w:t>0.93</w:t>
             </w:r>
@@ -6233,13 +5793,11 @@
               <w:cnfStyle w:val="000000100000" w:firstRow="0" w:lastRow="0" w:firstColumn="0" w:lastColumn="0" w:oddVBand="0" w:evenVBand="0" w:oddHBand="1" w:evenHBand="0" w:firstRowFirstColumn="0" w:firstRowLastColumn="0" w:lastRowFirstColumn="0" w:lastRowLastColumn="0"/>
               <w:rPr>
                 <w:rFonts w:ascii="Arial" w:eastAsia="Arial" w:hAnsi="Arial" w:cs="Arial"/>
-                <w:color w:val="404040"/>
               </w:rPr>
             </w:pPr>
             <w:r>
               <w:rPr>
                 <w:rFonts w:eastAsia="Arial" w:cs="Arial"/>
-                <w:color w:val="404040"/>
               </w:rPr>
               <w:t>0.0</w:t>
             </w:r>
@@ -6263,13 +5821,11 @@
               <w:cnfStyle w:val="000000100000" w:firstRow="0" w:lastRow="0" w:firstColumn="0" w:lastColumn="0" w:oddVBand="0" w:evenVBand="0" w:oddHBand="1" w:evenHBand="0" w:firstRowFirstColumn="0" w:firstRowLastColumn="0" w:lastRowFirstColumn="0" w:lastRowLastColumn="0"/>
               <w:rPr>
                 <w:rFonts w:ascii="Arial" w:eastAsia="Arial" w:hAnsi="Arial" w:cs="Arial"/>
-                <w:color w:val="404040"/>
               </w:rPr>
             </w:pPr>
             <w:r>
               <w:rPr>
                 <w:rFonts w:eastAsia="Arial" w:cs="Arial"/>
-                <w:color w:val="404040"/>
               </w:rPr>
               <w:t>0.00</w:t>
             </w:r>
@@ -6293,13 +5849,11 @@
               <w:cnfStyle w:val="000000100000" w:firstRow="0" w:lastRow="0" w:firstColumn="0" w:lastColumn="0" w:oddVBand="0" w:evenVBand="0" w:oddHBand="1" w:evenHBand="0" w:firstRowFirstColumn="0" w:firstRowLastColumn="0" w:lastRowFirstColumn="0" w:lastRowLastColumn="0"/>
               <w:rPr>
                 <w:rFonts w:ascii="Arial" w:eastAsia="Arial" w:hAnsi="Arial" w:cs="Arial"/>
-                <w:color w:val="404040"/>
               </w:rPr>
             </w:pPr>
             <w:r>
               <w:rPr>
                 <w:rFonts w:eastAsia="Arial" w:cs="Arial"/>
-                <w:color w:val="404040"/>
               </w:rPr>
               <w:t>0.00</w:t>
             </w:r>
@@ -6319,7 +5873,7 @@
         <mc:AlternateContent>
           <mc:Choice Requires="wps">
             <w:drawing>
-              <wp:anchor distT="0" distB="0" distL="0" distR="0" simplePos="0" relativeHeight="6" behindDoc="0" locked="0" layoutInCell="0" allowOverlap="1">
+              <wp:anchor distT="0" distB="0" distL="0" distR="0" simplePos="0" relativeHeight="6" behindDoc="0" locked="0" layoutInCell="0" allowOverlap="1" wp14:anchorId="37ABDA28" wp14:editId="56DCF9CF">
                 <wp:simplePos x="0" y="0"/>
                 <wp:positionH relativeFrom="column">
                   <wp:align>center</wp:align>
@@ -6370,7 +5924,7 @@
                               <w:pStyle w:val="Figure"/>
                               <w:spacing w:before="120" w:after="120"/>
                               <w:rPr>
-                                <w:color w:val="5983B0"/>
+                                <w:color w:val="5B9BD5"/>
                                 <w:sz w:val="20"/>
                                 <w:szCs w:val="24"/>
                               </w:rPr>
@@ -6380,8 +5934,8 @@
                                 <w:noProof/>
                               </w:rPr>
                               <w:drawing>
-                                <wp:inline distT="0" distB="0" distL="0" distR="0">
-                                  <wp:extent cx="5940425" cy="3391535"/>
+                                <wp:inline distT="0" distB="0" distL="0" distR="0" wp14:anchorId="0D385CF9" wp14:editId="69BB85F6">
+                                  <wp:extent cx="5568055" cy="3391535"/>
                                   <wp:effectExtent l="0" t="0" r="0" b="0"/>
                                   <wp:docPr id="7" name="Image4"/>
                                   <wp:cNvGraphicFramePr>
@@ -6397,7 +5951,13 @@
                                           </pic:cNvPicPr>
                                         </pic:nvPicPr>
                                         <pic:blipFill>
-                                          <a:blip r:embed="rId7"/>
+                                          <a:blip r:embed="rId7">
+                                            <a:extLst>
+                                              <a:ext uri="{28A0092B-C50C-407E-A947-70E740481C1C}">
+                                                <a14:useLocalDpi xmlns:a14="http://schemas.microsoft.com/office/drawing/2010/main" val="0"/>
+                                              </a:ext>
+                                            </a:extLst>
+                                          </a:blip>
                                           <a:stretch>
                                             <a:fillRect/>
                                           </a:stretch>
@@ -6405,7 +5965,7 @@
                                         <pic:spPr bwMode="auto">
                                           <a:xfrm>
                                             <a:off x="0" y="0"/>
-                                            <a:ext cx="5940425" cy="3391535"/>
+                                            <a:ext cx="5568055" cy="3391535"/>
                                           </a:xfrm>
                                           <a:prstGeom prst="rect">
                                             <a:avLst/>
@@ -6419,7 +5979,7 @@
                             </w:r>
                             <w:r>
                               <w:rPr>
-                                <w:color w:val="5983B0"/>
+                                <w:color w:val="5B9BD5"/>
                                 <w:sz w:val="20"/>
                                 <w:szCs w:val="24"/>
                               </w:rPr>
@@ -6427,7 +5987,7 @@
                             </w:r>
                             <w:r>
                               <w:rPr>
-                                <w:color w:val="5983B0"/>
+                                <w:color w:val="5B9BD5"/>
                                 <w:sz w:val="20"/>
                                 <w:szCs w:val="24"/>
                               </w:rPr>
@@ -6435,7 +5995,7 @@
                             </w:r>
                             <w:r>
                               <w:rPr>
-                                <w:color w:val="5983B0"/>
+                                <w:color w:val="5B9BD5"/>
                                 <w:sz w:val="20"/>
                                 <w:szCs w:val="24"/>
                               </w:rPr>
@@ -6443,7 +6003,7 @@
                             </w:r>
                             <w:r>
                               <w:rPr>
-                                <w:color w:val="5983B0"/>
+                                <w:color w:val="5B9BD5"/>
                                 <w:sz w:val="20"/>
                                 <w:szCs w:val="24"/>
                               </w:rPr>
@@ -6451,7 +6011,8 @@
                             </w:r>
                             <w:r>
                               <w:rPr>
-                                <w:color w:val="5983B0"/>
+                                <w:noProof/>
+                                <w:color w:val="5B9BD5"/>
                                 <w:sz w:val="20"/>
                                 <w:szCs w:val="24"/>
                               </w:rPr>
@@ -6459,7 +6020,7 @@
                             </w:r>
                             <w:r>
                               <w:rPr>
-                                <w:color w:val="5983B0"/>
+                                <w:color w:val="5B9BD5"/>
                                 <w:sz w:val="20"/>
                                 <w:szCs w:val="24"/>
                               </w:rPr>
@@ -6467,11 +6028,36 @@
                             </w:r>
                             <w:r>
                               <w:rPr>
-                                <w:color w:val="5983B0"/>
+                                <w:color w:val="5B9BD5"/>
                                 <w:sz w:val="20"/>
                                 <w:szCs w:val="24"/>
                               </w:rPr>
-                              <w:t>: Effects of varying OPP, R and alpha on the haemodynamics outcomes.</w:t>
+                              <w:t xml:space="preserve">: Effects of varying OPP, R and </w:t>
+                            </w:r>
+                            <w:r>
+                              <w:rPr>
+                                <w:rFonts w:cstheme="minorHAnsi"/>
+                                <w:color w:val="5B9BD5"/>
+                                <w:sz w:val="20"/>
+                                <w:szCs w:val="24"/>
+                              </w:rPr>
+                              <w:t>α</w:t>
+                            </w:r>
+                            <w:r>
+                              <w:rPr>
+                                <w:color w:val="5B9BD5"/>
+                                <w:sz w:val="20"/>
+                                <w:szCs w:val="24"/>
+                              </w:rPr>
+                              <w:t xml:space="preserve"> </w:t>
+                            </w:r>
+                            <w:r>
+                              <w:rPr>
+                                <w:color w:val="5B9BD5"/>
+                                <w:sz w:val="20"/>
+                                <w:szCs w:val="24"/>
+                              </w:rPr>
+                              <w:t>on the haemodynamics outcomes.</w:t>
                             </w:r>
                           </w:p>
                         </w:txbxContent>
@@ -6487,7 +6073,7 @@
           </mc:Choice>
           <mc:Fallback>
             <w:pict>
-              <v:rect id="_x0000_s1027" style="position:absolute;margin-left:0;margin-top:.05pt;width:467.75pt;height:292.25pt;z-index:6;visibility:visible;mso-wrap-style:square;mso-wrap-distance-left:0;mso-wrap-distance-top:0;mso-wrap-distance-right:0;mso-wrap-distance-bottom:0;mso-position-horizontal:center;mso-position-horizontal-relative:text;mso-position-vertical:absolute;mso-position-vertical-relative:text;v-text-anchor:top" o:gfxdata="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" o:allowincell="f" stroked="f" strokeweight="0">
+              <v:rect w14:anchorId="37ABDA28" id="_x0000_s1027" style="position:absolute;margin-left:0;margin-top:.05pt;width:467.75pt;height:292.25pt;z-index:6;visibility:visible;mso-wrap-style:square;mso-wrap-distance-left:0;mso-wrap-distance-top:0;mso-wrap-distance-right:0;mso-wrap-distance-bottom:0;mso-position-horizontal:center;mso-position-horizontal-relative:text;mso-position-vertical:absolute;mso-position-vertical-relative:text;v-text-anchor:top" o:gfxdata="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" o:allowincell="f" stroked="f" strokeweight="0">
                 <v:textbox inset="0,0,0,0">
                   <w:txbxContent>
                     <w:p>
@@ -6495,7 +6081,7 @@
                         <w:pStyle w:val="Figure"/>
                         <w:spacing w:before="120" w:after="120"/>
                         <w:rPr>
-                          <w:color w:val="5983B0"/>
+                          <w:color w:val="5B9BD5"/>
                           <w:sz w:val="20"/>
                           <w:szCs w:val="24"/>
                         </w:rPr>
@@ -6505,8 +6091,8 @@
                           <w:noProof/>
                         </w:rPr>
                         <w:drawing>
-                          <wp:inline distT="0" distB="0" distL="0" distR="0">
-                            <wp:extent cx="5940425" cy="3391535"/>
+                          <wp:inline distT="0" distB="0" distL="0" distR="0" wp14:anchorId="0D385CF9" wp14:editId="69BB85F6">
+                            <wp:extent cx="5568055" cy="3391535"/>
                             <wp:effectExtent l="0" t="0" r="0" b="0"/>
                             <wp:docPr id="7" name="Image4"/>
                             <wp:cNvGraphicFramePr>
@@ -6522,7 +6108,13 @@
                                     </pic:cNvPicPr>
                                   </pic:nvPicPr>
                                   <pic:blipFill>
-                                    <a:blip r:embed="rId7"/>
+                                    <a:blip r:embed="rId7">
+                                      <a:extLst>
+                                        <a:ext uri="{28A0092B-C50C-407E-A947-70E740481C1C}">
+                                          <a14:useLocalDpi xmlns:a14="http://schemas.microsoft.com/office/drawing/2010/main" val="0"/>
+                                        </a:ext>
+                                      </a:extLst>
+                                    </a:blip>
                                     <a:stretch>
                                       <a:fillRect/>
                                     </a:stretch>
@@ -6530,7 +6122,7 @@
                                   <pic:spPr bwMode="auto">
                                     <a:xfrm>
                                       <a:off x="0" y="0"/>
-                                      <a:ext cx="5940425" cy="3391535"/>
+                                      <a:ext cx="5568055" cy="3391535"/>
                                     </a:xfrm>
                                     <a:prstGeom prst="rect">
                                       <a:avLst/>
@@ -6544,7 +6136,7 @@
                       </w:r>
                       <w:r>
                         <w:rPr>
-                          <w:color w:val="5983B0"/>
+                          <w:color w:val="5B9BD5"/>
                           <w:sz w:val="20"/>
                           <w:szCs w:val="24"/>
                         </w:rPr>
@@ -6552,7 +6144,7 @@
                       </w:r>
                       <w:r>
                         <w:rPr>
-                          <w:color w:val="5983B0"/>
+                          <w:color w:val="5B9BD5"/>
                           <w:sz w:val="20"/>
                           <w:szCs w:val="24"/>
                         </w:rPr>
@@ -6560,7 +6152,7 @@
                       </w:r>
                       <w:r>
                         <w:rPr>
-                          <w:color w:val="5983B0"/>
+                          <w:color w:val="5B9BD5"/>
                           <w:sz w:val="20"/>
                           <w:szCs w:val="24"/>
                         </w:rPr>
@@ -6568,7 +6160,7 @@
                       </w:r>
                       <w:r>
                         <w:rPr>
-                          <w:color w:val="5983B0"/>
+                          <w:color w:val="5B9BD5"/>
                           <w:sz w:val="20"/>
                           <w:szCs w:val="24"/>
                         </w:rPr>
@@ -6576,7 +6168,8 @@
                       </w:r>
                       <w:r>
                         <w:rPr>
-                          <w:color w:val="5983B0"/>
+                          <w:noProof/>
+                          <w:color w:val="5B9BD5"/>
                           <w:sz w:val="20"/>
                           <w:szCs w:val="24"/>
                         </w:rPr>
@@ -6584,7 +6177,7 @@
                       </w:r>
                       <w:r>
                         <w:rPr>
-                          <w:color w:val="5983B0"/>
+                          <w:color w:val="5B9BD5"/>
                           <w:sz w:val="20"/>
                           <w:szCs w:val="24"/>
                         </w:rPr>
@@ -6592,11 +6185,36 @@
                       </w:r>
                       <w:r>
                         <w:rPr>
-                          <w:color w:val="5983B0"/>
+                          <w:color w:val="5B9BD5"/>
                           <w:sz w:val="20"/>
                           <w:szCs w:val="24"/>
                         </w:rPr>
-                        <w:t>: Effects of varying OPP, R and alpha on the haemodynamics outcomes.</w:t>
+                        <w:t xml:space="preserve">: Effects of varying OPP, R and </w:t>
+                      </w:r>
+                      <w:r>
+                        <w:rPr>
+                          <w:rFonts w:cstheme="minorHAnsi"/>
+                          <w:color w:val="5B9BD5"/>
+                          <w:sz w:val="20"/>
+                          <w:szCs w:val="24"/>
+                        </w:rPr>
+                        <w:t>α</w:t>
+                      </w:r>
+                      <w:r>
+                        <w:rPr>
+                          <w:color w:val="5B9BD5"/>
+                          <w:sz w:val="20"/>
+                          <w:szCs w:val="24"/>
+                        </w:rPr>
+                        <w:t xml:space="preserve"> </w:t>
+                      </w:r>
+                      <w:r>
+                        <w:rPr>
+                          <w:color w:val="5B9BD5"/>
+                          <w:sz w:val="20"/>
+                          <w:szCs w:val="24"/>
+                        </w:rPr>
+                        <w:t>on the haemodynamics outcomes.</w:t>
                       </w:r>
                     </w:p>
                   </w:txbxContent>
@@ -6607,249 +6225,107 @@
           </mc:Fallback>
         </mc:AlternateContent>
       </w:r>
+    </w:p>
+    <w:p>
+      <w:pPr>
+        <w:pStyle w:val="Heading2"/>
+      </w:pPr>
       <w:r>
         <w:rPr>
           <w:noProof/>
         </w:rPr>
-        <mc:AlternateContent>
-          <mc:Choice Requires="wps">
-            <w:drawing>
-              <wp:anchor distT="0" distB="0" distL="0" distR="0" simplePos="0" relativeHeight="69" behindDoc="0" locked="0" layoutInCell="0" allowOverlap="1">
-                <wp:simplePos x="0" y="0"/>
-                <wp:positionH relativeFrom="column">
-                  <wp:align>center</wp:align>
-                </wp:positionH>
-                <wp:positionV relativeFrom="paragraph">
-                  <wp:posOffset>635</wp:posOffset>
-                </wp:positionV>
-                <wp:extent cx="5940425" cy="5121275"/>
-                <wp:effectExtent l="0" t="0" r="0" b="0"/>
-                <wp:wrapSquare wrapText="largest"/>
-                <wp:docPr id="9" name="Frame3"/>
-                <wp:cNvGraphicFramePr/>
-                <a:graphic xmlns:a="http://schemas.openxmlformats.org/drawingml/2006/main">
-                  <a:graphicData uri="http://schemas.microsoft.com/office/word/2010/wordprocessingShape">
-                    <wps:wsp>
-                      <wps:cNvSpPr txBox="1"/>
-                      <wps:spPr>
-                        <a:xfrm>
-                          <a:off x="0" y="0"/>
-                          <a:ext cx="5940425" cy="5121275"/>
-                        </a:xfrm>
-                        <a:prstGeom prst="rect">
-                          <a:avLst/>
-                        </a:prstGeom>
-                        <a:solidFill>
-                          <a:srgbClr val="FFFFFF"/>
-                        </a:solidFill>
-                      </wps:spPr>
-                      <wps:txbx>
-                        <w:txbxContent>
-                          <w:p>
-                            <w:pPr>
-                              <w:pStyle w:val="Figure"/>
-                              <w:spacing w:before="120" w:after="120"/>
-                              <w:rPr>
-                                <w:color w:val="5983B0"/>
-                              </w:rPr>
-                            </w:pPr>
-                            <w:r>
-                              <w:rPr>
-                                <w:noProof/>
-                                <w:color w:val="5983B0"/>
-                              </w:rPr>
-                              <w:drawing>
-                                <wp:inline distT="0" distB="0" distL="0" distR="0">
-                                  <wp:extent cx="5940425" cy="2165961"/>
-                                  <wp:effectExtent l="0" t="0" r="3175" b="6350"/>
-                                  <wp:docPr id="10" name="Image2"/>
-                                  <wp:cNvGraphicFramePr>
-                                    <a:graphicFrameLocks xmlns:a="http://schemas.openxmlformats.org/drawingml/2006/main" noChangeAspect="1"/>
-                                  </wp:cNvGraphicFramePr>
-                                  <a:graphic xmlns:a="http://schemas.openxmlformats.org/drawingml/2006/main">
-                                    <a:graphicData uri="http://schemas.openxmlformats.org/drawingml/2006/picture">
-                                      <pic:pic xmlns:pic="http://schemas.openxmlformats.org/drawingml/2006/picture">
-                                        <pic:nvPicPr>
-                                          <pic:cNvPr id="10" name="Image2"/>
-                                          <pic:cNvPicPr>
-                                            <a:picLocks noChangeAspect="1" noChangeArrowheads="1"/>
-                                          </pic:cNvPicPr>
-                                        </pic:nvPicPr>
-                                        <pic:blipFill>
-                                          <a:blip r:embed="rId8">
-                                            <a:extLst>
-                                              <a:ext uri="{28A0092B-C50C-407E-A947-70E740481C1C}">
-                                                <a14:useLocalDpi xmlns:a14="http://schemas.microsoft.com/office/drawing/2010/main" val="0"/>
-                                              </a:ext>
-                                            </a:extLst>
-                                          </a:blip>
-                                          <a:stretch>
-                                            <a:fillRect/>
-                                          </a:stretch>
-                                        </pic:blipFill>
-                                        <pic:spPr bwMode="auto">
-                                          <a:xfrm>
-                                            <a:off x="0" y="0"/>
-                                            <a:ext cx="5940425" cy="2165961"/>
-                                          </a:xfrm>
-                                          <a:prstGeom prst="rect">
-                                            <a:avLst/>
-                                          </a:prstGeom>
-                                        </pic:spPr>
-                                      </pic:pic>
-                                    </a:graphicData>
-                                  </a:graphic>
-                                </wp:inline>
-                              </w:drawing>
-                            </w:r>
-                            <w:r>
-                              <w:rPr>
-                                <w:color w:val="5983B0"/>
-                              </w:rPr>
-                              <w:t>Figure S</w:t>
-                            </w:r>
-                            <w:r>
-                              <w:rPr>
-                                <w:color w:val="5983B0"/>
-                              </w:rPr>
-                              <w:t>2</w:t>
-                            </w:r>
-                            <w:r>
-                              <w:rPr>
-                                <w:color w:val="5983B0"/>
-                              </w:rPr>
-                              <w:t xml:space="preserve">: Effects of varying OPP, R and </w:t>
-                            </w:r>
-                            <w:r>
-                              <w:rPr>
-                                <w:rFonts w:ascii="Arial" w:eastAsia="Arial" w:hAnsi="Arial" w:cs="Lohit Devanagari"/>
-                                <w:color w:val="5983B0"/>
-                              </w:rPr>
-                              <w:t>α</w:t>
-                            </w:r>
-                            <w:r>
-                              <w:rPr>
-                                <w:color w:val="5983B0"/>
-                              </w:rPr>
-                              <w:t xml:space="preserve"> on the associations between vascular structure and total retinal blood flow.</w:t>
-                            </w:r>
-                          </w:p>
-                        </w:txbxContent>
-                      </wps:txbx>
-                      <wps:bodyPr lIns="0" tIns="0" rIns="0" bIns="0" anchor="t">
-                        <a:noAutofit/>
-                      </wps:bodyPr>
-                    </wps:wsp>
-                  </a:graphicData>
-                </a:graphic>
-              </wp:anchor>
-            </w:drawing>
-          </mc:Choice>
-          <mc:Fallback>
-            <w:pict>
-              <v:shapetype id="_x0000_t202" coordsize="21600,21600" o:spt="202" path="m,l,21600r21600,l21600,xe">
-                <v:stroke joinstyle="miter"/>
-                <v:path gradientshapeok="t" o:connecttype="rect"/>
-              </v:shapetype>
-              <v:shape id="Frame3" o:spid="_x0000_s1028" type="#_x0000_t202" style="position:absolute;margin-left:0;margin-top:.05pt;width:467.75pt;height:403.25pt;z-index:69;visibility:visible;mso-wrap-style:square;mso-wrap-distance-left:0;mso-wrap-distance-top:0;mso-wrap-distance-right:0;mso-wrap-distance-bottom:0;mso-position-horizontal:center;mso-position-horizontal-relative:text;mso-position-vertical:absolute;mso-position-vertical-relative:text;v-text-anchor:top" o:gfxdata="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" o:allowincell="f" stroked="f">
-                <v:textbox inset="0,0,0,0">
-                  <w:txbxContent>
-                    <w:p>
-                      <w:pPr>
-                        <w:pStyle w:val="Figure"/>
-                        <w:spacing w:before="120" w:after="120"/>
-                        <w:rPr>
-                          <w:color w:val="5983B0"/>
-                        </w:rPr>
-                      </w:pPr>
-                      <w:r>
-                        <w:rPr>
-                          <w:noProof/>
-                          <w:color w:val="5983B0"/>
-                        </w:rPr>
-                        <w:drawing>
-                          <wp:inline distT="0" distB="0" distL="0" distR="0">
-                            <wp:extent cx="5940425" cy="2165961"/>
-                            <wp:effectExtent l="0" t="0" r="3175" b="6350"/>
-                            <wp:docPr id="10" name="Image2"/>
-                            <wp:cNvGraphicFramePr>
-                              <a:graphicFrameLocks xmlns:a="http://schemas.openxmlformats.org/drawingml/2006/main" noChangeAspect="1"/>
-                            </wp:cNvGraphicFramePr>
-                            <a:graphic xmlns:a="http://schemas.openxmlformats.org/drawingml/2006/main">
-                              <a:graphicData uri="http://schemas.openxmlformats.org/drawingml/2006/picture">
-                                <pic:pic xmlns:pic="http://schemas.openxmlformats.org/drawingml/2006/picture">
-                                  <pic:nvPicPr>
-                                    <pic:cNvPr id="10" name="Image2"/>
-                                    <pic:cNvPicPr>
-                                      <a:picLocks noChangeAspect="1" noChangeArrowheads="1"/>
-                                    </pic:cNvPicPr>
-                                  </pic:nvPicPr>
-                                  <pic:blipFill>
-                                    <a:blip r:embed="rId8">
-                                      <a:extLst>
-                                        <a:ext uri="{28A0092B-C50C-407E-A947-70E740481C1C}">
-                                          <a14:useLocalDpi xmlns:a14="http://schemas.microsoft.com/office/drawing/2010/main" val="0"/>
-                                        </a:ext>
-                                      </a:extLst>
-                                    </a:blip>
-                                    <a:stretch>
-                                      <a:fillRect/>
-                                    </a:stretch>
-                                  </pic:blipFill>
-                                  <pic:spPr bwMode="auto">
-                                    <a:xfrm>
-                                      <a:off x="0" y="0"/>
-                                      <a:ext cx="5940425" cy="2165961"/>
-                                    </a:xfrm>
-                                    <a:prstGeom prst="rect">
-                                      <a:avLst/>
-                                    </a:prstGeom>
-                                  </pic:spPr>
-                                </pic:pic>
-                              </a:graphicData>
-                            </a:graphic>
-                          </wp:inline>
-                        </w:drawing>
-                      </w:r>
-                      <w:r>
-                        <w:rPr>
-                          <w:color w:val="5983B0"/>
-                        </w:rPr>
-                        <w:t>Figure S</w:t>
-                      </w:r>
-                      <w:r>
-                        <w:rPr>
-                          <w:color w:val="5983B0"/>
-                        </w:rPr>
-                        <w:t>2</w:t>
-                      </w:r>
-                      <w:r>
-                        <w:rPr>
-                          <w:color w:val="5983B0"/>
-                        </w:rPr>
-                        <w:t xml:space="preserve">: Effects of varying OPP, R and </w:t>
-                      </w:r>
-                      <w:r>
-                        <w:rPr>
-                          <w:rFonts w:ascii="Arial" w:eastAsia="Arial" w:hAnsi="Arial" w:cs="Lohit Devanagari"/>
-                          <w:color w:val="5983B0"/>
-                        </w:rPr>
-                        <w:t>α</w:t>
-                      </w:r>
-                      <w:r>
-                        <w:rPr>
-                          <w:color w:val="5983B0"/>
-                        </w:rPr>
-                        <w:t xml:space="preserve"> on the associations between vascular structure and total retinal blood flow.</w:t>
-                      </w:r>
-                    </w:p>
-                  </w:txbxContent>
-                </v:textbox>
-                <w10:wrap type="square" side="largest"/>
-              </v:shape>
-            </w:pict>
-          </mc:Fallback>
-        </mc:AlternateContent>
+        <w:lastRenderedPageBreak/>
+        <w:drawing>
+          <wp:inline distT="0" distB="0" distL="0" distR="0" wp14:anchorId="3BBBD0B1" wp14:editId="4A5C5291">
+            <wp:extent cx="5929807" cy="4658410"/>
+            <wp:effectExtent l="0" t="0" r="0" b="8890"/>
+            <wp:docPr id="2" name="Picture 2"/>
+            <wp:cNvGraphicFramePr>
+              <a:graphicFrameLocks xmlns:a="http://schemas.openxmlformats.org/drawingml/2006/main" noChangeAspect="1"/>
+            </wp:cNvGraphicFramePr>
+            <a:graphic xmlns:a="http://schemas.openxmlformats.org/drawingml/2006/main">
+              <a:graphicData uri="http://schemas.openxmlformats.org/drawingml/2006/picture">
+                <pic:pic xmlns:pic="http://schemas.openxmlformats.org/drawingml/2006/picture">
+                  <pic:nvPicPr>
+                    <pic:cNvPr id="0" name="Picture 1"/>
+                    <pic:cNvPicPr>
+                      <a:picLocks noChangeAspect="1" noChangeArrowheads="1"/>
+                    </pic:cNvPicPr>
+                  </pic:nvPicPr>
+                  <pic:blipFill>
+                    <a:blip r:embed="rId8" cstate="print">
+                      <a:extLst>
+                        <a:ext uri="{28A0092B-C50C-407E-A947-70E740481C1C}">
+                          <a14:useLocalDpi xmlns:a14="http://schemas.microsoft.com/office/drawing/2010/main" val="0"/>
+                        </a:ext>
+                      </a:extLst>
+                    </a:blip>
+                    <a:stretch>
+                      <a:fillRect/>
+                    </a:stretch>
+                  </pic:blipFill>
+                  <pic:spPr bwMode="auto">
+                    <a:xfrm>
+                      <a:off x="0" y="0"/>
+                      <a:ext cx="5929807" cy="4658410"/>
+                    </a:xfrm>
+                    <a:prstGeom prst="rect">
+                      <a:avLst/>
+                    </a:prstGeom>
+                    <a:noFill/>
+                    <a:ln>
+                      <a:noFill/>
+                    </a:ln>
+                  </pic:spPr>
+                </pic:pic>
+              </a:graphicData>
+            </a:graphic>
+          </wp:inline>
+        </w:drawing>
+      </w:r>
+    </w:p>
+    <w:p>
+      <w:pPr>
+        <w:pStyle w:val="Caption"/>
+      </w:pPr>
+      <w:r>
+        <w:t>FigureS</w:t>
+      </w:r>
+      <w:r>
+        <w:fldChar w:fldCharType="begin"/>
+      </w:r>
+      <w:r>
+        <w:instrText xml:space="preserve"> SEQ Figure \* ARABIC </w:instrText>
+      </w:r>
+      <w:r>
+        <w:fldChar w:fldCharType="separate"/>
+      </w:r>
+      <w:r>
+        <w:rPr>
+          <w:noProof/>
+        </w:rPr>
+        <w:t>3</w:t>
+      </w:r>
+      <w:r>
+        <w:rPr>
+          <w:noProof/>
+        </w:rPr>
+        <w:fldChar w:fldCharType="end"/>
+      </w:r>
+      <w:r>
+        <w:t xml:space="preserve"> Effect of varying OPP, R and </w:t>
+      </w:r>
+      <w:r>
+        <w:rPr>
+          <w:rFonts w:cstheme="minorHAnsi"/>
+        </w:rPr>
+        <w:t>α</w:t>
+      </w:r>
+      <w:r>
+        <w:t xml:space="preserve"> </w:t>
+      </w:r>
+      <w:r>
+        <w:t>on the associations between vascular structure and total retinal blood flow.</w:t>
       </w:r>
     </w:p>
     <w:p>
@@ -6868,7 +6344,7 @@
         <mc:AlternateContent>
           <mc:Choice Requires="wps">
             <w:drawing>
-              <wp:anchor distT="0" distB="0" distL="0" distR="0" simplePos="0" relativeHeight="4" behindDoc="0" locked="0" layoutInCell="0" allowOverlap="1">
+              <wp:anchor distT="0" distB="0" distL="0" distR="0" simplePos="0" relativeHeight="4" behindDoc="0" locked="0" layoutInCell="0" allowOverlap="1" wp14:anchorId="60046AA5" wp14:editId="247C12B6">
                 <wp:simplePos x="0" y="0"/>
                 <wp:positionH relativeFrom="column">
                   <wp:posOffset>-86995</wp:posOffset>
@@ -6917,19 +6393,17 @@
                           <w:p>
                             <w:pPr>
                               <w:pStyle w:val="Figure"/>
+                              <w:keepNext/>
                               <w:spacing w:before="120" w:after="120"/>
-                              <w:rPr>
-                                <w:color w:val="5983B0"/>
-                              </w:rPr>
                             </w:pPr>
                             <w:r>
                               <w:rPr>
                                 <w:noProof/>
                               </w:rPr>
                               <w:drawing>
-                                <wp:inline distT="0" distB="0" distL="0" distR="0">
-                                  <wp:extent cx="5940425" cy="4666615"/>
-                                  <wp:effectExtent l="0" t="0" r="0" b="0"/>
+                                <wp:inline distT="0" distB="0" distL="0" distR="0" wp14:anchorId="0B082958" wp14:editId="31A9F8CA">
+                                  <wp:extent cx="5940251" cy="4666615"/>
+                                  <wp:effectExtent l="0" t="0" r="3810" b="635"/>
                                   <wp:docPr id="11" name="Image3"/>
                                   <wp:cNvGraphicFramePr>
                                     <a:graphicFrameLocks xmlns:a="http://schemas.openxmlformats.org/drawingml/2006/main" noChangeAspect="1"/>
@@ -6944,7 +6418,13 @@
                                           </pic:cNvPicPr>
                                         </pic:nvPicPr>
                                         <pic:blipFill>
-                                          <a:blip r:embed="rId9"/>
+                                          <a:blip r:embed="rId9">
+                                            <a:extLst>
+                                              <a:ext uri="{28A0092B-C50C-407E-A947-70E740481C1C}">
+                                                <a14:useLocalDpi xmlns:a14="http://schemas.microsoft.com/office/drawing/2010/main" val="0"/>
+                                              </a:ext>
+                                            </a:extLst>
+                                          </a:blip>
                                           <a:stretch>
                                             <a:fillRect/>
                                           </a:stretch>
@@ -6952,7 +6432,7 @@
                                         <pic:spPr bwMode="auto">
                                           <a:xfrm>
                                             <a:off x="0" y="0"/>
-                                            <a:ext cx="5940425" cy="4666615"/>
+                                            <a:ext cx="5940251" cy="4666615"/>
                                           </a:xfrm>
                                           <a:prstGeom prst="rect">
                                             <a:avLst/>
@@ -6964,26 +6444,59 @@
                                 </wp:inline>
                               </w:drawing>
                             </w:r>
+                          </w:p>
+                          <w:p>
+                            <w:pPr>
+                              <w:pStyle w:val="Caption"/>
+                            </w:pPr>
+                            <w:r>
+                              <w:t>Figure S</w:t>
+                            </w:r>
+                            <w:r>
+                              <w:fldChar w:fldCharType="begin"/>
+                            </w:r>
+                            <w:r>
+                              <w:instrText xml:space="preserve"> SEQ Figure \* ARABIC </w:instrText>
+                            </w:r>
+                            <w:r>
+                              <w:fldChar w:fldCharType="separate"/>
+                            </w:r>
+                            <w:r>
+                              <w:rPr>
+                                <w:noProof/>
+                              </w:rPr>
+                              <w:t>4</w:t>
+                            </w:r>
+                            <w:r>
+                              <w:rPr>
+                                <w:noProof/>
+                              </w:rPr>
+                              <w:fldChar w:fldCharType="end"/>
+                            </w:r>
+                            <w:r>
+                              <w:t xml:space="preserve"> Effect of varying OPP, R and α on the associations between vascular structure and macular flow fraction.</w:t>
+                            </w:r>
+                          </w:p>
+                          <w:p>
+                            <w:pPr>
+                              <w:pStyle w:val="Figure"/>
+                              <w:spacing w:before="120" w:after="120"/>
+                              <w:rPr>
+                                <w:color w:val="5983B0"/>
+                              </w:rPr>
+                            </w:pPr>
                             <w:r>
                               <w:rPr>
                                 <w:color w:val="5983B0"/>
                               </w:rPr>
-                              <w:t xml:space="preserve">Figure </w:t>
+                              <w:t>Figure S</w:t>
                             </w:r>
                             <w:r>
                               <w:rPr>
                                 <w:color w:val="5983B0"/>
                               </w:rPr>
-                              <w:t>S</w:t>
+                              <w:t>4</w:t>
                             </w:r>
-                            <w:r>
-                              <w:rPr>
-                                <w:color w:val="5983B0"/>
-                              </w:rPr>
-                              <w:t>3</w:t>
-                            </w:r>
-                            <w:bookmarkStart w:id="0" w:name="_GoBack"/>
-                            <w:bookmarkEnd w:id="0"/>
                             <w:r>
                               <w:rPr>
                                 <w:color w:val="5983B0"/>
@@ -7001,13 +6514,7 @@
                               <w:rPr>
                                 <w:color w:val="5983B0"/>
                               </w:rPr>
-                              <w:t xml:space="preserve"> on the associations between vascular structure and macular flow </w:t>
-                            </w:r>
-                            <w:r>
-                              <w:rPr>
-                                <w:color w:val="5983B0"/>
-                              </w:rPr>
-                              <w:t>fraction.</w:t>
+                              <w:t xml:space="preserve"> on the associations between vascular structure and macular flow fraction.</w:t>
                             </w:r>
                           </w:p>
                         </w:txbxContent>
@@ -7023,25 +6530,23 @@
           </mc:Choice>
           <mc:Fallback>
             <w:pict>
-              <v:rect id="Frame4" o:spid="_x0000_s1029" style="position:absolute;margin-left:-6.85pt;margin-top:-15.25pt;width:467.75pt;height:403.25pt;z-index:4;visibility:visible;mso-wrap-style:square;mso-wrap-distance-left:0;mso-wrap-distance-top:0;mso-wrap-distance-right:0;mso-wrap-distance-bottom:0;mso-position-horizontal:absolute;mso-position-horizontal-relative:text;mso-position-vertical:absolute;mso-position-vertical-relative:text;v-text-anchor:top" o:gfxdata="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" o:allowincell="f" stroked="f" strokeweight="0">
+              <v:rect w14:anchorId="60046AA5" id="Frame4" o:spid="_x0000_s1028" style="position:absolute;margin-left:-6.85pt;margin-top:-15.25pt;width:467.75pt;height:403.25pt;z-index:4;visibility:visible;mso-wrap-style:square;mso-wrap-distance-left:0;mso-wrap-distance-top:0;mso-wrap-distance-right:0;mso-wrap-distance-bottom:0;mso-position-horizontal:absolute;mso-position-horizontal-relative:text;mso-position-vertical:absolute;mso-position-vertical-relative:text;v-text-anchor:top" o:gfxdata="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" o:allowincell="f" stroked="f" strokeweight="0">
                 <v:textbox inset="0,0,0,0">
                   <w:txbxContent>
                     <w:p>
                       <w:pPr>
                         <w:pStyle w:val="Figure"/>
+                        <w:keepNext/>
                         <w:spacing w:before="120" w:after="120"/>
-                        <w:rPr>
-                          <w:color w:val="5983B0"/>
-                        </w:rPr>
                       </w:pPr>
                       <w:r>
                         <w:rPr>
                           <w:noProof/>
                         </w:rPr>
                         <w:drawing>
-                          <wp:inline distT="0" distB="0" distL="0" distR="0">
-                            <wp:extent cx="5940425" cy="4666615"/>
-                            <wp:effectExtent l="0" t="0" r="0" b="0"/>
+                          <wp:inline distT="0" distB="0" distL="0" distR="0" wp14:anchorId="0B082958" wp14:editId="31A9F8CA">
+                            <wp:extent cx="5940251" cy="4666615"/>
+                            <wp:effectExtent l="0" t="0" r="3810" b="635"/>
                             <wp:docPr id="11" name="Image3"/>
                             <wp:cNvGraphicFramePr>
                               <a:graphicFrameLocks xmlns:a="http://schemas.openxmlformats.org/drawingml/2006/main" noChangeAspect="1"/>
@@ -7056,7 +6561,13 @@
                                     </pic:cNvPicPr>
                                   </pic:nvPicPr>
                                   <pic:blipFill>
-                                    <a:blip r:embed="rId9"/>
+                                    <a:blip r:embed="rId9">
+                                      <a:extLst>
+                                        <a:ext uri="{28A0092B-C50C-407E-A947-70E740481C1C}">
+                                          <a14:useLocalDpi xmlns:a14="http://schemas.microsoft.com/office/drawing/2010/main" val="0"/>
+                                        </a:ext>
+                                      </a:extLst>
+                                    </a:blip>
                                     <a:stretch>
                                       <a:fillRect/>
                                     </a:stretch>
@@ -7064,7 +6575,7 @@
                                   <pic:spPr bwMode="auto">
                                     <a:xfrm>
                                       <a:off x="0" y="0"/>
-                                      <a:ext cx="5940425" cy="4666615"/>
+                                      <a:ext cx="5940251" cy="4666615"/>
                                     </a:xfrm>
                                     <a:prstGeom prst="rect">
                                       <a:avLst/>
@@ -7076,26 +6587,59 @@
                           </wp:inline>
                         </w:drawing>
                       </w:r>
+                    </w:p>
+                    <w:p>
+                      <w:pPr>
+                        <w:pStyle w:val="Caption"/>
+                      </w:pPr>
+                      <w:r>
+                        <w:t>Figure S</w:t>
+                      </w:r>
+                      <w:r>
+                        <w:fldChar w:fldCharType="begin"/>
+                      </w:r>
+                      <w:r>
+                        <w:instrText xml:space="preserve"> SEQ Figure \* ARABIC </w:instrText>
+                      </w:r>
+                      <w:r>
+                        <w:fldChar w:fldCharType="separate"/>
+                      </w:r>
+                      <w:r>
+                        <w:rPr>
+                          <w:noProof/>
+                        </w:rPr>
+                        <w:t>4</w:t>
+                      </w:r>
+                      <w:r>
+                        <w:rPr>
+                          <w:noProof/>
+                        </w:rPr>
+                        <w:fldChar w:fldCharType="end"/>
+                      </w:r>
+                      <w:r>
+                        <w:t xml:space="preserve"> Effect of varying OPP, R and α on the associations between vascular structure and macular flow fraction.</w:t>
+                      </w:r>
+                    </w:p>
+                    <w:p>
+                      <w:pPr>
+                        <w:pStyle w:val="Figure"/>
+                        <w:spacing w:before="120" w:after="120"/>
+                        <w:rPr>
+                          <w:color w:val="5983B0"/>
+                        </w:rPr>
+                      </w:pPr>
                       <w:r>
                         <w:rPr>
                           <w:color w:val="5983B0"/>
                         </w:rPr>
-                        <w:t xml:space="preserve">Figure </w:t>
+                        <w:t>Figure S</w:t>
                       </w:r>
                       <w:r>
                         <w:rPr>
                           <w:color w:val="5983B0"/>
                         </w:rPr>
-                        <w:t>S</w:t>
+                        <w:t>4</w:t>
                       </w:r>
-                      <w:r>
-                        <w:rPr>
-                          <w:color w:val="5983B0"/>
-                        </w:rPr>
-                        <w:t>3</w:t>
-                      </w:r>
-                      <w:bookmarkStart w:id="1" w:name="_GoBack"/>
-                      <w:bookmarkEnd w:id="1"/>
                       <w:r>
                         <w:rPr>
                           <w:color w:val="5983B0"/>
@@ -7113,13 +6657,7 @@
                         <w:rPr>
                           <w:color w:val="5983B0"/>
                         </w:rPr>
-                        <w:t xml:space="preserve"> on the associations between vascular structure and macular flow </w:t>
-                      </w:r>
-                      <w:r>
-                        <w:rPr>
-                          <w:color w:val="5983B0"/>
-                        </w:rPr>
-                        <w:t>fraction.</w:t>
+                        <w:t xml:space="preserve"> on the associations between vascular structure and macular flow fraction.</w:t>
                       </w:r>
                     </w:p>
                   </w:txbxContent>
@@ -7210,14 +6748,7 @@
           <w:i/>
           <w:iCs/>
         </w:rPr>
-        <w:t>In Comput</w:t>
-      </w:r>
-      <w:r>
-        <w:rPr>
-          <w:i/>
-          <w:iCs/>
-        </w:rPr>
-        <w:t>er Aided Geometric Design</w:t>
+        <w:t>In Computer Aided Geometric Design</w:t>
       </w:r>
       <w:r>
         <w:t>, pages 317–326. Elsevier, 1974.</w:t>
@@ -7254,10 +6785,7 @@
       </w:r>
       <w:proofErr w:type="spellEnd"/>
       <w:r>
-        <w:t xml:space="preserve"> predictors</w:t>
-      </w:r>
-      <w:r>
-        <w:t xml:space="preserve"> in type 2 diabetes without clinical retinopathy. Br J </w:t>
+        <w:t xml:space="preserve"> predictors in type 2 diabetes without clinical retinopathy. Br J </w:t>
       </w:r>
       <w:proofErr w:type="spellStart"/>
       <w:r>
@@ -7286,10 +6814,7 @@
       </w:r>
       <w:proofErr w:type="spellEnd"/>
       <w:r>
-        <w:t>. Correlations between retinal arterial morphometric parameters and neurodegeneration in patients with type 2 diabetes mellitus with no or mi</w:t>
-      </w:r>
-      <w:r>
-        <w:t xml:space="preserve">ld diabetic retinopathy. </w:t>
+        <w:t xml:space="preserve">. Correlations between retinal arterial morphometric parameters and neurodegeneration in patients with type 2 diabetes mellitus with no or mild diabetic retinopathy. </w:t>
       </w:r>
       <w:proofErr w:type="spellStart"/>
       <w:r>

</xml_diff>

<commit_message>
Updated with the right baseline (R=1e6)
</commit_message>
<xml_diff>
--- a/S1.docx
+++ b/S1.docx
@@ -6,8 +6,6 @@
       <w:pPr>
         <w:pStyle w:val="Heading1"/>
       </w:pPr>
-      <w:bookmarkStart w:id="0" w:name="_GoBack"/>
-      <w:bookmarkEnd w:id="0"/>
       <w:r>
         <w:t>Supplementary material S1</w:t>
       </w:r>
@@ -2894,27 +2892,14 @@
       <w:r>
         <w:t>Table S</w:t>
       </w:r>
-      <w:r>
-        <w:fldChar w:fldCharType="begin"/>
-      </w:r>
-      <w:r>
-        <w:instrText xml:space="preserve"> SEQ Table \* ARABIC </w:instrText>
-      </w:r>
-      <w:r>
-        <w:fldChar w:fldCharType="separate"/>
-      </w:r>
-      <w:r>
-        <w:rPr>
-          <w:noProof/>
-        </w:rPr>
-        <w:t>1</w:t>
-      </w:r>
-      <w:r>
-        <w:rPr>
-          <w:noProof/>
-        </w:rPr>
-        <w:fldChar w:fldCharType="end"/>
-      </w:r>
+      <w:fldSimple w:instr=" SEQ Table \* ARABIC ">
+        <w:r>
+          <w:rPr>
+            <w:noProof/>
+          </w:rPr>
+          <w:t>1</w:t>
+        </w:r>
+      </w:fldSimple>
       <w:r>
         <w:t xml:space="preserve"> - Results from the 9 scenarios tested for </w:t>
       </w:r>
@@ -3052,40 +3037,14 @@
               <w:br/>
               <w:t>(</w:t>
             </w:r>
-            <m:oMath>
-              <m:f>
-                <m:fPr>
-                  <m:type m:val="lin"/>
-                  <m:ctrlPr>
-                    <w:rPr>
-                      <w:rFonts w:ascii="Cambria Math" w:hAnsi="Cambria Math"/>
-                    </w:rPr>
-                  </m:ctrlPr>
-                </m:fPr>
-                <m:num>
-                  <m:r>
-                    <m:rPr>
-                      <m:sty m:val="bi"/>
-                    </m:rPr>
-                    <w:rPr>
-                      <w:rFonts w:ascii="Cambria Math" w:hAnsi="Cambria Math"/>
-                    </w:rPr>
-                    <m:t>μL</m:t>
-                  </m:r>
-                </m:num>
-                <m:den>
-                  <m:r>
-                    <m:rPr>
-                      <m:sty m:val="bi"/>
-                    </m:rPr>
-                    <w:rPr>
-                      <w:rFonts w:ascii="Cambria Math" w:hAnsi="Cambria Math"/>
-                    </w:rPr>
-                    <m:t>min</m:t>
-                  </m:r>
-                </m:den>
-              </m:f>
-            </m:oMath>
+            <w:r>
+              <w:rPr>
+                <w:rFonts w:ascii="Times New Roman" w:eastAsia="Times New Roman" w:hAnsi="Times New Roman" w:cs="Times New Roman"/>
+                <w:color w:val="000000"/>
+                <w:sz w:val="24"/>
+              </w:rPr>
+              <w:t>% from change baseline</w:t>
+            </w:r>
             <w:r>
               <w:rPr>
                 <w:rFonts w:ascii="Times New Roman" w:eastAsia="Times New Roman" w:hAnsi="Times New Roman" w:cs="Times New Roman"/>
@@ -3125,20 +3084,32 @@
                 <w:color w:val="000000"/>
                 <w:sz w:val="24"/>
               </w:rPr>
-              <w:t>Macular flow fraction (</w:t>
+              <w:t xml:space="preserve">Macular flow fraction </w:t>
             </w:r>
-            <m:oMath>
-              <m:r>
-                <m:rPr>
-                  <m:lit/>
-                  <m:nor/>
-                </m:rPr>
-                <w:rPr>
-                  <w:rFonts w:ascii="Cambria Math" w:hAnsi="Cambria Math"/>
-                </w:rPr>
-                <m:t>%</m:t>
-              </m:r>
-            </m:oMath>
+            <w:r>
+              <w:rPr>
+                <w:rFonts w:ascii="Times New Roman" w:eastAsia="Times New Roman" w:hAnsi="Times New Roman" w:cs="Times New Roman"/>
+                <w:color w:val="000000"/>
+                <w:sz w:val="24"/>
+              </w:rPr>
+              <w:br/>
+            </w:r>
+            <w:r>
+              <w:rPr>
+                <w:rFonts w:ascii="Times New Roman" w:eastAsia="Times New Roman" w:hAnsi="Times New Roman" w:cs="Times New Roman"/>
+                <w:color w:val="000000"/>
+                <w:sz w:val="24"/>
+              </w:rPr>
+              <w:t>(</w:t>
+            </w:r>
+            <w:r>
+              <w:rPr>
+                <w:rFonts w:ascii="Times New Roman" w:eastAsia="Times New Roman" w:hAnsi="Times New Roman" w:cs="Times New Roman"/>
+                <w:color w:val="000000"/>
+                <w:sz w:val="24"/>
+              </w:rPr>
+              <w:t>% from change baseline</w:t>
+            </w:r>
             <w:r>
               <w:rPr>
                 <w:rFonts w:ascii="Times New Roman" w:eastAsia="Times New Roman" w:hAnsi="Times New Roman" w:cs="Times New Roman"/>
@@ -3366,6 +3337,15 @@
                     </m:ctrlPr>
                   </m:sSupPr>
                   <m:e>
+                    <m:r>
+                      <m:rPr>
+                        <m:sty m:val="bi"/>
+                      </m:rPr>
+                      <w:rPr>
+                        <w:rFonts w:ascii="Cambria Math" w:hAnsi="Cambria Math"/>
+                      </w:rPr>
+                      <m:t>5×</m:t>
+                    </m:r>
                     <m:r>
                       <m:rPr>
                         <m:sty m:val="bi"/>
@@ -3442,7 +3422,7 @@
                 <w:color w:val="000000"/>
                 <w:sz w:val="24"/>
               </w:rPr>
-              <w:t>17.9</w:t>
+              <w:t>13.7</w:t>
             </w:r>
           </w:p>
         </w:tc>
@@ -3469,7 +3449,7 @@
                 <w:color w:val="000000"/>
                 <w:sz w:val="24"/>
               </w:rPr>
-              <w:t>7.3</w:t>
+              <w:t>1.4</w:t>
             </w:r>
           </w:p>
         </w:tc>
@@ -3496,7 +3476,7 @@
                 <w:color w:val="000000"/>
                 <w:sz w:val="24"/>
               </w:rPr>
-              <w:t>3.2</w:t>
+              <w:t>11.9</w:t>
             </w:r>
           </w:p>
         </w:tc>
@@ -3523,7 +3503,7 @@
                 <w:color w:val="000000"/>
                 <w:sz w:val="24"/>
               </w:rPr>
-              <w:t>1.0</w:t>
+              <w:t>8.2</w:t>
             </w:r>
           </w:p>
         </w:tc>
@@ -3609,7 +3589,7 @@
                 <w:color w:val="000000"/>
                 <w:sz w:val="24"/>
               </w:rPr>
-              <w:t>22.4</w:t>
+              <w:t>-7.8</w:t>
             </w:r>
           </w:p>
         </w:tc>
@@ -3637,7 +3617,7 @@
                 <w:color w:val="000000"/>
                 <w:sz w:val="24"/>
               </w:rPr>
-              <w:t>9.1</w:t>
+              <w:t>1.9</w:t>
             </w:r>
           </w:p>
         </w:tc>
@@ -3665,7 +3645,7 @@
                 <w:color w:val="000000"/>
                 <w:sz w:val="24"/>
               </w:rPr>
-              <w:t>3.2</w:t>
+              <w:t>12.7</w:t>
             </w:r>
           </w:p>
         </w:tc>
@@ -3693,7 +3673,7 @@
                 <w:color w:val="000000"/>
                 <w:sz w:val="24"/>
               </w:rPr>
-              <w:t>1.0</w:t>
+              <w:t>8.7</w:t>
             </w:r>
           </w:p>
         </w:tc>
@@ -3775,7 +3755,7 @@
                 <w:color w:val="000000"/>
                 <w:sz w:val="24"/>
               </w:rPr>
-              <w:t>26.9</w:t>
+              <w:t>-29.4</w:t>
             </w:r>
           </w:p>
         </w:tc>
@@ -3802,7 +3782,7 @@
                 <w:color w:val="000000"/>
                 <w:sz w:val="24"/>
               </w:rPr>
-              <w:t>11.0</w:t>
+              <w:t>2.2</w:t>
             </w:r>
           </w:p>
         </w:tc>
@@ -3829,7 +3809,7 @@
                 <w:color w:val="000000"/>
                 <w:sz w:val="24"/>
               </w:rPr>
-              <w:t>3.2</w:t>
+              <w:t>12.2</w:t>
             </w:r>
           </w:p>
         </w:tc>
@@ -3856,7 +3836,7 @@
                 <w:color w:val="000000"/>
                 <w:sz w:val="24"/>
               </w:rPr>
-              <w:t>1.0</w:t>
+              <w:t>8.6</w:t>
             </w:r>
           </w:p>
         </w:tc>
@@ -3910,7 +3890,7 @@
                       <w:rPr>
                         <w:rFonts w:ascii="Cambria Math" w:hAnsi="Cambria Math"/>
                       </w:rPr>
-                      <m:t>5×10</m:t>
+                      <m:t>10</m:t>
                     </m:r>
                   </m:e>
                   <m:sup>
@@ -3921,7 +3901,7 @@
                       <w:rPr>
                         <w:rFonts w:ascii="Cambria Math" w:hAnsi="Cambria Math"/>
                       </w:rPr>
-                      <m:t>5</m:t>
+                      <m:t>6</m:t>
                     </m:r>
                   </m:sup>
                 </m:sSup>
@@ -3981,7 +3961,7 @@
                 <w:color w:val="000000"/>
                 <w:sz w:val="24"/>
               </w:rPr>
-              <w:t>15.3</w:t>
+              <w:t>20</w:t>
             </w:r>
           </w:p>
         </w:tc>
@@ -4009,7 +3989,7 @@
                 <w:color w:val="000000"/>
                 <w:sz w:val="24"/>
               </w:rPr>
-              <w:t>5.9</w:t>
+              <w:t>0.4</w:t>
             </w:r>
           </w:p>
         </w:tc>
@@ -4037,7 +4017,7 @@
                 <w:color w:val="000000"/>
                 <w:sz w:val="24"/>
               </w:rPr>
-              <w:t>4.5</w:t>
+              <w:t>-0.2</w:t>
             </w:r>
           </w:p>
         </w:tc>
@@ -4065,7 +4045,7 @@
                 <w:color w:val="000000"/>
                 <w:sz w:val="24"/>
               </w:rPr>
-              <w:t>1.2</w:t>
+              <w:t>7.3</w:t>
             </w:r>
           </w:p>
         </w:tc>
@@ -4147,7 +4127,7 @@
                 <w:color w:val="000000"/>
                 <w:sz w:val="24"/>
               </w:rPr>
-              <w:t>19.1</w:t>
+              <w:t>-</w:t>
             </w:r>
           </w:p>
         </w:tc>
@@ -4174,7 +4154,7 @@
                 <w:color w:val="000000"/>
                 <w:sz w:val="24"/>
               </w:rPr>
-              <w:t>7.3</w:t>
+              <w:t>-</w:t>
             </w:r>
           </w:p>
         </w:tc>
@@ -4201,7 +4181,7 @@
                 <w:color w:val="000000"/>
                 <w:sz w:val="24"/>
               </w:rPr>
-              <w:t>4.5</w:t>
+              <w:t>-</w:t>
             </w:r>
           </w:p>
         </w:tc>
@@ -4228,7 +4208,7 @@
                 <w:color w:val="000000"/>
                 <w:sz w:val="24"/>
               </w:rPr>
-              <w:t>1.2</w:t>
+              <w:t>-</w:t>
             </w:r>
           </w:p>
         </w:tc>
@@ -4314,7 +4294,7 @@
                 <w:color w:val="000000"/>
                 <w:sz w:val="24"/>
               </w:rPr>
-              <w:t>23.0</w:t>
+              <w:t>-20</w:t>
             </w:r>
           </w:p>
         </w:tc>
@@ -4342,7 +4322,7 @@
                 <w:color w:val="000000"/>
                 <w:sz w:val="24"/>
               </w:rPr>
-              <w:t>8.8</w:t>
+              <w:t>0.6</w:t>
             </w:r>
           </w:p>
         </w:tc>
@@ -4370,7 +4350,7 @@
                 <w:color w:val="000000"/>
                 <w:sz w:val="24"/>
               </w:rPr>
-              <w:t>4.5</w:t>
+              <w:t>-0.8</w:t>
             </w:r>
           </w:p>
         </w:tc>
@@ -4398,7 +4378,7 @@
                 <w:color w:val="000000"/>
                 <w:sz w:val="24"/>
               </w:rPr>
-              <w:t>1.2</w:t>
+              <w:t>8.7</w:t>
             </w:r>
           </w:p>
         </w:tc>
@@ -4434,6 +4414,15 @@
                 <m:jc m:val="center"/>
               </m:oMathParaPr>
               <m:oMath>
+                <m:r>
+                  <m:rPr>
+                    <m:sty m:val="bi"/>
+                  </m:rPr>
+                  <w:rPr>
+                    <w:rFonts w:ascii="Cambria Math" w:hAnsi="Cambria Math"/>
+                  </w:rPr>
+                  <m:t>5×</m:t>
+                </m:r>
                 <m:sSup>
                   <m:sSupPr>
                     <m:ctrlPr>
@@ -4519,7 +4508,7 @@
                 <w:color w:val="000000"/>
                 <w:sz w:val="24"/>
               </w:rPr>
-              <w:t>14.0</w:t>
+              <w:t>38.2</w:t>
             </w:r>
           </w:p>
         </w:tc>
@@ -4546,7 +4535,7 @@
                 <w:color w:val="000000"/>
                 <w:sz w:val="24"/>
               </w:rPr>
-              <w:t>5.2</w:t>
+              <w:t>2.6</w:t>
             </w:r>
           </w:p>
         </w:tc>
@@ -4573,7 +4562,7 @@
                 <w:color w:val="000000"/>
                 <w:sz w:val="24"/>
               </w:rPr>
-              <w:t>5.5</w:t>
+              <w:t>-38.8</w:t>
             </w:r>
           </w:p>
         </w:tc>
@@ -4600,7 +4589,7 @@
                 <w:color w:val="000000"/>
                 <w:sz w:val="24"/>
               </w:rPr>
-              <w:t>1.3</w:t>
+              <w:t>20.4</w:t>
             </w:r>
           </w:p>
         </w:tc>
@@ -4686,7 +4675,7 @@
                 <w:color w:val="000000"/>
                 <w:sz w:val="24"/>
               </w:rPr>
-              <w:t>17.5</w:t>
+              <w:t>22.7</w:t>
             </w:r>
           </w:p>
         </w:tc>
@@ -4714,7 +4703,7 @@
                 <w:color w:val="000000"/>
                 <w:sz w:val="24"/>
               </w:rPr>
-              <w:t>6.5</w:t>
+              <w:t>3.3</w:t>
             </w:r>
           </w:p>
         </w:tc>
@@ -4742,7 +4731,7 @@
                 <w:color w:val="000000"/>
                 <w:sz w:val="24"/>
               </w:rPr>
-              <w:t>5.5</w:t>
+              <w:t>-37.9</w:t>
             </w:r>
           </w:p>
         </w:tc>
@@ -4770,7 +4759,7 @@
                 <w:color w:val="000000"/>
                 <w:sz w:val="24"/>
               </w:rPr>
-              <w:t>1.3</w:t>
+              <w:t>19.5</w:t>
             </w:r>
           </w:p>
         </w:tc>
@@ -4851,7 +4840,7 @@
                 <w:color w:val="000000"/>
                 <w:sz w:val="24"/>
               </w:rPr>
-              <w:t>20.9</w:t>
+              <w:t>7.3</w:t>
             </w:r>
           </w:p>
         </w:tc>
@@ -4878,7 +4867,7 @@
                 <w:color w:val="000000"/>
                 <w:sz w:val="24"/>
               </w:rPr>
-              <w:t>7.8</w:t>
+              <w:t>3.9</w:t>
             </w:r>
           </w:p>
         </w:tc>
@@ -4905,7 +4894,7 @@
                 <w:color w:val="000000"/>
                 <w:sz w:val="24"/>
               </w:rPr>
-              <w:t>5.5</w:t>
+              <w:t>-37.9</w:t>
             </w:r>
           </w:p>
         </w:tc>
@@ -4932,8 +4921,10 @@
                 <w:color w:val="000000"/>
                 <w:sz w:val="24"/>
               </w:rPr>
-              <w:t>1.3</w:t>
+              <w:t>19.6</w:t>
             </w:r>
+            <w:bookmarkStart w:id="0" w:name="_GoBack"/>
+            <w:bookmarkEnd w:id="0"/>
           </w:p>
         </w:tc>
       </w:tr>
@@ -4947,27 +4938,14 @@
         <w:lastRenderedPageBreak/>
         <w:t>Table S</w:t>
       </w:r>
-      <w:r>
-        <w:fldChar w:fldCharType="begin"/>
-      </w:r>
-      <w:r>
-        <w:instrText xml:space="preserve"> SEQ Table \* ARABIC </w:instrText>
-      </w:r>
-      <w:r>
-        <w:fldChar w:fldCharType="separate"/>
-      </w:r>
-      <w:r>
-        <w:rPr>
-          <w:noProof/>
-        </w:rPr>
-        <w:t>2</w:t>
-      </w:r>
-      <w:r>
-        <w:rPr>
-          <w:noProof/>
-        </w:rPr>
-        <w:fldChar w:fldCharType="end"/>
-      </w:r>
+      <w:fldSimple w:instr=" SEQ Table \* ARABIC ">
+        <w:r>
+          <w:rPr>
+            <w:noProof/>
+          </w:rPr>
+          <w:t>2</w:t>
+        </w:r>
+      </w:fldSimple>
       <w:r>
         <w:t xml:space="preserve"> - Pearson’s </w:t>
       </w:r>
@@ -5329,6 +5307,12 @@
                       <w:rPr>
                         <w:rFonts w:ascii="Cambria Math" w:hAnsi="Cambria Math"/>
                       </w:rPr>
+                      <m:t>5×</m:t>
+                    </m:r>
+                    <m:r>
+                      <w:rPr>
+                        <w:rFonts w:ascii="Cambria Math" w:hAnsi="Cambria Math"/>
+                      </w:rPr>
                       <m:t>10</m:t>
                     </m:r>
                   </m:e>
@@ -5375,7 +5359,7 @@
                   <w:rPr>
                     <w:rFonts w:ascii="Cambria Math" w:hAnsi="Cambria Math"/>
                   </w:rPr>
-                  <m:t>R=5×</m:t>
+                  <m:t>R=</m:t>
                 </m:r>
                 <m:sSup>
                   <m:sSupPr>
@@ -5398,7 +5382,7 @@
                       <w:rPr>
                         <w:rFonts w:ascii="Cambria Math" w:hAnsi="Cambria Math"/>
                       </w:rPr>
-                      <m:t>5</m:t>
+                      <m:t>6</m:t>
                     </m:r>
                   </m:sup>
                 </m:sSup>
@@ -5447,6 +5431,18 @@
                     </m:ctrlPr>
                   </m:sSupPr>
                   <m:e>
+                    <m:r>
+                      <w:rPr>
+                        <w:rFonts w:ascii="Cambria Math" w:hAnsi="Cambria Math"/>
+                      </w:rPr>
+                      <m:t>5</m:t>
+                    </m:r>
+                    <m:r>
+                      <w:rPr>
+                        <w:rFonts w:ascii="Cambria Math" w:hAnsi="Cambria Math"/>
+                      </w:rPr>
+                      <m:t>×</m:t>
+                    </m:r>
                     <m:r>
                       <w:rPr>
                         <w:rFonts w:ascii="Cambria Math" w:hAnsi="Cambria Math"/>
@@ -6289,29 +6285,22 @@
         <w:pStyle w:val="Caption"/>
       </w:pPr>
       <w:r>
-        <w:t>FigureS</w:t>
+        <w:t>Figure</w:t>
       </w:r>
       <w:r>
-        <w:fldChar w:fldCharType="begin"/>
+        <w:t xml:space="preserve"> </w:t>
       </w:r>
       <w:r>
-        <w:instrText xml:space="preserve"> SEQ Figure \* ARABIC </w:instrText>
+        <w:t>S</w:t>
       </w:r>
-      <w:r>
-        <w:fldChar w:fldCharType="separate"/>
-      </w:r>
-      <w:r>
-        <w:rPr>
-          <w:noProof/>
-        </w:rPr>
-        <w:t>3</w:t>
-      </w:r>
-      <w:r>
-        <w:rPr>
-          <w:noProof/>
-        </w:rPr>
-        <w:fldChar w:fldCharType="end"/>
-      </w:r>
+      <w:fldSimple w:instr=" SEQ Figure \* ARABIC ">
+        <w:r>
+          <w:rPr>
+            <w:noProof/>
+          </w:rPr>
+          <w:t>3</w:t>
+        </w:r>
+      </w:fldSimple>
       <w:r>
         <w:t xml:space="preserve"> Effect of varying OPP, R and </w:t>
       </w:r>
@@ -6452,27 +6441,14 @@
                             <w:r>
                               <w:t>Figure S</w:t>
                             </w:r>
-                            <w:r>
-                              <w:fldChar w:fldCharType="begin"/>
-                            </w:r>
-                            <w:r>
-                              <w:instrText xml:space="preserve"> SEQ Figure \* ARABIC </w:instrText>
-                            </w:r>
-                            <w:r>
-                              <w:fldChar w:fldCharType="separate"/>
-                            </w:r>
-                            <w:r>
-                              <w:rPr>
-                                <w:noProof/>
-                              </w:rPr>
-                              <w:t>4</w:t>
-                            </w:r>
-                            <w:r>
-                              <w:rPr>
-                                <w:noProof/>
-                              </w:rPr>
-                              <w:fldChar w:fldCharType="end"/>
-                            </w:r>
+                            <w:fldSimple w:instr=" SEQ Figure \* ARABIC ">
+                              <w:r>
+                                <w:rPr>
+                                  <w:noProof/>
+                                </w:rPr>
+                                <w:t>4</w:t>
+                              </w:r>
+                            </w:fldSimple>
                             <w:r>
                               <w:t xml:space="preserve"> Effect of varying OPP, R and α on the associations between vascular structure and macular flow fraction.</w:t>
                             </w:r>
@@ -6595,27 +6571,14 @@
                       <w:r>
                         <w:t>Figure S</w:t>
                       </w:r>
-                      <w:r>
-                        <w:fldChar w:fldCharType="begin"/>
-                      </w:r>
-                      <w:r>
-                        <w:instrText xml:space="preserve"> SEQ Figure \* ARABIC </w:instrText>
-                      </w:r>
-                      <w:r>
-                        <w:fldChar w:fldCharType="separate"/>
-                      </w:r>
-                      <w:r>
-                        <w:rPr>
-                          <w:noProof/>
-                        </w:rPr>
-                        <w:t>4</w:t>
-                      </w:r>
-                      <w:r>
-                        <w:rPr>
-                          <w:noProof/>
-                        </w:rPr>
-                        <w:fldChar w:fldCharType="end"/>
-                      </w:r>
+                      <w:fldSimple w:instr=" SEQ Figure \* ARABIC ">
+                        <w:r>
+                          <w:rPr>
+                            <w:noProof/>
+                          </w:rPr>
+                          <w:t>4</w:t>
+                        </w:r>
+                      </w:fldSimple>
                       <w:r>
                         <w:t xml:space="preserve"> Effect of varying OPP, R and α on the associations between vascular structure and macular flow fraction.</w:t>
                       </w:r>
@@ -7100,7 +7063,7 @@
     <w:lsdException w:name="Balloon Text" w:semiHidden="1" w:unhideWhenUsed="1"/>
     <w:lsdException w:name="Table Grid" w:uiPriority="59"/>
     <w:lsdException w:name="Table Theme" w:semiHidden="1" w:unhideWhenUsed="1"/>
-    <w:lsdException w:name="Placeholder Text" w:semiHidden="1"/>
+    <w:lsdException w:name="Placeholder Text" w:semiHidden="1" w:qFormat="1"/>
     <w:lsdException w:name="No Spacing" w:uiPriority="1" w:qFormat="1"/>
     <w:lsdException w:name="Light Shading" w:uiPriority="60"/>
     <w:lsdException w:name="Light List" w:uiPriority="61"/>
@@ -7516,7 +7479,6 @@
   <w:style w:type="character" w:default="1" w:styleId="DefaultParagraphFont">
     <w:name w:val="Default Paragraph Font"/>
     <w:uiPriority w:val="1"/>
-    <w:semiHidden/>
     <w:unhideWhenUsed/>
   </w:style>
   <w:style w:type="table" w:default="1" w:styleId="TableNormal">

</xml_diff>